<commit_message>
Docs - add enpoints
</commit_message>
<xml_diff>
--- a/Docs/Docs.docx
+++ b/Docs/Docs.docx
@@ -1688,8 +1688,6 @@
       <w:r>
         <w:t>statisztika</w:t>
       </w:r>
-      <w:bookmarkStart w:id="0" w:name="_GoBack"/>
-      <w:bookmarkEnd w:id="0"/>
     </w:p>
     <w:p>
       <w:pPr>
@@ -2021,6 +2019,16 @@
       </w:r>
     </w:p>
     <w:p>
+      <w:proofErr w:type="gramStart"/>
+      <w:r>
+        <w:t>/:</w:t>
+      </w:r>
+      <w:proofErr w:type="spellStart"/>
+      <w:r>
+        <w:t>playerID</w:t>
+      </w:r>
+      <w:proofErr w:type="spellEnd"/>
+      <w:proofErr w:type="gramEnd"/>
       <w:r>
         <w:t>/</w:t>
       </w:r>
@@ -2029,21 +2037,97 @@
         <w:t>player</w:t>
       </w:r>
       <w:proofErr w:type="spellEnd"/>
+      <w:r>
+        <w:t>/</w:t>
+      </w:r>
+    </w:p>
+    <w:p>
+      <w:r>
+        <w:t>GET / – A játékos összes adata</w:t>
+      </w:r>
+    </w:p>
+    <w:p>
+      <w:r>
+        <w:t>GET /</w:t>
+      </w:r>
+      <w:proofErr w:type="spellStart"/>
+      <w:r>
+        <w:t>inventory</w:t>
+      </w:r>
+      <w:proofErr w:type="spellEnd"/>
+      <w:r>
+        <w:t xml:space="preserve"> – A játkos </w:t>
+      </w:r>
+      <w:proofErr w:type="spellStart"/>
+      <w:r>
+        <w:t>inventory</w:t>
+      </w:r>
+      <w:proofErr w:type="spellEnd"/>
+      <w:r>
+        <w:t xml:space="preserve"> (</w:t>
+      </w:r>
+      <w:proofErr w:type="spellStart"/>
+      <w:r>
+        <w:t>tool</w:t>
+      </w:r>
+      <w:proofErr w:type="spellEnd"/>
+      <w:r>
+        <w:t>, alapanyagok)</w:t>
+      </w:r>
+    </w:p>
+    <w:p>
+      <w:r>
+        <w:t>GET /</w:t>
+      </w:r>
+      <w:proofErr w:type="spellStart"/>
+      <w:r>
+        <w:t>position</w:t>
+      </w:r>
+      <w:proofErr w:type="spellEnd"/>
+      <w:r>
+        <w:t xml:space="preserve">– </w:t>
+      </w:r>
+      <w:proofErr w:type="spellStart"/>
       <w:proofErr w:type="gramStart"/>
       <w:r>
+        <w:t>x,y</w:t>
+      </w:r>
+      <w:proofErr w:type="gramEnd"/>
+      <w:r>
+        <w:t>,blockX,blockY</w:t>
+      </w:r>
+      <w:proofErr w:type="spellEnd"/>
+      <w:r>
+        <w:t xml:space="preserve"> koordináta</w:t>
+      </w:r>
+    </w:p>
+    <w:p>
+      <w:r>
+        <w:t>GET /</w:t>
+      </w:r>
+      <w:proofErr w:type="spellStart"/>
+      <w:r>
+        <w:t>enemies</w:t>
+      </w:r>
+      <w:proofErr w:type="spellEnd"/>
+      <w:proofErr w:type="gramStart"/>
+      <w:r>
         <w:t>/:</w:t>
       </w:r>
       <w:proofErr w:type="spellStart"/>
       <w:r>
-        <w:t>playerId</w:t>
+        <w:t>blockX</w:t>
       </w:r>
       <w:proofErr w:type="spellEnd"/>
       <w:proofErr w:type="gramEnd"/>
-    </w:p>
-    <w:p>
-      <w:r>
-        <w:t>GET / – A játékos összes adata</w:t>
-      </w:r>
+      <w:r>
+        <w:t>/:</w:t>
+      </w:r>
+      <w:proofErr w:type="spellStart"/>
+      <w:r>
+        <w:t>blockY</w:t>
+      </w:r>
+      <w:proofErr w:type="spellEnd"/>
     </w:p>
     <w:p>
       <w:r>
@@ -2051,121 +2135,185 @@
       </w:r>
       <w:proofErr w:type="spellStart"/>
       <w:r>
+        <w:t>residents</w:t>
+      </w:r>
+      <w:proofErr w:type="spellEnd"/>
+      <w:proofErr w:type="gramStart"/>
+      <w:r>
+        <w:t>/:</w:t>
+      </w:r>
+      <w:proofErr w:type="spellStart"/>
+      <w:r>
+        <w:t>blockX</w:t>
+      </w:r>
+      <w:proofErr w:type="spellEnd"/>
+      <w:proofErr w:type="gramEnd"/>
+      <w:r>
+        <w:t>/:</w:t>
+      </w:r>
+      <w:proofErr w:type="spellStart"/>
+      <w:r>
+        <w:t>blockY</w:t>
+      </w:r>
+      <w:proofErr w:type="spellEnd"/>
+    </w:p>
+    <w:p>
+      <w:r>
+        <w:t>GET /</w:t>
+      </w:r>
+      <w:proofErr w:type="spellStart"/>
+      <w:r>
+        <w:t>quests</w:t>
+      </w:r>
+      <w:proofErr w:type="spellEnd"/>
+      <w:proofErr w:type="gramStart"/>
+      <w:r>
+        <w:t>/:</w:t>
+      </w:r>
+      <w:proofErr w:type="spellStart"/>
+      <w:r>
+        <w:t>isActive</w:t>
+      </w:r>
+      <w:proofErr w:type="spellEnd"/>
+      <w:proofErr w:type="gramEnd"/>
+    </w:p>
+    <w:p/>
+    <w:p>
+      <w:r>
+        <w:t xml:space="preserve">PUT </w:t>
+      </w:r>
+      <w:r>
+        <w:t>/</w:t>
+      </w:r>
+      <w:proofErr w:type="spellStart"/>
+      <w:r>
         <w:t>inventory</w:t>
       </w:r>
       <w:proofErr w:type="spellEnd"/>
-      <w:r>
-        <w:t xml:space="preserve"> – A játkos </w:t>
+      <w:proofErr w:type="gramStart"/>
+      <w:r>
+        <w:t>/:</w:t>
       </w:r>
       <w:proofErr w:type="spellStart"/>
       <w:r>
         <w:t>inventory</w:t>
       </w:r>
-      <w:proofErr w:type="spellEnd"/>
-      <w:r>
-        <w:t xml:space="preserve"> (</w:t>
-      </w:r>
-      <w:proofErr w:type="spellStart"/>
-      <w:r>
-        <w:t>tool</w:t>
-      </w:r>
-      <w:proofErr w:type="spellEnd"/>
-      <w:r>
-        <w:t>, alapanyagok)</w:t>
-      </w:r>
-    </w:p>
-    <w:p>
-      <w:r>
-        <w:t>GET /HP</w:t>
-      </w:r>
-    </w:p>
-    <w:p>
-      <w:r>
+      <w:proofErr w:type="gramEnd"/>
+      <w:r>
+        <w:t>_id</w:t>
+      </w:r>
+      <w:proofErr w:type="spellEnd"/>
+    </w:p>
+    <w:p>
+      <w:r>
+        <w:t>PUT /</w:t>
+      </w:r>
+      <w:proofErr w:type="spellStart"/>
+      <w:r>
+        <w:t>position</w:t>
+      </w:r>
+      <w:proofErr w:type="spellEnd"/>
+    </w:p>
+    <w:p>
+      <w:r>
+        <w:t>PUT /</w:t>
+      </w:r>
+      <w:proofErr w:type="spellStart"/>
+      <w:r>
+        <w:t>money</w:t>
+      </w:r>
+      <w:proofErr w:type="spellEnd"/>
+    </w:p>
+    <w:p>
+      <w:r>
+        <w:t>PUT /HP</w:t>
+      </w:r>
+    </w:p>
+    <w:p/>
+    <w:p>
+      <w:proofErr w:type="gramStart"/>
+      <w:r>
+        <w:t>/:</w:t>
+      </w:r>
+      <w:proofErr w:type="spellStart"/>
+      <w:r>
+        <w:t>playerID</w:t>
+      </w:r>
+      <w:proofErr w:type="spellEnd"/>
+      <w:proofErr w:type="gramEnd"/>
+      <w:r>
+        <w:t>/</w:t>
+      </w:r>
+      <w:proofErr w:type="spellStart"/>
+      <w:r>
+        <w:t>enemies</w:t>
+      </w:r>
+      <w:proofErr w:type="spellEnd"/>
+      <w:r>
+        <w:t>/</w:t>
+      </w:r>
+    </w:p>
+    <w:p>
+      <w:r>
+        <w:lastRenderedPageBreak/>
         <w:t>GET /</w:t>
       </w:r>
-      <w:proofErr w:type="spellStart"/>
-      <w:r>
-        <w:t>money</w:t>
-      </w:r>
-      <w:proofErr w:type="spellEnd"/>
-    </w:p>
-    <w:p>
-      <w:r>
-        <w:t>GET /</w:t>
-      </w:r>
-      <w:proofErr w:type="spellStart"/>
-      <w:r>
-        <w:t>position</w:t>
-      </w:r>
-      <w:proofErr w:type="spellEnd"/>
-      <w:r>
-        <w:t xml:space="preserve">– </w:t>
-      </w:r>
-      <w:proofErr w:type="spellStart"/>
+    </w:p>
+    <w:p>
+      <w:r>
+        <w:t>GET</w:t>
+      </w:r>
       <w:proofErr w:type="gramStart"/>
       <w:r>
-        <w:t>x,y</w:t>
-      </w:r>
+        <w:t>/:</w:t>
+      </w:r>
+      <w:proofErr w:type="spellStart"/>
+      <w:r>
+        <w:t>enemyID</w:t>
+      </w:r>
+      <w:proofErr w:type="spellEnd"/>
       <w:proofErr w:type="gramEnd"/>
       <w:r>
-        <w:t>,blockX,blockY</w:t>
-      </w:r>
-      <w:proofErr w:type="spellEnd"/>
-      <w:r>
-        <w:t xml:space="preserve"> koordináta</w:t>
-      </w:r>
-    </w:p>
-    <w:p>
-      <w:r>
-        <w:t xml:space="preserve">PUT </w:t>
-      </w:r>
-      <w:r>
-        <w:t>/</w:t>
-      </w:r>
-      <w:proofErr w:type="spellStart"/>
-      <w:r>
-        <w:t>inventory</w:t>
-      </w:r>
-      <w:proofErr w:type="spellEnd"/>
+        <w:t>/:</w:t>
+      </w:r>
+      <w:proofErr w:type="spellStart"/>
+      <w:r>
+        <w:t>blockX</w:t>
+      </w:r>
+      <w:proofErr w:type="spellEnd"/>
+      <w:r>
+        <w:t>/:</w:t>
+      </w:r>
+      <w:proofErr w:type="spellStart"/>
+      <w:r>
+        <w:t>blockY</w:t>
+      </w:r>
+      <w:proofErr w:type="spellEnd"/>
+    </w:p>
+    <w:p/>
+    <w:p>
+      <w:r>
+        <w:t>PUT</w:t>
+      </w:r>
       <w:proofErr w:type="gramStart"/>
       <w:r>
         <w:t>/:</w:t>
       </w:r>
       <w:proofErr w:type="spellStart"/>
       <w:r>
-        <w:t>inventory</w:t>
-      </w:r>
+        <w:t>enemyId</w:t>
+      </w:r>
+      <w:proofErr w:type="spellEnd"/>
       <w:proofErr w:type="gramEnd"/>
-      <w:r>
-        <w:t>_id</w:t>
-      </w:r>
-      <w:proofErr w:type="spellEnd"/>
-    </w:p>
-    <w:p>
-      <w:r>
-        <w:t>PUT /</w:t>
-      </w:r>
-      <w:proofErr w:type="spellStart"/>
-      <w:r>
-        <w:t>position</w:t>
-      </w:r>
-      <w:proofErr w:type="spellEnd"/>
-    </w:p>
-    <w:p>
-      <w:r>
-        <w:t>PUT /</w:t>
-      </w:r>
-      <w:proofErr w:type="spellStart"/>
-      <w:r>
-        <w:t>money</w:t>
-      </w:r>
-      <w:proofErr w:type="spellEnd"/>
-    </w:p>
-    <w:p>
-      <w:r>
-        <w:t>PUT /HP</w:t>
-      </w:r>
-    </w:p>
+    </w:p>
+    <w:p>
+      <w:r>
+        <w:t>DELETE /:enemyId</w:t>
+      </w:r>
+      <w:bookmarkStart w:id="0" w:name="_GoBack"/>
+      <w:bookmarkEnd w:id="0"/>
+    </w:p>
+    <w:p/>
     <w:sectPr>
       <w:pgSz w:w="12474" w:h="12242" w:orient="landscape"/>
       <w:pgMar w:top="720" w:right="720" w:bottom="720" w:left="720" w:header="720" w:footer="720" w:gutter="0"/>
@@ -4066,7 +4214,7 @@
 </file>
 
 <file path=customXml/itemProps1.xml><?xml version="1.0" encoding="utf-8"?>
-<ds:datastoreItem xmlns:ds="http://schemas.openxmlformats.org/officeDocument/2006/customXml" ds:itemID="{CD7C23F2-473E-4B7B-A025-09045AD7EE8F}">
+<ds:datastoreItem xmlns:ds="http://schemas.openxmlformats.org/officeDocument/2006/customXml" ds:itemID="{A6B9AD1C-E538-4814-8A2D-162C27D9381E}">
   <ds:schemaRefs>
     <ds:schemaRef ds:uri="http://schemas.openxmlformats.org/officeDocument/2006/bibliography"/>
   </ds:schemaRefs>

</xml_diff>

<commit_message>
add player delete endpoint
</commit_message>
<xml_diff>
--- a/Docs/Docs.docx
+++ b/Docs/Docs.docx
@@ -2038,6 +2038,118 @@
         <w:t>player</w:t>
       </w:r>
       <w:proofErr w:type="spellEnd"/>
+    </w:p>
+    <w:p>
+      <w:pPr>
+        <w:ind w:left="720"/>
+      </w:pPr>
+      <w:r>
+        <w:t>GET / – A játékos összes adata</w:t>
+      </w:r>
+    </w:p>
+    <w:p>
+      <w:pPr>
+        <w:ind w:left="720"/>
+      </w:pPr>
+      <w:r>
+        <w:t>GET /</w:t>
+      </w:r>
+      <w:proofErr w:type="spellStart"/>
+      <w:r>
+        <w:t>i</w:t>
+      </w:r>
+      <w:r>
+        <w:t>n</w:t>
+      </w:r>
+      <w:r>
+        <w:t>v</w:t>
+      </w:r>
+      <w:r>
+        <w:t>entory</w:t>
+      </w:r>
+      <w:proofErr w:type="spellEnd"/>
+      <w:r>
+        <w:t xml:space="preserve"> – A játkos </w:t>
+      </w:r>
+      <w:proofErr w:type="spellStart"/>
+      <w:r>
+        <w:t>inventory</w:t>
+      </w:r>
+      <w:proofErr w:type="spellEnd"/>
+      <w:r>
+        <w:t xml:space="preserve"> (</w:t>
+      </w:r>
+      <w:proofErr w:type="spellStart"/>
+      <w:r>
+        <w:t>tool</w:t>
+      </w:r>
+      <w:proofErr w:type="spellEnd"/>
+      <w:r>
+        <w:t>, alapanyagok)</w:t>
+      </w:r>
+    </w:p>
+    <w:p>
+      <w:pPr>
+        <w:ind w:left="720"/>
+      </w:pPr>
+      <w:r>
+        <w:t>GET /</w:t>
+      </w:r>
+      <w:proofErr w:type="spellStart"/>
+      <w:r>
+        <w:t>residents</w:t>
+      </w:r>
+      <w:proofErr w:type="spellEnd"/>
+      <w:proofErr w:type="gramStart"/>
+      <w:r>
+        <w:t>/:</w:t>
+      </w:r>
+      <w:proofErr w:type="spellStart"/>
+      <w:r>
+        <w:t>blockX</w:t>
+      </w:r>
+      <w:proofErr w:type="spellEnd"/>
+      <w:proofErr w:type="gramEnd"/>
+      <w:r>
+        <w:t>/:</w:t>
+      </w:r>
+      <w:proofErr w:type="spellStart"/>
+      <w:r>
+        <w:t>blockY</w:t>
+      </w:r>
+      <w:proofErr w:type="spellEnd"/>
+    </w:p>
+    <w:p>
+      <w:pPr>
+        <w:ind w:left="720"/>
+      </w:pPr>
+      <w:r>
+        <w:t>GET /</w:t>
+      </w:r>
+      <w:proofErr w:type="spellStart"/>
+      <w:r>
+        <w:t>quests</w:t>
+      </w:r>
+      <w:proofErr w:type="spellEnd"/>
+      <w:proofErr w:type="gramStart"/>
+      <w:r>
+        <w:t>/:</w:t>
+      </w:r>
+      <w:proofErr w:type="spellStart"/>
+      <w:r>
+        <w:t>isActive</w:t>
+      </w:r>
+      <w:proofErr w:type="spellEnd"/>
+      <w:proofErr w:type="gramEnd"/>
+    </w:p>
+    <w:p/>
+    <w:p>
+      <w:pPr>
+        <w:ind w:firstLine="720"/>
+      </w:pPr>
+      <w:r>
+        <w:t xml:space="preserve">PUT </w:t>
+      </w:r>
       <w:r>
         <w:t>/</w:t>
       </w:r>
@@ -2047,182 +2159,61 @@
         <w:ind w:left="720"/>
       </w:pPr>
       <w:r>
-        <w:t>GET / – A játékos összes adata</w:t>
-      </w:r>
+        <w:t xml:space="preserve">PUT </w:t>
+      </w:r>
+      <w:r>
+        <w:t>/</w:t>
+      </w:r>
+      <w:proofErr w:type="spellStart"/>
+      <w:r>
+        <w:t>in</w:t>
+      </w:r>
+      <w:r>
+        <w:t>v</w:t>
+      </w:r>
+      <w:r>
+        <w:t>entory</w:t>
+      </w:r>
+      <w:proofErr w:type="spellEnd"/>
     </w:p>
     <w:p>
       <w:pPr>
         <w:ind w:left="720"/>
       </w:pPr>
-      <w:r>
-        <w:t>GET /</w:t>
-      </w:r>
-      <w:proofErr w:type="spellStart"/>
-      <w:r>
-        <w:t>inventory</w:t>
-      </w:r>
-      <w:proofErr w:type="spellEnd"/>
-      <w:r>
-        <w:t xml:space="preserve"> – A játkos </w:t>
-      </w:r>
-      <w:proofErr w:type="spellStart"/>
-      <w:r>
-        <w:t>inventory</w:t>
-      </w:r>
-      <w:proofErr w:type="spellEnd"/>
-      <w:r>
-        <w:t xml:space="preserve"> (</w:t>
-      </w:r>
-      <w:proofErr w:type="spellStart"/>
-      <w:r>
-        <w:t>tool</w:t>
-      </w:r>
-      <w:proofErr w:type="spellEnd"/>
-      <w:r>
-        <w:t>, alapanyagok)</w:t>
-      </w:r>
+      <w:bookmarkStart w:id="0" w:name="_GoBack"/>
+      <w:bookmarkEnd w:id="0"/>
     </w:p>
     <w:p>
       <w:pPr>
         <w:ind w:left="720"/>
       </w:pPr>
       <w:r>
-        <w:t>GET /</w:t>
-      </w:r>
-      <w:proofErr w:type="spellStart"/>
-      <w:r>
-        <w:t>residents</w:t>
-      </w:r>
-      <w:proofErr w:type="spellEnd"/>
+        <w:t xml:space="preserve">DELETE </w:t>
+      </w:r>
+      <w:r>
+        <w:t>/</w:t>
+      </w:r>
+    </w:p>
+    <w:p/>
+    <w:p>
       <w:proofErr w:type="gramStart"/>
       <w:r>
         <w:t>/:</w:t>
       </w:r>
       <w:proofErr w:type="spellStart"/>
       <w:r>
-        <w:t>blockX</w:t>
+        <w:t>playerID</w:t>
       </w:r>
       <w:proofErr w:type="spellEnd"/>
       <w:proofErr w:type="gramEnd"/>
       <w:r>
-        <w:t>/:</w:t>
-      </w:r>
-      <w:proofErr w:type="spellStart"/>
-      <w:r>
-        <w:t>blockY</w:t>
-      </w:r>
-      <w:proofErr w:type="spellEnd"/>
-    </w:p>
-    <w:p>
-      <w:pPr>
-        <w:ind w:left="720"/>
-      </w:pPr>
-      <w:r>
-        <w:t>GET /</w:t>
-      </w:r>
-      <w:proofErr w:type="spellStart"/>
-      <w:r>
-        <w:t>quests</w:t>
-      </w:r>
-      <w:proofErr w:type="spellEnd"/>
-      <w:proofErr w:type="gramStart"/>
-      <w:r>
-        <w:t>/:</w:t>
-      </w:r>
-      <w:proofErr w:type="spellStart"/>
-      <w:r>
-        <w:t>isActive</w:t>
-      </w:r>
-      <w:proofErr w:type="spellEnd"/>
-      <w:proofErr w:type="gramEnd"/>
-    </w:p>
-    <w:p/>
-    <w:p>
-      <w:pPr>
-        <w:ind w:left="720"/>
-      </w:pPr>
-      <w:r>
-        <w:t xml:space="preserve">PUT </w:t>
-      </w:r>
-      <w:r>
         <w:t>/</w:t>
       </w:r>
       <w:proofErr w:type="spellStart"/>
       <w:r>
-        <w:t>inventory</w:t>
-      </w:r>
-      <w:proofErr w:type="spellEnd"/>
-      <w:proofErr w:type="gramStart"/>
-      <w:r>
-        <w:t>/:</w:t>
-      </w:r>
-      <w:proofErr w:type="spellStart"/>
-      <w:r>
-        <w:t>inventory</w:t>
-      </w:r>
-      <w:proofErr w:type="gramEnd"/>
-      <w:r>
-        <w:t>_id</w:t>
-      </w:r>
-      <w:proofErr w:type="spellEnd"/>
-    </w:p>
-    <w:p>
-      <w:pPr>
-        <w:ind w:left="720"/>
-      </w:pPr>
-      <w:r>
-        <w:t>PUT /</w:t>
-      </w:r>
-      <w:proofErr w:type="spellStart"/>
-      <w:r>
-        <w:t>position</w:t>
-      </w:r>
-      <w:proofErr w:type="spellEnd"/>
-    </w:p>
-    <w:p>
-      <w:pPr>
-        <w:ind w:left="720"/>
-      </w:pPr>
-      <w:r>
-        <w:t>PUT /</w:t>
-      </w:r>
-      <w:proofErr w:type="spellStart"/>
-      <w:r>
-        <w:t>money</w:t>
-      </w:r>
-      <w:proofErr w:type="spellEnd"/>
-    </w:p>
-    <w:p>
-      <w:pPr>
-        <w:ind w:left="720"/>
-      </w:pPr>
-      <w:r>
-        <w:t>PUT /HP</w:t>
-      </w:r>
-    </w:p>
-    <w:p/>
-    <w:p>
-      <w:proofErr w:type="gramStart"/>
-      <w:r>
-        <w:t>/:</w:t>
-      </w:r>
-      <w:proofErr w:type="spellStart"/>
-      <w:r>
-        <w:t>playerID</w:t>
-      </w:r>
-      <w:proofErr w:type="spellEnd"/>
-      <w:proofErr w:type="gramEnd"/>
-      <w:r>
-        <w:t>/</w:t>
-      </w:r>
-      <w:proofErr w:type="spellStart"/>
-      <w:r>
         <w:t>enemies</w:t>
       </w:r>
       <w:proofErr w:type="spellEnd"/>
-      <w:r>
-        <w:t>/</w:t>
-      </w:r>
     </w:p>
     <w:p>
       <w:pPr>
@@ -2279,8 +2270,6 @@
       <w:r>
         <w:t>enemyID</w:t>
       </w:r>
-      <w:bookmarkStart w:id="0" w:name="_GoBack"/>
-      <w:bookmarkEnd w:id="0"/>
       <w:proofErr w:type="spellEnd"/>
       <w:proofErr w:type="gramEnd"/>
     </w:p>
@@ -4229,7 +4218,7 @@
 </file>
 
 <file path=customXml/itemProps1.xml><?xml version="1.0" encoding="utf-8"?>
-<ds:datastoreItem xmlns:ds="http://schemas.openxmlformats.org/officeDocument/2006/customXml" ds:itemID="{95BEEFA7-59C1-4607-A333-AACDC93D38E8}">
+<ds:datastoreItem xmlns:ds="http://schemas.openxmlformats.org/officeDocument/2006/customXml" ds:itemID="{AB049BE2-44B4-42EC-A787-E3112EBE7E00}">
   <ds:schemaRefs>
     <ds:schemaRef ds:uri="http://schemas.openxmlformats.org/officeDocument/2006/bibliography"/>
   </ds:schemaRefs>

</xml_diff>

<commit_message>
add user put endpoint and player put endpoint
</commit_message>
<xml_diff>
--- a/Docs/Docs.docx
+++ b/Docs/Docs.docx
@@ -1,6 +1,6 @@
 
 <file path=word/document.xml><?xml version="1.0" encoding="utf-8"?>
-<w:document xmlns:wpc="http://schemas.microsoft.com/office/word/2010/wordprocessingCanvas" xmlns:cx="http://schemas.microsoft.com/office/drawing/2014/chartex" xmlns:cx1="http://schemas.microsoft.com/office/drawing/2015/9/8/chartex" xmlns:cx2="http://schemas.microsoft.com/office/drawing/2015/10/21/chartex" xmlns:cx3="http://schemas.microsoft.com/office/drawing/2016/5/9/chartex" xmlns:cx4="http://schemas.microsoft.com/office/drawing/2016/5/10/chartex" xmlns:cx5="http://schemas.microsoft.com/office/drawing/2016/5/11/chartex" xmlns:cx6="http://schemas.microsoft.com/office/drawing/2016/5/12/chartex" xmlns:cx7="http://schemas.microsoft.com/office/drawing/2016/5/13/chartex" xmlns:cx8="http://schemas.microsoft.com/office/drawing/2016/5/14/chartex" xmlns:mc="http://schemas.openxmlformats.org/markup-compatibility/2006" xmlns:aink="http://schemas.microsoft.com/office/drawing/2016/ink" xmlns:am3d="http://schemas.microsoft.com/office/drawing/2017/model3d" xmlns:o="urn:schemas-microsoft-com:office:office" xmlns:r="http://schemas.openxmlformats.org/officeDocument/2006/relationships" xmlns:m="http://schemas.openxmlformats.org/officeDocument/2006/math" xmlns:v="urn:schemas-microsoft-com:vml" xmlns:wp14="http://schemas.microsoft.com/office/word/2010/wordprocessingDrawing" xmlns:wp="http://schemas.openxmlformats.org/drawingml/2006/wordprocessingDrawing" xmlns:w10="urn:schemas-microsoft-com:office:word" xmlns:w="http://schemas.openxmlformats.org/wordprocessingml/2006/main" xmlns:w14="http://schemas.microsoft.com/office/word/2010/wordml" xmlns:w15="http://schemas.microsoft.com/office/word/2012/wordml" xmlns:w16cid="http://schemas.microsoft.com/office/word/2016/wordml/cid" xmlns:w16se="http://schemas.microsoft.com/office/word/2015/wordml/symex" xmlns:wpg="http://schemas.microsoft.com/office/word/2010/wordprocessingGroup" xmlns:wpi="http://schemas.microsoft.com/office/word/2010/wordprocessingInk" xmlns:wne="http://schemas.microsoft.com/office/word/2006/wordml" xmlns:wps="http://schemas.microsoft.com/office/word/2010/wordprocessingShape" mc:Ignorable="w14 w15 w16se w16cid wp14">
+<w:document xmlns:wpc="http://schemas.microsoft.com/office/word/2010/wordprocessingCanvas" xmlns:cx="http://schemas.microsoft.com/office/drawing/2014/chartex" xmlns:cx1="http://schemas.microsoft.com/office/drawing/2015/9/8/chartex" xmlns:cx2="http://schemas.microsoft.com/office/drawing/2015/10/21/chartex" xmlns:cx3="http://schemas.microsoft.com/office/drawing/2016/5/9/chartex" xmlns:cx4="http://schemas.microsoft.com/office/drawing/2016/5/10/chartex" xmlns:cx5="http://schemas.microsoft.com/office/drawing/2016/5/11/chartex" xmlns:cx6="http://schemas.microsoft.com/office/drawing/2016/5/12/chartex" xmlns:cx7="http://schemas.microsoft.com/office/drawing/2016/5/13/chartex" xmlns:cx8="http://schemas.microsoft.com/office/drawing/2016/5/14/chartex" xmlns:mc="http://schemas.openxmlformats.org/markup-compatibility/2006" xmlns:aink="http://schemas.microsoft.com/office/drawing/2016/ink" xmlns:am3d="http://schemas.microsoft.com/office/drawing/2017/model3d" xmlns:o="urn:schemas-microsoft-com:office:office" xmlns:oel="http://schemas.microsoft.com/office/2019/extlst" xmlns:r="http://schemas.openxmlformats.org/officeDocument/2006/relationships" xmlns:m="http://schemas.openxmlformats.org/officeDocument/2006/math" xmlns:v="urn:schemas-microsoft-com:vml" xmlns:wp14="http://schemas.microsoft.com/office/word/2010/wordprocessingDrawing" xmlns:wp="http://schemas.openxmlformats.org/drawingml/2006/wordprocessingDrawing" xmlns:w10="urn:schemas-microsoft-com:office:word" xmlns:w="http://schemas.openxmlformats.org/wordprocessingml/2006/main" xmlns:w14="http://schemas.microsoft.com/office/word/2010/wordml" xmlns:w15="http://schemas.microsoft.com/office/word/2012/wordml" xmlns:w16cex="http://schemas.microsoft.com/office/word/2018/wordml/cex" xmlns:w16cid="http://schemas.microsoft.com/office/word/2016/wordml/cid" xmlns:w16="http://schemas.microsoft.com/office/word/2018/wordml" xmlns:w16sdtdh="http://schemas.microsoft.com/office/word/2020/wordml/sdtdatahash" xmlns:w16se="http://schemas.microsoft.com/office/word/2015/wordml/symex" xmlns:wpg="http://schemas.microsoft.com/office/word/2010/wordprocessingGroup" xmlns:wpi="http://schemas.microsoft.com/office/word/2010/wordprocessingInk" xmlns:wne="http://schemas.microsoft.com/office/word/2006/wordml" xmlns:wps="http://schemas.microsoft.com/office/word/2010/wordprocessingShape" mc:Ignorable="w14 w15 w16se w16cid w16 w16cex w16sdtdh wp14">
   <w:body>
     <w:p>
       <w:pPr>
@@ -69,23 +69,13 @@
           <w:szCs w:val="24"/>
         </w:rPr>
       </w:pPr>
-      <w:proofErr w:type="spellStart"/>
-      <w:r>
-        <w:rPr>
-          <w:rFonts w:cs="Times New Roman"/>
-          <w:szCs w:val="24"/>
-        </w:rPr>
-        <w:t>Players</w:t>
-      </w:r>
-      <w:proofErr w:type="spellEnd"/>
-      <w:r>
-        <w:rPr>
-          <w:rFonts w:cs="Times New Roman"/>
-          <w:szCs w:val="24"/>
-        </w:rPr>
-        <w:t xml:space="preserve"> (</w:t>
-      </w:r>
-      <w:proofErr w:type="spellStart"/>
+      <w:r>
+        <w:rPr>
+          <w:rFonts w:cs="Times New Roman"/>
+          <w:szCs w:val="24"/>
+        </w:rPr>
+        <w:t>Players (</w:t>
+      </w:r>
       <w:r>
         <w:rPr>
           <w:rFonts w:cs="Times New Roman"/>
@@ -95,45 +85,19 @@
         </w:rPr>
         <w:t>player_id</w:t>
       </w:r>
-      <w:proofErr w:type="spellEnd"/>
-      <w:r>
-        <w:rPr>
-          <w:rFonts w:cs="Times New Roman"/>
-          <w:szCs w:val="24"/>
-        </w:rPr>
-        <w:t xml:space="preserve">, </w:t>
-      </w:r>
-      <w:proofErr w:type="spellStart"/>
-      <w:r>
-        <w:rPr>
-          <w:rFonts w:cs="Times New Roman"/>
-          <w:szCs w:val="24"/>
-        </w:rPr>
-        <w:t>player_name</w:t>
-      </w:r>
-      <w:proofErr w:type="spellEnd"/>
-      <w:r>
-        <w:rPr>
-          <w:rFonts w:cs="Times New Roman"/>
-          <w:szCs w:val="24"/>
-        </w:rPr>
-        <w:t xml:space="preserve">, email, </w:t>
-      </w:r>
-      <w:proofErr w:type="spellStart"/>
-      <w:r>
-        <w:rPr>
-          <w:rFonts w:cs="Times New Roman"/>
-          <w:szCs w:val="24"/>
-        </w:rPr>
-        <w:t>password</w:t>
-      </w:r>
-      <w:proofErr w:type="spellEnd"/>
-      <w:r>
-        <w:rPr>
-          <w:rFonts w:cs="Times New Roman"/>
-          <w:szCs w:val="24"/>
-        </w:rPr>
-        <w:t>,</w:t>
+      <w:r>
+        <w:rPr>
+          <w:rFonts w:cs="Times New Roman"/>
+          <w:szCs w:val="24"/>
+        </w:rPr>
+        <w:t>, player_name, email, password,</w:t>
+      </w:r>
+      <w:r>
+        <w:rPr>
+          <w:rFonts w:cs="Times New Roman"/>
+          <w:szCs w:val="24"/>
+        </w:rPr>
+        <w:t xml:space="preserve"> money,</w:t>
       </w:r>
       <w:r>
         <w:rPr>
@@ -142,30 +106,6 @@
         </w:rPr>
         <w:t xml:space="preserve"> </w:t>
       </w:r>
-      <w:proofErr w:type="spellStart"/>
-      <w:r>
-        <w:rPr>
-          <w:rFonts w:cs="Times New Roman"/>
-          <w:szCs w:val="24"/>
-        </w:rPr>
-        <w:t>money</w:t>
-      </w:r>
-      <w:proofErr w:type="spellEnd"/>
-      <w:r>
-        <w:rPr>
-          <w:rFonts w:cs="Times New Roman"/>
-          <w:szCs w:val="24"/>
-        </w:rPr>
-        <w:t>,</w:t>
-      </w:r>
-      <w:r>
-        <w:rPr>
-          <w:rFonts w:cs="Times New Roman"/>
-          <w:szCs w:val="24"/>
-        </w:rPr>
-        <w:t xml:space="preserve"> </w:t>
-      </w:r>
-      <w:proofErr w:type="spellStart"/>
       <w:r>
         <w:rPr>
           <w:rFonts w:cs="Times New Roman"/>
@@ -184,7 +124,6 @@
         </w:rPr>
         <w:t>_id</w:t>
       </w:r>
-      <w:proofErr w:type="spellEnd"/>
       <w:r>
         <w:rPr>
           <w:rFonts w:cs="Times New Roman"/>
@@ -197,32 +136,15 @@
           <w:rFonts w:cs="Times New Roman"/>
           <w:szCs w:val="24"/>
         </w:rPr>
+        <w:t xml:space="preserve"> world-name,</w:t>
+      </w:r>
+      <w:r>
+        <w:rPr>
+          <w:rFonts w:cs="Times New Roman"/>
+          <w:szCs w:val="24"/>
+        </w:rPr>
         <w:t xml:space="preserve"> </w:t>
       </w:r>
-      <w:proofErr w:type="spellStart"/>
-      <w:r>
-        <w:rPr>
-          <w:rFonts w:cs="Times New Roman"/>
-          <w:szCs w:val="24"/>
-        </w:rPr>
-        <w:t>world-name</w:t>
-      </w:r>
-      <w:proofErr w:type="spellEnd"/>
-      <w:r>
-        <w:rPr>
-          <w:rFonts w:cs="Times New Roman"/>
-          <w:szCs w:val="24"/>
-        </w:rPr>
-        <w:t>,</w:t>
-      </w:r>
-      <w:r>
-        <w:rPr>
-          <w:rFonts w:cs="Times New Roman"/>
-          <w:szCs w:val="24"/>
-        </w:rPr>
-        <w:t xml:space="preserve"> </w:t>
-      </w:r>
-      <w:proofErr w:type="spellStart"/>
       <w:r>
         <w:rPr>
           <w:rFonts w:cs="Times New Roman"/>
@@ -241,7 +163,6 @@
         </w:rPr>
         <w:t>_id</w:t>
       </w:r>
-      <w:proofErr w:type="spellEnd"/>
       <w:r>
         <w:rPr>
           <w:rFonts w:cs="Times New Roman"/>
@@ -261,113 +182,8 @@
           <w:rFonts w:cs="Times New Roman"/>
           <w:szCs w:val="24"/>
         </w:rPr>
-        <w:t xml:space="preserve">, </w:t>
-      </w:r>
-      <w:proofErr w:type="spellStart"/>
-      <w:r>
-        <w:rPr>
-          <w:rFonts w:cs="Times New Roman"/>
-          <w:szCs w:val="24"/>
-        </w:rPr>
-        <w:t>stone_count</w:t>
-      </w:r>
-      <w:proofErr w:type="spellEnd"/>
-      <w:r>
-        <w:rPr>
-          <w:rFonts w:cs="Times New Roman"/>
-          <w:szCs w:val="24"/>
-        </w:rPr>
-        <w:t xml:space="preserve">, </w:t>
-      </w:r>
-      <w:proofErr w:type="spellStart"/>
-      <w:r>
-        <w:rPr>
-          <w:rFonts w:cs="Times New Roman"/>
-          <w:szCs w:val="24"/>
-        </w:rPr>
-        <w:t>wood_count</w:t>
-      </w:r>
-      <w:proofErr w:type="spellEnd"/>
-      <w:r>
-        <w:rPr>
-          <w:rFonts w:cs="Times New Roman"/>
-          <w:szCs w:val="24"/>
-        </w:rPr>
-        <w:t xml:space="preserve">, </w:t>
-      </w:r>
-      <w:proofErr w:type="spellStart"/>
-      <w:r>
-        <w:rPr>
-          <w:rFonts w:cs="Times New Roman"/>
-          <w:szCs w:val="24"/>
-        </w:rPr>
-        <w:t>coal_count</w:t>
-      </w:r>
-      <w:proofErr w:type="spellEnd"/>
-      <w:r>
-        <w:rPr>
-          <w:rFonts w:cs="Times New Roman"/>
-          <w:szCs w:val="24"/>
-        </w:rPr>
-        <w:t xml:space="preserve">, </w:t>
-      </w:r>
-      <w:proofErr w:type="spellStart"/>
-      <w:r>
-        <w:rPr>
-          <w:rFonts w:cs="Times New Roman"/>
-          <w:szCs w:val="24"/>
-        </w:rPr>
-        <w:t>iron_count</w:t>
-      </w:r>
-      <w:proofErr w:type="spellEnd"/>
-      <w:r>
-        <w:rPr>
-          <w:rFonts w:cs="Times New Roman"/>
-          <w:szCs w:val="24"/>
-        </w:rPr>
-        <w:t xml:space="preserve">, </w:t>
-      </w:r>
-      <w:proofErr w:type="spellStart"/>
-      <w:r>
-        <w:rPr>
-          <w:rFonts w:cs="Times New Roman"/>
-          <w:szCs w:val="24"/>
-        </w:rPr>
-        <w:t>wheat_count</w:t>
-      </w:r>
-      <w:proofErr w:type="spellEnd"/>
-      <w:r>
-        <w:rPr>
-          <w:rFonts w:cs="Times New Roman"/>
-          <w:szCs w:val="24"/>
-        </w:rPr>
-        <w:t xml:space="preserve">, </w:t>
-      </w:r>
-      <w:proofErr w:type="spellStart"/>
-      <w:r>
-        <w:rPr>
-          <w:rFonts w:cs="Times New Roman"/>
-          <w:szCs w:val="24"/>
-        </w:rPr>
-        <w:t>fish_count</w:t>
-      </w:r>
-      <w:proofErr w:type="spellEnd"/>
-      <w:r>
-        <w:rPr>
-          <w:rFonts w:cs="Times New Roman"/>
-          <w:szCs w:val="24"/>
-        </w:rPr>
-        <w:t xml:space="preserve">, </w:t>
-      </w:r>
-      <w:proofErr w:type="spellStart"/>
-      <w:r>
-        <w:rPr>
-          <w:rFonts w:cs="Times New Roman"/>
-          <w:szCs w:val="24"/>
-        </w:rPr>
-        <w:t>money_count</w:t>
-      </w:r>
-      <w:proofErr w:type="spellEnd"/>
+        <w:t>, stone_count, wood_count, coal_count, iron_count, wheat_count, fish_count, money_count</w:t>
+      </w:r>
       <w:r>
         <w:rPr>
           <w:rFonts w:cs="Times New Roman"/>
@@ -384,23 +200,13 @@
           <w:szCs w:val="24"/>
         </w:rPr>
       </w:pPr>
-      <w:proofErr w:type="spellStart"/>
-      <w:r>
-        <w:rPr>
-          <w:rFonts w:cs="Times New Roman"/>
-          <w:szCs w:val="24"/>
-        </w:rPr>
-        <w:t>Residents</w:t>
-      </w:r>
-      <w:proofErr w:type="spellEnd"/>
-      <w:r>
-        <w:rPr>
-          <w:rFonts w:cs="Times New Roman"/>
-          <w:szCs w:val="24"/>
-        </w:rPr>
-        <w:t xml:space="preserve"> (</w:t>
-      </w:r>
-      <w:proofErr w:type="spellStart"/>
+      <w:r>
+        <w:rPr>
+          <w:rFonts w:cs="Times New Roman"/>
+          <w:szCs w:val="24"/>
+        </w:rPr>
+        <w:t>Residents (</w:t>
+      </w:r>
       <w:r>
         <w:rPr>
           <w:rFonts w:cs="Times New Roman"/>
@@ -410,7 +216,48 @@
         </w:rPr>
         <w:t>npc_id</w:t>
       </w:r>
-      <w:proofErr w:type="spellEnd"/>
+      <w:r>
+        <w:rPr>
+          <w:rFonts w:cs="Times New Roman"/>
+          <w:szCs w:val="24"/>
+        </w:rPr>
+        <w:t>, npc_name</w:t>
+      </w:r>
+      <w:r>
+        <w:rPr>
+          <w:rFonts w:cs="Times New Roman"/>
+          <w:szCs w:val="24"/>
+        </w:rPr>
+        <w:t xml:space="preserve">, building_name, </w:t>
+      </w:r>
+      <w:r>
+        <w:rPr>
+          <w:rFonts w:cs="Times New Roman"/>
+          <w:szCs w:val="24"/>
+        </w:rPr>
+        <w:t>building_</w:t>
+      </w:r>
+      <w:r>
+        <w:rPr>
+          <w:rFonts w:cs="Times New Roman"/>
+          <w:szCs w:val="24"/>
+        </w:rPr>
+        <w:t xml:space="preserve">level, </w:t>
+      </w:r>
+      <w:r>
+        <w:rPr>
+          <w:rFonts w:cs="Times New Roman"/>
+          <w:szCs w:val="24"/>
+        </w:rPr>
+        <w:t>building_</w:t>
+      </w:r>
+      <w:r>
+        <w:rPr>
+          <w:rFonts w:cs="Times New Roman"/>
+          <w:szCs w:val="24"/>
+        </w:rPr>
+        <w:t>type</w:t>
+      </w:r>
       <w:r>
         <w:rPr>
           <w:rFonts w:cs="Times New Roman"/>
@@ -418,85 +265,6 @@
         </w:rPr>
         <w:t xml:space="preserve">, </w:t>
       </w:r>
-      <w:proofErr w:type="spellStart"/>
-      <w:r>
-        <w:rPr>
-          <w:rFonts w:cs="Times New Roman"/>
-          <w:szCs w:val="24"/>
-        </w:rPr>
-        <w:t>npc_name</w:t>
-      </w:r>
-      <w:proofErr w:type="spellEnd"/>
-      <w:r>
-        <w:rPr>
-          <w:rFonts w:cs="Times New Roman"/>
-          <w:szCs w:val="24"/>
-        </w:rPr>
-        <w:t xml:space="preserve">, </w:t>
-      </w:r>
-      <w:proofErr w:type="spellStart"/>
-      <w:r>
-        <w:rPr>
-          <w:rFonts w:cs="Times New Roman"/>
-          <w:szCs w:val="24"/>
-        </w:rPr>
-        <w:t>building_name</w:t>
-      </w:r>
-      <w:proofErr w:type="spellEnd"/>
-      <w:r>
-        <w:rPr>
-          <w:rFonts w:cs="Times New Roman"/>
-          <w:szCs w:val="24"/>
-        </w:rPr>
-        <w:t xml:space="preserve">, </w:t>
-      </w:r>
-      <w:proofErr w:type="spellStart"/>
-      <w:r>
-        <w:rPr>
-          <w:rFonts w:cs="Times New Roman"/>
-          <w:szCs w:val="24"/>
-        </w:rPr>
-        <w:t>building_</w:t>
-      </w:r>
-      <w:r>
-        <w:rPr>
-          <w:rFonts w:cs="Times New Roman"/>
-          <w:szCs w:val="24"/>
-        </w:rPr>
-        <w:t>level</w:t>
-      </w:r>
-      <w:proofErr w:type="spellEnd"/>
-      <w:r>
-        <w:rPr>
-          <w:rFonts w:cs="Times New Roman"/>
-          <w:szCs w:val="24"/>
-        </w:rPr>
-        <w:t xml:space="preserve">, </w:t>
-      </w:r>
-      <w:proofErr w:type="spellStart"/>
-      <w:r>
-        <w:rPr>
-          <w:rFonts w:cs="Times New Roman"/>
-          <w:szCs w:val="24"/>
-        </w:rPr>
-        <w:t>building_</w:t>
-      </w:r>
-      <w:r>
-        <w:rPr>
-          <w:rFonts w:cs="Times New Roman"/>
-          <w:szCs w:val="24"/>
-        </w:rPr>
-        <w:t>type</w:t>
-      </w:r>
-      <w:proofErr w:type="spellEnd"/>
-      <w:r>
-        <w:rPr>
-          <w:rFonts w:cs="Times New Roman"/>
-          <w:szCs w:val="24"/>
-        </w:rPr>
-        <w:t xml:space="preserve">, </w:t>
-      </w:r>
-      <w:proofErr w:type="spellStart"/>
       <w:r>
         <w:rPr>
           <w:rFonts w:cs="Times New Roman"/>
@@ -515,31 +283,13 @@
         </w:rPr>
         <w:t>_id</w:t>
       </w:r>
-      <w:proofErr w:type="spellEnd"/>
-      <w:r>
-        <w:rPr>
-          <w:rFonts w:cs="Times New Roman"/>
-          <w:szCs w:val="24"/>
-        </w:rPr>
-        <w:t xml:space="preserve">, </w:t>
-      </w:r>
-      <w:proofErr w:type="spellStart"/>
-      <w:r>
-        <w:rPr>
-          <w:rFonts w:cs="Times New Roman"/>
-          <w:szCs w:val="24"/>
-        </w:rPr>
-        <w:t>job_name</w:t>
-      </w:r>
-      <w:proofErr w:type="spellEnd"/>
-      <w:r>
-        <w:rPr>
-          <w:rFonts w:cs="Times New Roman"/>
-          <w:szCs w:val="24"/>
-        </w:rPr>
-        <w:t xml:space="preserve">, </w:t>
-      </w:r>
-      <w:proofErr w:type="spellStart"/>
+      <w:r>
+        <w:rPr>
+          <w:rFonts w:cs="Times New Roman"/>
+          <w:szCs w:val="24"/>
+        </w:rPr>
+        <w:t xml:space="preserve">, job_name, </w:t>
+      </w:r>
       <w:r>
         <w:rPr>
           <w:rFonts w:cs="Times New Roman"/>
@@ -549,7 +299,6 @@
         </w:rPr>
         <w:t>quest_id</w:t>
       </w:r>
-      <w:proofErr w:type="spellEnd"/>
       <w:r>
         <w:rPr>
           <w:rFonts w:cs="Times New Roman"/>
@@ -566,23 +315,13 @@
           <w:szCs w:val="24"/>
         </w:rPr>
       </w:pPr>
-      <w:proofErr w:type="spellStart"/>
-      <w:r>
-        <w:rPr>
-          <w:rFonts w:cs="Times New Roman"/>
-          <w:szCs w:val="24"/>
-        </w:rPr>
-        <w:t>Enemies</w:t>
-      </w:r>
-      <w:proofErr w:type="spellEnd"/>
-      <w:r>
-        <w:rPr>
-          <w:rFonts w:cs="Times New Roman"/>
-          <w:szCs w:val="24"/>
-        </w:rPr>
-        <w:t xml:space="preserve"> (</w:t>
-      </w:r>
-      <w:proofErr w:type="spellStart"/>
+      <w:r>
+        <w:rPr>
+          <w:rFonts w:cs="Times New Roman"/>
+          <w:szCs w:val="24"/>
+        </w:rPr>
+        <w:t>Enemies (</w:t>
+      </w:r>
       <w:r>
         <w:rPr>
           <w:rFonts w:cs="Times New Roman"/>
@@ -591,7 +330,13 @@
         </w:rPr>
         <w:t>enemy_id</w:t>
       </w:r>
-      <w:proofErr w:type="spellEnd"/>
+      <w:r>
+        <w:rPr>
+          <w:rFonts w:cs="Times New Roman"/>
+          <w:szCs w:val="24"/>
+        </w:rPr>
+        <w:t>, enemy_name, HP, attack, level</w:t>
+      </w:r>
       <w:r>
         <w:rPr>
           <w:rFonts w:cs="Times New Roman"/>
@@ -599,55 +344,6 @@
         </w:rPr>
         <w:t xml:space="preserve">, </w:t>
       </w:r>
-      <w:proofErr w:type="spellStart"/>
-      <w:r>
-        <w:rPr>
-          <w:rFonts w:cs="Times New Roman"/>
-          <w:szCs w:val="24"/>
-        </w:rPr>
-        <w:t>enemy_name</w:t>
-      </w:r>
-      <w:proofErr w:type="spellEnd"/>
-      <w:r>
-        <w:rPr>
-          <w:rFonts w:cs="Times New Roman"/>
-          <w:szCs w:val="24"/>
-        </w:rPr>
-        <w:t xml:space="preserve">, HP, </w:t>
-      </w:r>
-      <w:proofErr w:type="spellStart"/>
-      <w:r>
-        <w:rPr>
-          <w:rFonts w:cs="Times New Roman"/>
-          <w:szCs w:val="24"/>
-        </w:rPr>
-        <w:t>attack</w:t>
-      </w:r>
-      <w:proofErr w:type="spellEnd"/>
-      <w:r>
-        <w:rPr>
-          <w:rFonts w:cs="Times New Roman"/>
-          <w:szCs w:val="24"/>
-        </w:rPr>
-        <w:t xml:space="preserve">, </w:t>
-      </w:r>
-      <w:proofErr w:type="spellStart"/>
-      <w:r>
-        <w:rPr>
-          <w:rFonts w:cs="Times New Roman"/>
-          <w:szCs w:val="24"/>
-        </w:rPr>
-        <w:t>level</w:t>
-      </w:r>
-      <w:proofErr w:type="spellEnd"/>
-      <w:r>
-        <w:rPr>
-          <w:rFonts w:cs="Times New Roman"/>
-          <w:szCs w:val="24"/>
-        </w:rPr>
-        <w:t xml:space="preserve">, </w:t>
-      </w:r>
-      <w:proofErr w:type="spellStart"/>
       <w:r>
         <w:rPr>
           <w:rFonts w:cs="Times New Roman"/>
@@ -657,7 +353,6 @@
         </w:rPr>
         <w:t>world-id</w:t>
       </w:r>
-      <w:proofErr w:type="spellEnd"/>
       <w:r>
         <w:rPr>
           <w:rFonts w:cs="Times New Roman"/>
@@ -676,63 +371,7 @@
         <w:rPr>
           <w:color w:val="FF0000"/>
         </w:rPr>
-        <w:t>Market (</w:t>
-      </w:r>
-      <w:proofErr w:type="spellStart"/>
-      <w:r>
-        <w:rPr>
-          <w:color w:val="FF0000"/>
-        </w:rPr>
-        <w:t>offer_id</w:t>
-      </w:r>
-      <w:proofErr w:type="spellEnd"/>
-      <w:r>
-        <w:rPr>
-          <w:color w:val="FF0000"/>
-        </w:rPr>
-        <w:t xml:space="preserve">, </w:t>
-      </w:r>
-      <w:proofErr w:type="spellStart"/>
-      <w:r>
-        <w:rPr>
-          <w:color w:val="FF0000"/>
-        </w:rPr>
-        <w:t>player_id</w:t>
-      </w:r>
-      <w:proofErr w:type="spellEnd"/>
-      <w:r>
-        <w:rPr>
-          <w:color w:val="FF0000"/>
-        </w:rPr>
-        <w:t xml:space="preserve">, </w:t>
-      </w:r>
-      <w:proofErr w:type="spellStart"/>
-      <w:r>
-        <w:rPr>
-          <w:color w:val="FF0000"/>
-        </w:rPr>
-        <w:t>material_name</w:t>
-      </w:r>
-      <w:proofErr w:type="spellEnd"/>
-      <w:r>
-        <w:rPr>
-          <w:color w:val="FF0000"/>
-        </w:rPr>
-        <w:t xml:space="preserve">, </w:t>
-      </w:r>
-      <w:proofErr w:type="spellStart"/>
-      <w:r>
-        <w:rPr>
-          <w:color w:val="FF0000"/>
-        </w:rPr>
-        <w:t>priceMaterial_name</w:t>
-      </w:r>
-      <w:proofErr w:type="spellEnd"/>
-      <w:r>
-        <w:rPr>
-          <w:color w:val="FF0000"/>
-        </w:rPr>
-        <w:t>)</w:t>
+        <w:t>Market (offer_id, player_id, material_name, priceMaterial_name)</w:t>
       </w:r>
     </w:p>
     <w:p>
@@ -743,7 +382,6 @@
           <w:szCs w:val="24"/>
         </w:rPr>
       </w:pPr>
-      <w:proofErr w:type="spellStart"/>
       <w:r>
         <w:rPr>
           <w:rFonts w:cs="Times New Roman"/>
@@ -758,7 +396,6 @@
         </w:rPr>
         <w:t>s</w:t>
       </w:r>
-      <w:proofErr w:type="spellEnd"/>
       <w:r>
         <w:rPr>
           <w:rFonts w:cs="Times New Roman"/>
@@ -766,7 +403,6 @@
         </w:rPr>
         <w:t xml:space="preserve"> (</w:t>
       </w:r>
-      <w:proofErr w:type="spellStart"/>
       <w:r>
         <w:rPr>
           <w:rFonts w:cs="Times New Roman"/>
@@ -776,55 +412,20 @@
         </w:rPr>
         <w:t>quest_id</w:t>
       </w:r>
-      <w:proofErr w:type="spellEnd"/>
-      <w:r>
-        <w:rPr>
-          <w:rFonts w:cs="Times New Roman"/>
-          <w:szCs w:val="24"/>
-        </w:rPr>
-        <w:t xml:space="preserve">, </w:t>
-      </w:r>
-      <w:proofErr w:type="spellStart"/>
-      <w:r>
-        <w:rPr>
-          <w:rFonts w:cs="Times New Roman"/>
-          <w:szCs w:val="24"/>
-        </w:rPr>
-        <w:t>quest_name</w:t>
-      </w:r>
-      <w:proofErr w:type="spellEnd"/>
-      <w:r>
-        <w:rPr>
-          <w:rFonts w:cs="Times New Roman"/>
-          <w:szCs w:val="24"/>
-        </w:rPr>
-        <w:t xml:space="preserve">, </w:t>
-      </w:r>
-      <w:proofErr w:type="spellStart"/>
-      <w:r>
-        <w:rPr>
-          <w:rFonts w:cs="Times New Roman"/>
-          <w:szCs w:val="24"/>
-        </w:rPr>
-        <w:t>description</w:t>
-      </w:r>
-      <w:proofErr w:type="spellEnd"/>
-      <w:r>
-        <w:rPr>
-          <w:rFonts w:cs="Times New Roman"/>
-          <w:szCs w:val="24"/>
-        </w:rPr>
-        <w:t xml:space="preserve">, </w:t>
-      </w:r>
-      <w:proofErr w:type="spellStart"/>
-      <w:r>
-        <w:rPr>
-          <w:rFonts w:cs="Times New Roman"/>
-          <w:szCs w:val="24"/>
-        </w:rPr>
-        <w:t>IsMainStory</w:t>
-      </w:r>
-      <w:proofErr w:type="spellEnd"/>
+      <w:r>
+        <w:rPr>
+          <w:rFonts w:cs="Times New Roman"/>
+          <w:szCs w:val="24"/>
+        </w:rPr>
+        <w:t>, quest_name, description</w:t>
+      </w:r>
+      <w:r>
+        <w:rPr>
+          <w:rFonts w:cs="Times New Roman"/>
+          <w:szCs w:val="24"/>
+        </w:rPr>
+        <w:t>, IsMainStory</w:t>
+      </w:r>
       <w:r>
         <w:rPr>
           <w:rFonts w:cs="Times New Roman"/>
@@ -841,7 +442,6 @@
           <w:szCs w:val="24"/>
         </w:rPr>
       </w:pPr>
-      <w:proofErr w:type="spellStart"/>
       <w:r>
         <w:rPr>
           <w:rFonts w:cs="Times New Roman"/>
@@ -856,7 +456,6 @@
         </w:rPr>
         <w:t>s</w:t>
       </w:r>
-      <w:proofErr w:type="spellEnd"/>
       <w:r>
         <w:rPr>
           <w:rFonts w:cs="Times New Roman"/>
@@ -864,7 +463,6 @@
         </w:rPr>
         <w:t xml:space="preserve"> (</w:t>
       </w:r>
-      <w:proofErr w:type="spellStart"/>
       <w:r>
         <w:rPr>
           <w:rFonts w:cs="Times New Roman"/>
@@ -874,7 +472,6 @@
         </w:rPr>
         <w:t>quest_id</w:t>
       </w:r>
-      <w:proofErr w:type="spellEnd"/>
       <w:r>
         <w:rPr>
           <w:rFonts w:cs="Times New Roman"/>
@@ -882,7 +479,6 @@
         </w:rPr>
         <w:t xml:space="preserve">, </w:t>
       </w:r>
-      <w:proofErr w:type="spellStart"/>
       <w:r>
         <w:rPr>
           <w:rFonts w:cs="Times New Roman"/>
@@ -892,29 +488,12 @@
         </w:rPr>
         <w:t>player_id</w:t>
       </w:r>
-      <w:proofErr w:type="spellEnd"/>
-      <w:r>
-        <w:rPr>
-          <w:rFonts w:cs="Times New Roman"/>
-          <w:szCs w:val="24"/>
-        </w:rPr>
-        <w:t xml:space="preserve">, </w:t>
-      </w:r>
-      <w:proofErr w:type="spellStart"/>
-      <w:r>
-        <w:rPr>
-          <w:rFonts w:cs="Times New Roman"/>
-          <w:szCs w:val="24"/>
-        </w:rPr>
-        <w:t>IsCompleted</w:t>
-      </w:r>
-      <w:proofErr w:type="spellEnd"/>
-      <w:r>
-        <w:rPr>
-          <w:rFonts w:cs="Times New Roman"/>
-          <w:szCs w:val="24"/>
-        </w:rPr>
-        <w:t>)</w:t>
+      <w:r>
+        <w:rPr>
+          <w:rFonts w:cs="Times New Roman"/>
+          <w:szCs w:val="24"/>
+        </w:rPr>
+        <w:t>, IsCompleted)</w:t>
       </w:r>
     </w:p>
     <w:p>
@@ -925,7 +504,6 @@
           <w:szCs w:val="24"/>
         </w:rPr>
       </w:pPr>
-      <w:proofErr w:type="spellStart"/>
       <w:r>
         <w:rPr>
           <w:rFonts w:cs="Times New Roman"/>
@@ -933,7 +511,6 @@
         </w:rPr>
         <w:t>Tools</w:t>
       </w:r>
-      <w:proofErr w:type="spellEnd"/>
       <w:r>
         <w:rPr>
           <w:rFonts w:cs="Times New Roman"/>
@@ -941,7 +518,6 @@
         </w:rPr>
         <w:t xml:space="preserve"> (</w:t>
       </w:r>
-      <w:proofErr w:type="spellStart"/>
       <w:r>
         <w:rPr>
           <w:rFonts w:cs="Times New Roman"/>
@@ -960,7 +536,6 @@
         </w:rPr>
         <w:t>_id</w:t>
       </w:r>
-      <w:proofErr w:type="spellEnd"/>
       <w:r>
         <w:rPr>
           <w:rFonts w:cs="Times New Roman"/>
@@ -968,7 +543,6 @@
         </w:rPr>
         <w:t xml:space="preserve">, </w:t>
       </w:r>
-      <w:proofErr w:type="spellStart"/>
       <w:r>
         <w:rPr>
           <w:rFonts w:cs="Times New Roman"/>
@@ -981,17 +555,8 @@
           <w:rFonts w:cs="Times New Roman"/>
           <w:szCs w:val="24"/>
         </w:rPr>
-        <w:t>_attack</w:t>
-      </w:r>
-      <w:proofErr w:type="spellEnd"/>
-      <w:r>
-        <w:rPr>
-          <w:rFonts w:cs="Times New Roman"/>
-          <w:szCs w:val="24"/>
-        </w:rPr>
-        <w:t xml:space="preserve">, </w:t>
-      </w:r>
-      <w:proofErr w:type="spellStart"/>
+        <w:t xml:space="preserve">_attack, </w:t>
+      </w:r>
       <w:r>
         <w:rPr>
           <w:rFonts w:cs="Times New Roman"/>
@@ -1004,15 +569,7 @@
           <w:rFonts w:cs="Times New Roman"/>
           <w:szCs w:val="24"/>
         </w:rPr>
-        <w:t>_level</w:t>
-      </w:r>
-      <w:proofErr w:type="spellEnd"/>
-      <w:r>
-        <w:rPr>
-          <w:rFonts w:cs="Times New Roman"/>
-          <w:szCs w:val="24"/>
-        </w:rPr>
-        <w:t>)</w:t>
+        <w:t>_level)</w:t>
       </w:r>
     </w:p>
     <w:p>
@@ -1067,29 +624,7 @@
                 <w:color w:val="FFFFFF" w:themeColor="background1"/>
                 <w:szCs w:val="24"/>
               </w:rPr>
-              <w:t>Alapanyagok (</w:t>
-            </w:r>
-            <w:proofErr w:type="spellStart"/>
-            <w:r>
-              <w:rPr>
-                <w:rFonts w:cs="Times New Roman"/>
-                <w:b/>
-                <w:bCs/>
-                <w:color w:val="FFFFFF" w:themeColor="background1"/>
-                <w:szCs w:val="24"/>
-              </w:rPr>
-              <w:t>Itemek</w:t>
-            </w:r>
-            <w:proofErr w:type="spellEnd"/>
-            <w:r>
-              <w:rPr>
-                <w:rFonts w:cs="Times New Roman"/>
-                <w:b/>
-                <w:bCs/>
-                <w:color w:val="FFFFFF" w:themeColor="background1"/>
-                <w:szCs w:val="24"/>
-              </w:rPr>
-              <w:t>)</w:t>
+              <w:t>Alapanyagok (Itemek)</w:t>
             </w:r>
           </w:p>
         </w:tc>
@@ -1114,7 +649,6 @@
                 <w:szCs w:val="24"/>
               </w:rPr>
             </w:pPr>
-            <w:proofErr w:type="spellStart"/>
             <w:r>
               <w:rPr>
                 <w:rFonts w:cs="Times New Roman"/>
@@ -1123,18 +657,7 @@
                 <w:color w:val="FFFFFF" w:themeColor="background1"/>
                 <w:szCs w:val="24"/>
               </w:rPr>
-              <w:t>Player</w:t>
-            </w:r>
-            <w:proofErr w:type="spellEnd"/>
-            <w:r>
-              <w:rPr>
-                <w:rFonts w:cs="Times New Roman"/>
-                <w:b/>
-                <w:bCs/>
-                <w:color w:val="FFFFFF" w:themeColor="background1"/>
-                <w:szCs w:val="24"/>
-              </w:rPr>
-              <w:t xml:space="preserve"> munkák</w:t>
+              <w:t>Player munkák</w:t>
             </w:r>
           </w:p>
         </w:tc>
@@ -1162,7 +685,6 @@
                 <w:szCs w:val="24"/>
               </w:rPr>
             </w:pPr>
-            <w:proofErr w:type="spellStart"/>
             <w:r>
               <w:rPr>
                 <w:rFonts w:cs="Times New Roman"/>
@@ -1173,7 +695,6 @@
               </w:rPr>
               <w:t>Szerzsámok</w:t>
             </w:r>
-            <w:proofErr w:type="spellEnd"/>
           </w:p>
         </w:tc>
         <w:tc>
@@ -1198,7 +719,6 @@
                 <w:szCs w:val="24"/>
               </w:rPr>
             </w:pPr>
-            <w:proofErr w:type="spellStart"/>
             <w:r>
               <w:rPr>
                 <w:rFonts w:cs="Times New Roman"/>
@@ -1209,7 +729,6 @@
               </w:rPr>
               <w:t>Armor</w:t>
             </w:r>
-            <w:proofErr w:type="spellEnd"/>
           </w:p>
         </w:tc>
         <w:tc>
@@ -1551,7 +1070,6 @@
                 <w:szCs w:val="24"/>
               </w:rPr>
             </w:pPr>
-            <w:proofErr w:type="spellStart"/>
             <w:r>
               <w:rPr>
                 <w:rFonts w:cs="Times New Roman"/>
@@ -1559,7 +1077,6 @@
               </w:rPr>
               <w:t>farmolás</w:t>
             </w:r>
-            <w:proofErr w:type="spellEnd"/>
           </w:p>
         </w:tc>
       </w:tr>
@@ -1567,57 +1084,12 @@
     <w:p/>
     <w:p>
       <w:r>
-        <w:t xml:space="preserve">mi fogjuk adni a fő </w:t>
-      </w:r>
-      <w:proofErr w:type="spellStart"/>
-      <w:r>
-        <w:t>küldiket</w:t>
-      </w:r>
-      <w:proofErr w:type="spellEnd"/>
-    </w:p>
-    <w:p>
-      <w:r>
-        <w:t xml:space="preserve">random </w:t>
-      </w:r>
-      <w:proofErr w:type="spellStart"/>
-      <w:r>
-        <w:t>npc</w:t>
-      </w:r>
-      <w:proofErr w:type="spellEnd"/>
-      <w:r>
-        <w:t xml:space="preserve">-k fognak adni egyszerű </w:t>
-      </w:r>
-      <w:proofErr w:type="spellStart"/>
-      <w:r>
-        <w:t>küldiket</w:t>
-      </w:r>
-      <w:proofErr w:type="spellEnd"/>
-      <w:r>
-        <w:t xml:space="preserve"> (</w:t>
-      </w:r>
-      <w:proofErr w:type="gramStart"/>
-      <w:r>
-        <w:t>fa vágás</w:t>
-      </w:r>
-      <w:proofErr w:type="gramEnd"/>
-      <w:r>
-        <w:t xml:space="preserve">, bányászás, </w:t>
-      </w:r>
-      <w:proofErr w:type="spellStart"/>
-      <w:r>
-        <w:t>horgászás</w:t>
-      </w:r>
-      <w:proofErr w:type="spellEnd"/>
-      <w:r>
-        <w:t xml:space="preserve">, </w:t>
-      </w:r>
-      <w:proofErr w:type="spellStart"/>
-      <w:r>
-        <w:t>farmolás</w:t>
-      </w:r>
-      <w:proofErr w:type="spellEnd"/>
-      <w:r>
-        <w:t>) --</w:t>
+        <w:t>mi fogjuk adni a fő küldiket</w:t>
+      </w:r>
+    </w:p>
+    <w:p>
+      <w:r>
+        <w:t>random npc-k fognak adni egyszerű küldiket (fa vágás, bányászás, horgászás, farmolás) --</w:t>
       </w:r>
       <w:r>
         <w:sym w:font="Wingdings" w:char="F0E0"/>
@@ -1636,23 +1108,7 @@
     </w:p>
     <w:p>
       <w:r>
-        <w:t xml:space="preserve">fegyver </w:t>
-      </w:r>
-      <w:proofErr w:type="spellStart"/>
-      <w:r>
-        <w:t>lvl</w:t>
-      </w:r>
-      <w:proofErr w:type="spellEnd"/>
-      <w:r>
-        <w:t xml:space="preserve"> </w:t>
-      </w:r>
-      <w:proofErr w:type="spellStart"/>
-      <w:r>
-        <w:t>up</w:t>
-      </w:r>
-      <w:proofErr w:type="spellEnd"/>
-      <w:r>
-        <w:t xml:space="preserve"> (sebzés növekszik)</w:t>
+        <w:t>fegyver lvl up (sebzés növekszik)</w:t>
       </w:r>
       <w:r>
         <w:sym w:font="Wingdings" w:char="F0E0"/>
@@ -1715,31 +1171,7 @@
         <w:t>→</w:t>
       </w:r>
       <w:r>
-        <w:t xml:space="preserve"> </w:t>
-      </w:r>
-      <w:proofErr w:type="spellStart"/>
-      <w:r>
-        <w:t>Entry</w:t>
-      </w:r>
-      <w:proofErr w:type="spellEnd"/>
-      <w:r>
-        <w:t xml:space="preserve"> </w:t>
-      </w:r>
-      <w:proofErr w:type="spellStart"/>
-      <w:r>
-        <w:t>point</w:t>
-      </w:r>
-      <w:proofErr w:type="spellEnd"/>
-      <w:r>
-        <w:t xml:space="preserve">, itt hívjuk meg az összes függvényt </w:t>
-      </w:r>
-      <w:proofErr w:type="spellStart"/>
-      <w:r>
-        <w:t>requestanimationframe</w:t>
-      </w:r>
-      <w:proofErr w:type="spellEnd"/>
-      <w:r>
-        <w:t xml:space="preserve"> animációs függvénnyel</w:t>
+        <w:t xml:space="preserve"> Entry point, itt hívjuk meg az összes függvényt requestanimationframe animációs függvénnyel</w:t>
       </w:r>
     </w:p>
     <w:p>
@@ -1757,58 +1189,8 @@
         <w:rPr>
           <w:rFonts w:cs="Times New Roman"/>
         </w:rPr>
-        <w:t xml:space="preserve">→ Itt tároljuk az összes objektumot és adataikat, </w:t>
-      </w:r>
-      <w:proofErr w:type="spellStart"/>
-      <w:r>
-        <w:rPr>
-          <w:rFonts w:cs="Times New Roman"/>
-        </w:rPr>
-        <w:t>player</w:t>
-      </w:r>
-      <w:proofErr w:type="spellEnd"/>
-      <w:r>
-        <w:rPr>
-          <w:rFonts w:cs="Times New Roman"/>
-        </w:rPr>
-        <w:t xml:space="preserve">, </w:t>
-      </w:r>
-      <w:proofErr w:type="spellStart"/>
-      <w:r>
-        <w:rPr>
-          <w:rFonts w:cs="Times New Roman"/>
-        </w:rPr>
-        <w:t>enemies</w:t>
-      </w:r>
-      <w:proofErr w:type="spellEnd"/>
-      <w:r>
-        <w:rPr>
-          <w:rFonts w:cs="Times New Roman"/>
-        </w:rPr>
-        <w:t xml:space="preserve">, </w:t>
-      </w:r>
-      <w:proofErr w:type="spellStart"/>
-      <w:r>
-        <w:rPr>
-          <w:rFonts w:cs="Times New Roman"/>
-        </w:rPr>
-        <w:t>npcs</w:t>
-      </w:r>
-      <w:proofErr w:type="spellEnd"/>
-      <w:r>
-        <w:rPr>
-          <w:rFonts w:cs="Times New Roman"/>
-        </w:rPr>
-        <w:t xml:space="preserve">, </w:t>
-      </w:r>
-      <w:proofErr w:type="spellStart"/>
-      <w:r>
-        <w:rPr>
-          <w:rFonts w:cs="Times New Roman"/>
-        </w:rPr>
-        <w:t>buildings</w:t>
-      </w:r>
-      <w:proofErr w:type="spellEnd"/>
+        <w:t>→ Itt tároljuk az összes objektumot és adataikat, player, enemies, npcs, buildings</w:t>
+      </w:r>
     </w:p>
     <w:p>
       <w:r>
@@ -1825,21 +1207,7 @@
         <w:rPr>
           <w:rFonts w:cs="Times New Roman"/>
         </w:rPr>
-        <w:t xml:space="preserve">→ Itt kezeljük azokat az eseményeket, amikor a </w:t>
-      </w:r>
-      <w:proofErr w:type="spellStart"/>
-      <w:r>
-        <w:rPr>
-          <w:rFonts w:cs="Times New Roman"/>
-        </w:rPr>
-        <w:t>player</w:t>
-      </w:r>
-      <w:proofErr w:type="spellEnd"/>
-      <w:r>
-        <w:rPr>
-          <w:rFonts w:cs="Times New Roman"/>
-        </w:rPr>
-        <w:t xml:space="preserve"> interakcióba lép vagy szeretne valamelyik másik objektummal</w:t>
+        <w:t>→ Itt kezeljük azokat az eseményeket, amikor a player interakcióba lép vagy szeretne valamelyik másik objektummal</w:t>
       </w:r>
     </w:p>
     <w:p>
@@ -1857,21 +1225,7 @@
         <w:rPr>
           <w:rFonts w:cs="Times New Roman"/>
         </w:rPr>
-        <w:t xml:space="preserve">→ A </w:t>
-      </w:r>
-      <w:proofErr w:type="spellStart"/>
-      <w:r>
-        <w:rPr>
-          <w:rFonts w:cs="Times New Roman"/>
-        </w:rPr>
-        <w:t>Canvas</w:t>
-      </w:r>
-      <w:proofErr w:type="spellEnd"/>
-      <w:r>
-        <w:rPr>
-          <w:rFonts w:cs="Times New Roman"/>
-        </w:rPr>
-        <w:t xml:space="preserve"> rétegeket itt frissítjük, hogy folyamatosan az aktuális állapotot mutassák</w:t>
+        <w:t>→ A Canvas rétegeket itt frissítjük, hogy folyamatosan az aktuális állapotot mutassák</w:t>
       </w:r>
     </w:p>
     <w:p>
@@ -1968,30 +1322,8 @@
           <w:rPr>
             <w:rStyle w:val="Hiperhivatkozs"/>
           </w:rPr>
-          <w:t xml:space="preserve">Free </w:t>
+          <w:t>Free Hosting package</w:t>
         </w:r>
-        <w:proofErr w:type="spellStart"/>
-        <w:r>
-          <w:rPr>
-            <w:rStyle w:val="Hiperhivatkozs"/>
-          </w:rPr>
-          <w:t>Hosting</w:t>
-        </w:r>
-        <w:proofErr w:type="spellEnd"/>
-        <w:r>
-          <w:rPr>
-            <w:rStyle w:val="Hiperhivatkozs"/>
-          </w:rPr>
-          <w:t xml:space="preserve"> </w:t>
-        </w:r>
-        <w:proofErr w:type="spellStart"/>
-        <w:r>
-          <w:rPr>
-            <w:rStyle w:val="Hiperhivatkozs"/>
-          </w:rPr>
-          <w:t>package</w:t>
-        </w:r>
-        <w:proofErr w:type="spellEnd"/>
       </w:hyperlink>
     </w:p>
     <w:p>
@@ -2020,31 +1352,94 @@
     </w:p>
     <w:p/>
     <w:p>
-      <w:proofErr w:type="gramStart"/>
-      <w:r>
-        <w:t>/:</w:t>
-      </w:r>
-      <w:proofErr w:type="spellStart"/>
-      <w:r>
-        <w:t>playerID</w:t>
-      </w:r>
-      <w:proofErr w:type="spellEnd"/>
-      <w:proofErr w:type="gramEnd"/>
+      <w:r>
+        <w:t>/:playerID</w:t>
+      </w:r>
+      <w:r>
+        <w:t>/player</w:t>
+      </w:r>
+    </w:p>
+    <w:p>
+      <w:pPr>
+        <w:ind w:left="720"/>
+      </w:pPr>
+      <w:r>
+        <w:t>GET / – A játékos összes adata</w:t>
+      </w:r>
+    </w:p>
+    <w:p>
+      <w:pPr>
+        <w:ind w:left="720"/>
+      </w:pPr>
+      <w:r>
+        <w:t>GET /i</w:t>
+      </w:r>
+      <w:r>
+        <w:t>n</w:t>
+      </w:r>
+      <w:r>
+        <w:t>v</w:t>
+      </w:r>
+      <w:r>
+        <w:t>entory – A játkos inventory (tool, alapanyagok)</w:t>
+      </w:r>
+    </w:p>
+    <w:p>
+      <w:pPr>
+        <w:ind w:left="720"/>
+      </w:pPr>
+      <w:r>
+        <w:t>GET /residents/:blockX/:blockY</w:t>
+      </w:r>
+    </w:p>
+    <w:p>
+      <w:pPr>
+        <w:ind w:left="720"/>
+      </w:pPr>
+      <w:r>
+        <w:t>GET /quests/:isActive</w:t>
+      </w:r>
+    </w:p>
+    <w:p/>
+    <w:p>
+      <w:pPr>
+        <w:ind w:firstLine="720"/>
+      </w:pPr>
+      <w:r>
+        <w:t>PUT /</w:t>
+      </w:r>
+    </w:p>
+    <w:p>
+      <w:pPr>
+        <w:ind w:left="720"/>
+      </w:pPr>
+    </w:p>
+    <w:p>
+      <w:pPr>
+        <w:ind w:left="720"/>
+      </w:pPr>
+      <w:r>
+        <w:t xml:space="preserve">DELETE </w:t>
+      </w:r>
       <w:r>
         <w:t>/</w:t>
       </w:r>
-      <w:proofErr w:type="spellStart"/>
-      <w:r>
-        <w:t>player</w:t>
-      </w:r>
-      <w:proofErr w:type="spellEnd"/>
+    </w:p>
+    <w:p/>
+    <w:p>
+      <w:r>
+        <w:t>/:playerID</w:t>
+      </w:r>
+      <w:r>
+        <w:t>/enemies</w:t>
+      </w:r>
     </w:p>
     <w:p>
       <w:pPr>
         <w:ind w:left="720"/>
       </w:pPr>
       <w:r>
-        <w:t>GET / – A játékos összes adata</w:t>
+        <w:t>GET /</w:t>
       </w:r>
     </w:p>
     <w:p>
@@ -2052,95 +1447,21 @@
         <w:ind w:left="720"/>
       </w:pPr>
       <w:r>
-        <w:t>GET /</w:t>
-      </w:r>
-      <w:proofErr w:type="spellStart"/>
-      <w:r>
-        <w:t>i</w:t>
-      </w:r>
-      <w:r>
-        <w:t>n</w:t>
-      </w:r>
-      <w:r>
-        <w:t>v</w:t>
-      </w:r>
-      <w:r>
-        <w:t>entory</w:t>
-      </w:r>
-      <w:proofErr w:type="spellEnd"/>
-      <w:r>
-        <w:t xml:space="preserve"> – A játkos </w:t>
-      </w:r>
-      <w:proofErr w:type="spellStart"/>
-      <w:r>
-        <w:t>inventory</w:t>
-      </w:r>
-      <w:proofErr w:type="spellEnd"/>
-      <w:r>
-        <w:t xml:space="preserve"> (</w:t>
-      </w:r>
-      <w:proofErr w:type="spellStart"/>
-      <w:r>
-        <w:t>tool</w:t>
-      </w:r>
-      <w:proofErr w:type="spellEnd"/>
-      <w:r>
-        <w:t>, alapanyagok)</w:t>
+        <w:t>GET/:blockX/:blockY</w:t>
       </w:r>
     </w:p>
     <w:p>
       <w:pPr>
         <w:ind w:left="720"/>
       </w:pPr>
-      <w:r>
-        <w:t>GET /</w:t>
-      </w:r>
-      <w:proofErr w:type="spellStart"/>
-      <w:r>
-        <w:t>residents</w:t>
-      </w:r>
-      <w:proofErr w:type="spellEnd"/>
-      <w:proofErr w:type="gramStart"/>
-      <w:r>
-        <w:t>/:</w:t>
-      </w:r>
-      <w:proofErr w:type="spellStart"/>
-      <w:r>
-        <w:t>blockX</w:t>
-      </w:r>
-      <w:proofErr w:type="spellEnd"/>
-      <w:proofErr w:type="gramEnd"/>
-      <w:r>
-        <w:t>/:</w:t>
-      </w:r>
-      <w:proofErr w:type="spellStart"/>
-      <w:r>
-        <w:t>blockY</w:t>
-      </w:r>
-      <w:proofErr w:type="spellEnd"/>
-    </w:p>
-    <w:p>
-      <w:pPr>
-        <w:ind w:left="720"/>
-      </w:pPr>
-      <w:r>
-        <w:t>GET /</w:t>
-      </w:r>
-      <w:proofErr w:type="spellStart"/>
-      <w:r>
-        <w:t>quests</w:t>
-      </w:r>
-      <w:proofErr w:type="spellEnd"/>
-      <w:proofErr w:type="gramStart"/>
-      <w:r>
-        <w:t>/:</w:t>
-      </w:r>
-      <w:proofErr w:type="spellStart"/>
-      <w:r>
-        <w:t>isActive</w:t>
-      </w:r>
-      <w:proofErr w:type="spellEnd"/>
-      <w:proofErr w:type="gramEnd"/>
+    </w:p>
+    <w:p>
+      <w:pPr>
+        <w:ind w:firstLine="720"/>
+      </w:pPr>
+      <w:r>
+        <w:t>POST/:enemyID</w:t>
+      </w:r>
     </w:p>
     <w:p/>
     <w:p>
@@ -2148,174 +1469,23 @@
         <w:ind w:firstLine="720"/>
       </w:pPr>
       <w:r>
-        <w:t xml:space="preserve">PUT </w:t>
-      </w:r>
-      <w:r>
-        <w:t>/</w:t>
-      </w:r>
-    </w:p>
-    <w:p>
-      <w:pPr>
-        <w:ind w:left="720"/>
-      </w:pPr>
-      <w:r>
-        <w:t xml:space="preserve">PUT </w:t>
-      </w:r>
-      <w:r>
-        <w:t>/</w:t>
-      </w:r>
-      <w:proofErr w:type="spellStart"/>
-      <w:r>
-        <w:t>in</w:t>
-      </w:r>
-      <w:r>
-        <w:t>v</w:t>
-      </w:r>
-      <w:r>
-        <w:t>entory</w:t>
-      </w:r>
-      <w:proofErr w:type="spellEnd"/>
-    </w:p>
-    <w:p>
-      <w:pPr>
-        <w:ind w:left="720"/>
-      </w:pPr>
-      <w:bookmarkStart w:id="0" w:name="_GoBack"/>
-      <w:bookmarkEnd w:id="0"/>
-    </w:p>
-    <w:p>
-      <w:pPr>
-        <w:ind w:left="720"/>
-      </w:pPr>
-      <w:r>
-        <w:t xml:space="preserve">DELETE </w:t>
-      </w:r>
-      <w:r>
-        <w:t>/</w:t>
+        <w:t>PUT/:enemy</w:t>
+      </w:r>
+      <w:r>
+        <w:t>ID</w:t>
       </w:r>
     </w:p>
     <w:p/>
     <w:p>
-      <w:proofErr w:type="gramStart"/>
-      <w:r>
-        <w:t>/:</w:t>
-      </w:r>
-      <w:proofErr w:type="spellStart"/>
-      <w:r>
-        <w:t>playerID</w:t>
-      </w:r>
-      <w:proofErr w:type="spellEnd"/>
-      <w:proofErr w:type="gramEnd"/>
-      <w:r>
-        <w:t>/</w:t>
-      </w:r>
-      <w:proofErr w:type="spellStart"/>
-      <w:r>
-        <w:t>enemies</w:t>
-      </w:r>
-      <w:proofErr w:type="spellEnd"/>
-    </w:p>
-    <w:p>
-      <w:pPr>
-        <w:ind w:left="720"/>
-      </w:pPr>
-      <w:r>
-        <w:t>GET /</w:t>
-      </w:r>
-    </w:p>
-    <w:p>
-      <w:pPr>
-        <w:ind w:left="720"/>
-      </w:pPr>
-      <w:r>
-        <w:lastRenderedPageBreak/>
-        <w:t>GET</w:t>
-      </w:r>
-      <w:proofErr w:type="gramStart"/>
-      <w:r>
-        <w:t>/:</w:t>
-      </w:r>
-      <w:proofErr w:type="spellStart"/>
-      <w:r>
-        <w:t>blockX</w:t>
-      </w:r>
-      <w:proofErr w:type="spellEnd"/>
-      <w:proofErr w:type="gramEnd"/>
-      <w:r>
-        <w:t>/:</w:t>
-      </w:r>
-      <w:proofErr w:type="spellStart"/>
-      <w:r>
-        <w:t>blockY</w:t>
-      </w:r>
-      <w:proofErr w:type="spellEnd"/>
-    </w:p>
-    <w:p>
-      <w:pPr>
-        <w:ind w:left="720"/>
-      </w:pPr>
-    </w:p>
-    <w:p>
       <w:pPr>
         <w:ind w:firstLine="720"/>
       </w:pPr>
       <w:r>
-        <w:t>POST</w:t>
-      </w:r>
-      <w:proofErr w:type="gramStart"/>
-      <w:r>
-        <w:t>/:</w:t>
-      </w:r>
-      <w:proofErr w:type="spellStart"/>
-      <w:r>
-        <w:t>enemyID</w:t>
-      </w:r>
-      <w:proofErr w:type="spellEnd"/>
-      <w:proofErr w:type="gramEnd"/>
-    </w:p>
-    <w:p/>
-    <w:p>
-      <w:pPr>
-        <w:ind w:firstLine="720"/>
-      </w:pPr>
-      <w:r>
-        <w:t>PUT</w:t>
-      </w:r>
-      <w:proofErr w:type="gramStart"/>
-      <w:r>
-        <w:t>/:</w:t>
-      </w:r>
-      <w:proofErr w:type="spellStart"/>
-      <w:r>
-        <w:t>enemy</w:t>
+        <w:t>DELETE/:enemy</w:t>
       </w:r>
       <w:r>
         <w:t>ID</w:t>
       </w:r>
-      <w:proofErr w:type="spellEnd"/>
-      <w:proofErr w:type="gramEnd"/>
-    </w:p>
-    <w:p/>
-    <w:p>
-      <w:pPr>
-        <w:ind w:firstLine="720"/>
-      </w:pPr>
-      <w:r>
-        <w:t>DELETE</w:t>
-      </w:r>
-      <w:proofErr w:type="gramStart"/>
-      <w:r>
-        <w:t>/:</w:t>
-      </w:r>
-      <w:proofErr w:type="spellStart"/>
-      <w:r>
-        <w:t>enemy</w:t>
-      </w:r>
-      <w:r>
-        <w:t>ID</w:t>
-      </w:r>
-      <w:proofErr w:type="spellEnd"/>
-      <w:proofErr w:type="gramEnd"/>
     </w:p>
     <w:p/>
     <w:sectPr>
@@ -2329,7 +1499,7 @@
 </file>
 
 <file path=word/numbering.xml><?xml version="1.0" encoding="utf-8"?>
-<w:numbering xmlns:wpc="http://schemas.microsoft.com/office/word/2010/wordprocessingCanvas" xmlns:cx="http://schemas.microsoft.com/office/drawing/2014/chartex" xmlns:cx1="http://schemas.microsoft.com/office/drawing/2015/9/8/chartex" xmlns:cx2="http://schemas.microsoft.com/office/drawing/2015/10/21/chartex" xmlns:cx3="http://schemas.microsoft.com/office/drawing/2016/5/9/chartex" xmlns:cx4="http://schemas.microsoft.com/office/drawing/2016/5/10/chartex" xmlns:cx5="http://schemas.microsoft.com/office/drawing/2016/5/11/chartex" xmlns:cx6="http://schemas.microsoft.com/office/drawing/2016/5/12/chartex" xmlns:cx7="http://schemas.microsoft.com/office/drawing/2016/5/13/chartex" xmlns:cx8="http://schemas.microsoft.com/office/drawing/2016/5/14/chartex" xmlns:mc="http://schemas.openxmlformats.org/markup-compatibility/2006" xmlns:aink="http://schemas.microsoft.com/office/drawing/2016/ink" xmlns:am3d="http://schemas.microsoft.com/office/drawing/2017/model3d" xmlns:o="urn:schemas-microsoft-com:office:office" xmlns:r="http://schemas.openxmlformats.org/officeDocument/2006/relationships" xmlns:m="http://schemas.openxmlformats.org/officeDocument/2006/math" xmlns:v="urn:schemas-microsoft-com:vml" xmlns:wp14="http://schemas.microsoft.com/office/word/2010/wordprocessingDrawing" xmlns:wp="http://schemas.openxmlformats.org/drawingml/2006/wordprocessingDrawing" xmlns:w10="urn:schemas-microsoft-com:office:word" xmlns:w="http://schemas.openxmlformats.org/wordprocessingml/2006/main" xmlns:w14="http://schemas.microsoft.com/office/word/2010/wordml" xmlns:w15="http://schemas.microsoft.com/office/word/2012/wordml" xmlns:w16cid="http://schemas.microsoft.com/office/word/2016/wordml/cid" xmlns:w16se="http://schemas.microsoft.com/office/word/2015/wordml/symex" xmlns:wpg="http://schemas.microsoft.com/office/word/2010/wordprocessingGroup" xmlns:wpi="http://schemas.microsoft.com/office/word/2010/wordprocessingInk" xmlns:wne="http://schemas.microsoft.com/office/word/2006/wordml" xmlns:wps="http://schemas.microsoft.com/office/word/2010/wordprocessingShape" mc:Ignorable="w14 w15 w16se w16cid wp14">
+<w:numbering xmlns:wpc="http://schemas.microsoft.com/office/word/2010/wordprocessingCanvas" xmlns:cx="http://schemas.microsoft.com/office/drawing/2014/chartex" xmlns:cx1="http://schemas.microsoft.com/office/drawing/2015/9/8/chartex" xmlns:cx2="http://schemas.microsoft.com/office/drawing/2015/10/21/chartex" xmlns:cx3="http://schemas.microsoft.com/office/drawing/2016/5/9/chartex" xmlns:cx4="http://schemas.microsoft.com/office/drawing/2016/5/10/chartex" xmlns:cx5="http://schemas.microsoft.com/office/drawing/2016/5/11/chartex" xmlns:cx6="http://schemas.microsoft.com/office/drawing/2016/5/12/chartex" xmlns:cx7="http://schemas.microsoft.com/office/drawing/2016/5/13/chartex" xmlns:cx8="http://schemas.microsoft.com/office/drawing/2016/5/14/chartex" xmlns:mc="http://schemas.openxmlformats.org/markup-compatibility/2006" xmlns:aink="http://schemas.microsoft.com/office/drawing/2016/ink" xmlns:am3d="http://schemas.microsoft.com/office/drawing/2017/model3d" xmlns:o="urn:schemas-microsoft-com:office:office" xmlns:oel="http://schemas.microsoft.com/office/2019/extlst" xmlns:r="http://schemas.openxmlformats.org/officeDocument/2006/relationships" xmlns:m="http://schemas.openxmlformats.org/officeDocument/2006/math" xmlns:v="urn:schemas-microsoft-com:vml" xmlns:wp14="http://schemas.microsoft.com/office/word/2010/wordprocessingDrawing" xmlns:wp="http://schemas.openxmlformats.org/drawingml/2006/wordprocessingDrawing" xmlns:w10="urn:schemas-microsoft-com:office:word" xmlns:w="http://schemas.openxmlformats.org/wordprocessingml/2006/main" xmlns:w14="http://schemas.microsoft.com/office/word/2010/wordml" xmlns:w15="http://schemas.microsoft.com/office/word/2012/wordml" xmlns:w16cex="http://schemas.microsoft.com/office/word/2018/wordml/cex" xmlns:w16cid="http://schemas.microsoft.com/office/word/2016/wordml/cid" xmlns:w16="http://schemas.microsoft.com/office/word/2018/wordml" xmlns:w16sdtdh="http://schemas.microsoft.com/office/word/2020/wordml/sdtdatahash" xmlns:w16se="http://schemas.microsoft.com/office/word/2015/wordml/symex" xmlns:wpg="http://schemas.microsoft.com/office/word/2010/wordprocessingGroup" xmlns:wpi="http://schemas.microsoft.com/office/word/2010/wordprocessingInk" xmlns:wne="http://schemas.microsoft.com/office/word/2006/wordml" xmlns:wps="http://schemas.microsoft.com/office/word/2010/wordprocessingShape" mc:Ignorable="w14 w15 w16se w16cid w16 w16cex w16sdtdh wp14">
   <w:abstractNum w:abstractNumId="0" w15:restartNumberingAfterBreak="0">
     <w:nsid w:val="05570FE4"/>
     <w:multiLevelType w:val="hybridMultilevel"/>
@@ -3345,38 +2515,38 @@
       </w:rPr>
     </w:lvl>
   </w:abstractNum>
-  <w:num w:numId="1">
+  <w:num w:numId="1" w16cid:durableId="1938520089">
     <w:abstractNumId w:val="7"/>
   </w:num>
-  <w:num w:numId="2">
+  <w:num w:numId="2" w16cid:durableId="616065575">
     <w:abstractNumId w:val="0"/>
   </w:num>
-  <w:num w:numId="3">
+  <w:num w:numId="3" w16cid:durableId="550312838">
     <w:abstractNumId w:val="2"/>
   </w:num>
-  <w:num w:numId="4">
+  <w:num w:numId="4" w16cid:durableId="1837450588">
     <w:abstractNumId w:val="8"/>
   </w:num>
-  <w:num w:numId="5">
+  <w:num w:numId="5" w16cid:durableId="717126055">
     <w:abstractNumId w:val="6"/>
   </w:num>
-  <w:num w:numId="6">
+  <w:num w:numId="6" w16cid:durableId="1311179879">
     <w:abstractNumId w:val="4"/>
   </w:num>
-  <w:num w:numId="7">
+  <w:num w:numId="7" w16cid:durableId="884830046">
     <w:abstractNumId w:val="5"/>
   </w:num>
-  <w:num w:numId="8">
+  <w:num w:numId="8" w16cid:durableId="2124493744">
     <w:abstractNumId w:val="3"/>
   </w:num>
-  <w:num w:numId="9">
+  <w:num w:numId="9" w16cid:durableId="624196839">
     <w:abstractNumId w:val="1"/>
   </w:num>
 </w:numbering>
 </file>
 
 <file path=word/styles.xml><?xml version="1.0" encoding="utf-8"?>
-<w:styles xmlns:mc="http://schemas.openxmlformats.org/markup-compatibility/2006" xmlns:r="http://schemas.openxmlformats.org/officeDocument/2006/relationships" xmlns:w="http://schemas.openxmlformats.org/wordprocessingml/2006/main" xmlns:w14="http://schemas.microsoft.com/office/word/2010/wordml" xmlns:w15="http://schemas.microsoft.com/office/word/2012/wordml" xmlns:w16cid="http://schemas.microsoft.com/office/word/2016/wordml/cid" xmlns:w16se="http://schemas.microsoft.com/office/word/2015/wordml/symex" mc:Ignorable="w14 w15 w16se w16cid">
+<w:styles xmlns:mc="http://schemas.openxmlformats.org/markup-compatibility/2006" xmlns:r="http://schemas.openxmlformats.org/officeDocument/2006/relationships" xmlns:w="http://schemas.openxmlformats.org/wordprocessingml/2006/main" xmlns:w14="http://schemas.microsoft.com/office/word/2010/wordml" xmlns:w15="http://schemas.microsoft.com/office/word/2012/wordml" xmlns:w16cex="http://schemas.microsoft.com/office/word/2018/wordml/cex" xmlns:w16cid="http://schemas.microsoft.com/office/word/2016/wordml/cid" xmlns:w16="http://schemas.microsoft.com/office/word/2018/wordml" xmlns:w16sdtdh="http://schemas.microsoft.com/office/word/2020/wordml/sdtdatahash" xmlns:w16se="http://schemas.microsoft.com/office/word/2015/wordml/symex" mc:Ignorable="w14 w15 w16se w16cid w16 w16cex w16sdtdh">
   <w:docDefaults>
     <w:rPrDefault>
       <w:rPr>
@@ -3390,7 +2560,7 @@
     </w:rPrDefault>
     <w:pPrDefault/>
   </w:docDefaults>
-  <w:latentStyles w:defLockedState="0" w:defUIPriority="99" w:defSemiHidden="0" w:defUnhideWhenUsed="0" w:defQFormat="0" w:count="375">
+  <w:latentStyles w:defLockedState="0" w:defUIPriority="99" w:defSemiHidden="0" w:defUnhideWhenUsed="0" w:defQFormat="0" w:count="376">
     <w:lsdException w:name="Normal" w:uiPriority="0" w:qFormat="1"/>
     <w:lsdException w:name="heading 1" w:uiPriority="9" w:qFormat="1"/>
     <w:lsdException w:name="heading 2" w:semiHidden="1" w:uiPriority="9" w:unhideWhenUsed="1" w:qFormat="1"/>
@@ -3766,6 +2936,7 @@
     <w:lsdException w:name="Smart Hyperlink" w:semiHidden="1" w:unhideWhenUsed="1"/>
     <w:lsdException w:name="Hashtag" w:semiHidden="1" w:unhideWhenUsed="1"/>
     <w:lsdException w:name="Unresolved Mention" w:semiHidden="1" w:unhideWhenUsed="1"/>
+    <w:lsdException w:name="Smart Link" w:semiHidden="1" w:unhideWhenUsed="1"/>
   </w:latentStyles>
   <w:style w:type="paragraph" w:default="1" w:styleId="Norml">
     <w:name w:val="Normal"/>

</xml_diff>

<commit_message>
residents endpoints and modify route organisation
</commit_message>
<xml_diff>
--- a/Docs/Docs.docx
+++ b/Docs/Docs.docx
@@ -1,6 +1,6 @@
 
 <file path=word/document.xml><?xml version="1.0" encoding="utf-8"?>
-<w:document xmlns:wpc="http://schemas.microsoft.com/office/word/2010/wordprocessingCanvas" xmlns:cx="http://schemas.microsoft.com/office/drawing/2014/chartex" xmlns:cx1="http://schemas.microsoft.com/office/drawing/2015/9/8/chartex" xmlns:cx2="http://schemas.microsoft.com/office/drawing/2015/10/21/chartex" xmlns:cx3="http://schemas.microsoft.com/office/drawing/2016/5/9/chartex" xmlns:cx4="http://schemas.microsoft.com/office/drawing/2016/5/10/chartex" xmlns:cx5="http://schemas.microsoft.com/office/drawing/2016/5/11/chartex" xmlns:cx6="http://schemas.microsoft.com/office/drawing/2016/5/12/chartex" xmlns:cx7="http://schemas.microsoft.com/office/drawing/2016/5/13/chartex" xmlns:cx8="http://schemas.microsoft.com/office/drawing/2016/5/14/chartex" xmlns:mc="http://schemas.openxmlformats.org/markup-compatibility/2006" xmlns:aink="http://schemas.microsoft.com/office/drawing/2016/ink" xmlns:am3d="http://schemas.microsoft.com/office/drawing/2017/model3d" xmlns:o="urn:schemas-microsoft-com:office:office" xmlns:oel="http://schemas.microsoft.com/office/2019/extlst" xmlns:r="http://schemas.openxmlformats.org/officeDocument/2006/relationships" xmlns:m="http://schemas.openxmlformats.org/officeDocument/2006/math" xmlns:v="urn:schemas-microsoft-com:vml" xmlns:wp14="http://schemas.microsoft.com/office/word/2010/wordprocessingDrawing" xmlns:wp="http://schemas.openxmlformats.org/drawingml/2006/wordprocessingDrawing" xmlns:w10="urn:schemas-microsoft-com:office:word" xmlns:w="http://schemas.openxmlformats.org/wordprocessingml/2006/main" xmlns:w14="http://schemas.microsoft.com/office/word/2010/wordml" xmlns:w15="http://schemas.microsoft.com/office/word/2012/wordml" xmlns:w16cex="http://schemas.microsoft.com/office/word/2018/wordml/cex" xmlns:w16cid="http://schemas.microsoft.com/office/word/2016/wordml/cid" xmlns:w16="http://schemas.microsoft.com/office/word/2018/wordml" xmlns:w16sdtdh="http://schemas.microsoft.com/office/word/2020/wordml/sdtdatahash" xmlns:w16se="http://schemas.microsoft.com/office/word/2015/wordml/symex" xmlns:wpg="http://schemas.microsoft.com/office/word/2010/wordprocessingGroup" xmlns:wpi="http://schemas.microsoft.com/office/word/2010/wordprocessingInk" xmlns:wne="http://schemas.microsoft.com/office/word/2006/wordml" xmlns:wps="http://schemas.microsoft.com/office/word/2010/wordprocessingShape" mc:Ignorable="w14 w15 w16se w16cid w16 w16cex w16sdtdh wp14">
+<w:document xmlns:wpc="http://schemas.microsoft.com/office/word/2010/wordprocessingCanvas" xmlns:cx="http://schemas.microsoft.com/office/drawing/2014/chartex" xmlns:cx1="http://schemas.microsoft.com/office/drawing/2015/9/8/chartex" xmlns:cx2="http://schemas.microsoft.com/office/drawing/2015/10/21/chartex" xmlns:cx3="http://schemas.microsoft.com/office/drawing/2016/5/9/chartex" xmlns:cx4="http://schemas.microsoft.com/office/drawing/2016/5/10/chartex" xmlns:cx5="http://schemas.microsoft.com/office/drawing/2016/5/11/chartex" xmlns:cx6="http://schemas.microsoft.com/office/drawing/2016/5/12/chartex" xmlns:cx7="http://schemas.microsoft.com/office/drawing/2016/5/13/chartex" xmlns:cx8="http://schemas.microsoft.com/office/drawing/2016/5/14/chartex" xmlns:mc="http://schemas.openxmlformats.org/markup-compatibility/2006" xmlns:aink="http://schemas.microsoft.com/office/drawing/2016/ink" xmlns:am3d="http://schemas.microsoft.com/office/drawing/2017/model3d" xmlns:o="urn:schemas-microsoft-com:office:office" xmlns:r="http://schemas.openxmlformats.org/officeDocument/2006/relationships" xmlns:m="http://schemas.openxmlformats.org/officeDocument/2006/math" xmlns:v="urn:schemas-microsoft-com:vml" xmlns:wp14="http://schemas.microsoft.com/office/word/2010/wordprocessingDrawing" xmlns:wp="http://schemas.openxmlformats.org/drawingml/2006/wordprocessingDrawing" xmlns:w10="urn:schemas-microsoft-com:office:word" xmlns:w="http://schemas.openxmlformats.org/wordprocessingml/2006/main" xmlns:w14="http://schemas.microsoft.com/office/word/2010/wordml" xmlns:w15="http://schemas.microsoft.com/office/word/2012/wordml" xmlns:w16cid="http://schemas.microsoft.com/office/word/2016/wordml/cid" xmlns:w16se="http://schemas.microsoft.com/office/word/2015/wordml/symex" xmlns:wpg="http://schemas.microsoft.com/office/word/2010/wordprocessingGroup" xmlns:wpi="http://schemas.microsoft.com/office/word/2010/wordprocessingInk" xmlns:wne="http://schemas.microsoft.com/office/word/2006/wordml" xmlns:wps="http://schemas.microsoft.com/office/word/2010/wordprocessingShape" mc:Ignorable="w14 w15 w16se w16cid wp14">
   <w:body>
     <w:p>
       <w:pPr>
@@ -69,13 +69,23 @@
           <w:szCs w:val="24"/>
         </w:rPr>
       </w:pPr>
-      <w:r>
-        <w:rPr>
-          <w:rFonts w:cs="Times New Roman"/>
-          <w:szCs w:val="24"/>
-        </w:rPr>
-        <w:t>Players (</w:t>
-      </w:r>
+      <w:proofErr w:type="spellStart"/>
+      <w:r>
+        <w:rPr>
+          <w:rFonts w:cs="Times New Roman"/>
+          <w:szCs w:val="24"/>
+        </w:rPr>
+        <w:t>Players</w:t>
+      </w:r>
+      <w:proofErr w:type="spellEnd"/>
+      <w:r>
+        <w:rPr>
+          <w:rFonts w:cs="Times New Roman"/>
+          <w:szCs w:val="24"/>
+        </w:rPr>
+        <w:t xml:space="preserve"> (</w:t>
+      </w:r>
+      <w:proofErr w:type="spellStart"/>
       <w:r>
         <w:rPr>
           <w:rFonts w:cs="Times New Roman"/>
@@ -85,19 +95,45 @@
         </w:rPr>
         <w:t>player_id</w:t>
       </w:r>
-      <w:r>
-        <w:rPr>
-          <w:rFonts w:cs="Times New Roman"/>
-          <w:szCs w:val="24"/>
-        </w:rPr>
-        <w:t>, player_name, email, password,</w:t>
-      </w:r>
-      <w:r>
-        <w:rPr>
-          <w:rFonts w:cs="Times New Roman"/>
-          <w:szCs w:val="24"/>
-        </w:rPr>
-        <w:t xml:space="preserve"> money,</w:t>
+      <w:proofErr w:type="spellEnd"/>
+      <w:r>
+        <w:rPr>
+          <w:rFonts w:cs="Times New Roman"/>
+          <w:szCs w:val="24"/>
+        </w:rPr>
+        <w:t xml:space="preserve">, </w:t>
+      </w:r>
+      <w:proofErr w:type="spellStart"/>
+      <w:r>
+        <w:rPr>
+          <w:rFonts w:cs="Times New Roman"/>
+          <w:szCs w:val="24"/>
+        </w:rPr>
+        <w:t>player_name</w:t>
+      </w:r>
+      <w:proofErr w:type="spellEnd"/>
+      <w:r>
+        <w:rPr>
+          <w:rFonts w:cs="Times New Roman"/>
+          <w:szCs w:val="24"/>
+        </w:rPr>
+        <w:t xml:space="preserve">, email, </w:t>
+      </w:r>
+      <w:proofErr w:type="spellStart"/>
+      <w:r>
+        <w:rPr>
+          <w:rFonts w:cs="Times New Roman"/>
+          <w:szCs w:val="24"/>
+        </w:rPr>
+        <w:t>password</w:t>
+      </w:r>
+      <w:proofErr w:type="spellEnd"/>
+      <w:r>
+        <w:rPr>
+          <w:rFonts w:cs="Times New Roman"/>
+          <w:szCs w:val="24"/>
+        </w:rPr>
+        <w:t>,</w:t>
       </w:r>
       <w:r>
         <w:rPr>
@@ -106,6 +142,30 @@
         </w:rPr>
         <w:t xml:space="preserve"> </w:t>
       </w:r>
+      <w:proofErr w:type="spellStart"/>
+      <w:r>
+        <w:rPr>
+          <w:rFonts w:cs="Times New Roman"/>
+          <w:szCs w:val="24"/>
+        </w:rPr>
+        <w:t>money</w:t>
+      </w:r>
+      <w:proofErr w:type="spellEnd"/>
+      <w:r>
+        <w:rPr>
+          <w:rFonts w:cs="Times New Roman"/>
+          <w:szCs w:val="24"/>
+        </w:rPr>
+        <w:t>,</w:t>
+      </w:r>
+      <w:r>
+        <w:rPr>
+          <w:rFonts w:cs="Times New Roman"/>
+          <w:szCs w:val="24"/>
+        </w:rPr>
+        <w:t xml:space="preserve"> </w:t>
+      </w:r>
+      <w:proofErr w:type="spellStart"/>
       <w:r>
         <w:rPr>
           <w:rFonts w:cs="Times New Roman"/>
@@ -124,6 +184,7 @@
         </w:rPr>
         <w:t>_id</w:t>
       </w:r>
+      <w:proofErr w:type="spellEnd"/>
       <w:r>
         <w:rPr>
           <w:rFonts w:cs="Times New Roman"/>
@@ -136,15 +197,32 @@
           <w:rFonts w:cs="Times New Roman"/>
           <w:szCs w:val="24"/>
         </w:rPr>
-        <w:t xml:space="preserve"> world-name,</w:t>
-      </w:r>
-      <w:r>
-        <w:rPr>
-          <w:rFonts w:cs="Times New Roman"/>
-          <w:szCs w:val="24"/>
-        </w:rPr>
         <w:t xml:space="preserve"> </w:t>
       </w:r>
+      <w:proofErr w:type="spellStart"/>
+      <w:r>
+        <w:rPr>
+          <w:rFonts w:cs="Times New Roman"/>
+          <w:szCs w:val="24"/>
+        </w:rPr>
+        <w:t>world-name</w:t>
+      </w:r>
+      <w:proofErr w:type="spellEnd"/>
+      <w:r>
+        <w:rPr>
+          <w:rFonts w:cs="Times New Roman"/>
+          <w:szCs w:val="24"/>
+        </w:rPr>
+        <w:t>,</w:t>
+      </w:r>
+      <w:r>
+        <w:rPr>
+          <w:rFonts w:cs="Times New Roman"/>
+          <w:szCs w:val="24"/>
+        </w:rPr>
+        <w:t xml:space="preserve"> </w:t>
+      </w:r>
+      <w:proofErr w:type="spellStart"/>
       <w:r>
         <w:rPr>
           <w:rFonts w:cs="Times New Roman"/>
@@ -163,6 +241,7 @@
         </w:rPr>
         <w:t>_id</w:t>
       </w:r>
+      <w:proofErr w:type="spellEnd"/>
       <w:r>
         <w:rPr>
           <w:rFonts w:cs="Times New Roman"/>
@@ -182,8 +261,113 @@
           <w:rFonts w:cs="Times New Roman"/>
           <w:szCs w:val="24"/>
         </w:rPr>
-        <w:t>, stone_count, wood_count, coal_count, iron_count, wheat_count, fish_count, money_count</w:t>
-      </w:r>
+        <w:t xml:space="preserve">, </w:t>
+      </w:r>
+      <w:proofErr w:type="spellStart"/>
+      <w:r>
+        <w:rPr>
+          <w:rFonts w:cs="Times New Roman"/>
+          <w:szCs w:val="24"/>
+        </w:rPr>
+        <w:t>stone_count</w:t>
+      </w:r>
+      <w:proofErr w:type="spellEnd"/>
+      <w:r>
+        <w:rPr>
+          <w:rFonts w:cs="Times New Roman"/>
+          <w:szCs w:val="24"/>
+        </w:rPr>
+        <w:t xml:space="preserve">, </w:t>
+      </w:r>
+      <w:proofErr w:type="spellStart"/>
+      <w:r>
+        <w:rPr>
+          <w:rFonts w:cs="Times New Roman"/>
+          <w:szCs w:val="24"/>
+        </w:rPr>
+        <w:t>wood_count</w:t>
+      </w:r>
+      <w:proofErr w:type="spellEnd"/>
+      <w:r>
+        <w:rPr>
+          <w:rFonts w:cs="Times New Roman"/>
+          <w:szCs w:val="24"/>
+        </w:rPr>
+        <w:t xml:space="preserve">, </w:t>
+      </w:r>
+      <w:proofErr w:type="spellStart"/>
+      <w:r>
+        <w:rPr>
+          <w:rFonts w:cs="Times New Roman"/>
+          <w:szCs w:val="24"/>
+        </w:rPr>
+        <w:t>coal_count</w:t>
+      </w:r>
+      <w:proofErr w:type="spellEnd"/>
+      <w:r>
+        <w:rPr>
+          <w:rFonts w:cs="Times New Roman"/>
+          <w:szCs w:val="24"/>
+        </w:rPr>
+        <w:t xml:space="preserve">, </w:t>
+      </w:r>
+      <w:proofErr w:type="spellStart"/>
+      <w:r>
+        <w:rPr>
+          <w:rFonts w:cs="Times New Roman"/>
+          <w:szCs w:val="24"/>
+        </w:rPr>
+        <w:t>iron_count</w:t>
+      </w:r>
+      <w:proofErr w:type="spellEnd"/>
+      <w:r>
+        <w:rPr>
+          <w:rFonts w:cs="Times New Roman"/>
+          <w:szCs w:val="24"/>
+        </w:rPr>
+        <w:t xml:space="preserve">, </w:t>
+      </w:r>
+      <w:proofErr w:type="spellStart"/>
+      <w:r>
+        <w:rPr>
+          <w:rFonts w:cs="Times New Roman"/>
+          <w:szCs w:val="24"/>
+        </w:rPr>
+        <w:t>wheat_count</w:t>
+      </w:r>
+      <w:proofErr w:type="spellEnd"/>
+      <w:r>
+        <w:rPr>
+          <w:rFonts w:cs="Times New Roman"/>
+          <w:szCs w:val="24"/>
+        </w:rPr>
+        <w:t xml:space="preserve">, </w:t>
+      </w:r>
+      <w:proofErr w:type="spellStart"/>
+      <w:r>
+        <w:rPr>
+          <w:rFonts w:cs="Times New Roman"/>
+          <w:szCs w:val="24"/>
+        </w:rPr>
+        <w:t>fish_count</w:t>
+      </w:r>
+      <w:proofErr w:type="spellEnd"/>
+      <w:r>
+        <w:rPr>
+          <w:rFonts w:cs="Times New Roman"/>
+          <w:szCs w:val="24"/>
+        </w:rPr>
+        <w:t xml:space="preserve">, </w:t>
+      </w:r>
+      <w:proofErr w:type="spellStart"/>
+      <w:r>
+        <w:rPr>
+          <w:rFonts w:cs="Times New Roman"/>
+          <w:szCs w:val="24"/>
+        </w:rPr>
+        <w:t>money_count</w:t>
+      </w:r>
+      <w:proofErr w:type="spellEnd"/>
       <w:r>
         <w:rPr>
           <w:rFonts w:cs="Times New Roman"/>
@@ -200,13 +384,23 @@
           <w:szCs w:val="24"/>
         </w:rPr>
       </w:pPr>
-      <w:r>
-        <w:rPr>
-          <w:rFonts w:cs="Times New Roman"/>
-          <w:szCs w:val="24"/>
-        </w:rPr>
-        <w:t>Residents (</w:t>
-      </w:r>
+      <w:proofErr w:type="spellStart"/>
+      <w:r>
+        <w:rPr>
+          <w:rFonts w:cs="Times New Roman"/>
+          <w:szCs w:val="24"/>
+        </w:rPr>
+        <w:t>Residents</w:t>
+      </w:r>
+      <w:proofErr w:type="spellEnd"/>
+      <w:r>
+        <w:rPr>
+          <w:rFonts w:cs="Times New Roman"/>
+          <w:szCs w:val="24"/>
+        </w:rPr>
+        <w:t xml:space="preserve"> (</w:t>
+      </w:r>
+      <w:proofErr w:type="spellStart"/>
       <w:r>
         <w:rPr>
           <w:rFonts w:cs="Times New Roman"/>
@@ -216,20 +410,47 @@
         </w:rPr>
         <w:t>npc_id</w:t>
       </w:r>
-      <w:r>
-        <w:rPr>
-          <w:rFonts w:cs="Times New Roman"/>
-          <w:szCs w:val="24"/>
-        </w:rPr>
-        <w:t>, npc_name</w:t>
-      </w:r>
-      <w:r>
-        <w:rPr>
-          <w:rFonts w:cs="Times New Roman"/>
-          <w:szCs w:val="24"/>
-        </w:rPr>
-        <w:t xml:space="preserve">, building_name, </w:t>
-      </w:r>
+      <w:proofErr w:type="spellEnd"/>
+      <w:r>
+        <w:rPr>
+          <w:rFonts w:cs="Times New Roman"/>
+          <w:szCs w:val="24"/>
+        </w:rPr>
+        <w:t xml:space="preserve">, </w:t>
+      </w:r>
+      <w:proofErr w:type="spellStart"/>
+      <w:r>
+        <w:rPr>
+          <w:rFonts w:cs="Times New Roman"/>
+          <w:szCs w:val="24"/>
+        </w:rPr>
+        <w:t>npc_name</w:t>
+      </w:r>
+      <w:proofErr w:type="spellEnd"/>
+      <w:r>
+        <w:rPr>
+          <w:rFonts w:cs="Times New Roman"/>
+          <w:szCs w:val="24"/>
+        </w:rPr>
+        <w:t xml:space="preserve">, </w:t>
+      </w:r>
+      <w:proofErr w:type="spellStart"/>
+      <w:r>
+        <w:rPr>
+          <w:rFonts w:cs="Times New Roman"/>
+          <w:szCs w:val="24"/>
+        </w:rPr>
+        <w:t>building_name</w:t>
+      </w:r>
+      <w:proofErr w:type="spellEnd"/>
+      <w:r>
+        <w:rPr>
+          <w:rFonts w:cs="Times New Roman"/>
+          <w:szCs w:val="24"/>
+        </w:rPr>
+        <w:t xml:space="preserve">, </w:t>
+      </w:r>
+      <w:proofErr w:type="spellStart"/>
       <w:r>
         <w:rPr>
           <w:rFonts w:cs="Times New Roman"/>
@@ -242,8 +463,17 @@
           <w:rFonts w:cs="Times New Roman"/>
           <w:szCs w:val="24"/>
         </w:rPr>
-        <w:t xml:space="preserve">level, </w:t>
-      </w:r>
+        <w:t>level</w:t>
+      </w:r>
+      <w:proofErr w:type="spellEnd"/>
+      <w:r>
+        <w:rPr>
+          <w:rFonts w:cs="Times New Roman"/>
+          <w:szCs w:val="24"/>
+        </w:rPr>
+        <w:t xml:space="preserve">, </w:t>
+      </w:r>
+      <w:proofErr w:type="spellStart"/>
       <w:r>
         <w:rPr>
           <w:rFonts w:cs="Times New Roman"/>
@@ -258,6 +488,7 @@
         </w:rPr>
         <w:t>type</w:t>
       </w:r>
+      <w:proofErr w:type="spellEnd"/>
       <w:r>
         <w:rPr>
           <w:rFonts w:cs="Times New Roman"/>
@@ -265,6 +496,7 @@
         </w:rPr>
         <w:t xml:space="preserve">, </w:t>
       </w:r>
+      <w:proofErr w:type="spellStart"/>
       <w:r>
         <w:rPr>
           <w:rFonts w:cs="Times New Roman"/>
@@ -283,13 +515,31 @@
         </w:rPr>
         <w:t>_id</w:t>
       </w:r>
-      <w:r>
-        <w:rPr>
-          <w:rFonts w:cs="Times New Roman"/>
-          <w:szCs w:val="24"/>
-        </w:rPr>
-        <w:t xml:space="preserve">, job_name, </w:t>
-      </w:r>
+      <w:proofErr w:type="spellEnd"/>
+      <w:r>
+        <w:rPr>
+          <w:rFonts w:cs="Times New Roman"/>
+          <w:szCs w:val="24"/>
+        </w:rPr>
+        <w:t xml:space="preserve">, </w:t>
+      </w:r>
+      <w:proofErr w:type="spellStart"/>
+      <w:r>
+        <w:rPr>
+          <w:rFonts w:cs="Times New Roman"/>
+          <w:szCs w:val="24"/>
+        </w:rPr>
+        <w:t>job_name</w:t>
+      </w:r>
+      <w:proofErr w:type="spellEnd"/>
+      <w:r>
+        <w:rPr>
+          <w:rFonts w:cs="Times New Roman"/>
+          <w:szCs w:val="24"/>
+        </w:rPr>
+        <w:t xml:space="preserve">, </w:t>
+      </w:r>
+      <w:proofErr w:type="spellStart"/>
       <w:r>
         <w:rPr>
           <w:rFonts w:cs="Times New Roman"/>
@@ -299,6 +549,7 @@
         </w:rPr>
         <w:t>quest_id</w:t>
       </w:r>
+      <w:proofErr w:type="spellEnd"/>
       <w:r>
         <w:rPr>
           <w:rFonts w:cs="Times New Roman"/>
@@ -315,13 +566,23 @@
           <w:szCs w:val="24"/>
         </w:rPr>
       </w:pPr>
-      <w:r>
-        <w:rPr>
-          <w:rFonts w:cs="Times New Roman"/>
-          <w:szCs w:val="24"/>
-        </w:rPr>
-        <w:t>Enemies (</w:t>
-      </w:r>
+      <w:proofErr w:type="spellStart"/>
+      <w:r>
+        <w:rPr>
+          <w:rFonts w:cs="Times New Roman"/>
+          <w:szCs w:val="24"/>
+        </w:rPr>
+        <w:t>Enemies</w:t>
+      </w:r>
+      <w:proofErr w:type="spellEnd"/>
+      <w:r>
+        <w:rPr>
+          <w:rFonts w:cs="Times New Roman"/>
+          <w:szCs w:val="24"/>
+        </w:rPr>
+        <w:t xml:space="preserve"> (</w:t>
+      </w:r>
+      <w:proofErr w:type="spellStart"/>
       <w:r>
         <w:rPr>
           <w:rFonts w:cs="Times New Roman"/>
@@ -330,13 +591,7 @@
         </w:rPr>
         <w:t>enemy_id</w:t>
       </w:r>
-      <w:r>
-        <w:rPr>
-          <w:rFonts w:cs="Times New Roman"/>
-          <w:szCs w:val="24"/>
-        </w:rPr>
-        <w:t>, enemy_name, HP, attack, level</w:t>
-      </w:r>
+      <w:proofErr w:type="spellEnd"/>
       <w:r>
         <w:rPr>
           <w:rFonts w:cs="Times New Roman"/>
@@ -344,6 +599,55 @@
         </w:rPr>
         <w:t xml:space="preserve">, </w:t>
       </w:r>
+      <w:proofErr w:type="spellStart"/>
+      <w:r>
+        <w:rPr>
+          <w:rFonts w:cs="Times New Roman"/>
+          <w:szCs w:val="24"/>
+        </w:rPr>
+        <w:t>enemy_name</w:t>
+      </w:r>
+      <w:proofErr w:type="spellEnd"/>
+      <w:r>
+        <w:rPr>
+          <w:rFonts w:cs="Times New Roman"/>
+          <w:szCs w:val="24"/>
+        </w:rPr>
+        <w:t xml:space="preserve">, HP, </w:t>
+      </w:r>
+      <w:proofErr w:type="spellStart"/>
+      <w:r>
+        <w:rPr>
+          <w:rFonts w:cs="Times New Roman"/>
+          <w:szCs w:val="24"/>
+        </w:rPr>
+        <w:t>attack</w:t>
+      </w:r>
+      <w:proofErr w:type="spellEnd"/>
+      <w:r>
+        <w:rPr>
+          <w:rFonts w:cs="Times New Roman"/>
+          <w:szCs w:val="24"/>
+        </w:rPr>
+        <w:t xml:space="preserve">, </w:t>
+      </w:r>
+      <w:proofErr w:type="spellStart"/>
+      <w:r>
+        <w:rPr>
+          <w:rFonts w:cs="Times New Roman"/>
+          <w:szCs w:val="24"/>
+        </w:rPr>
+        <w:t>level</w:t>
+      </w:r>
+      <w:proofErr w:type="spellEnd"/>
+      <w:r>
+        <w:rPr>
+          <w:rFonts w:cs="Times New Roman"/>
+          <w:szCs w:val="24"/>
+        </w:rPr>
+        <w:t xml:space="preserve">, </w:t>
+      </w:r>
+      <w:proofErr w:type="spellStart"/>
       <w:r>
         <w:rPr>
           <w:rFonts w:cs="Times New Roman"/>
@@ -353,6 +657,7 @@
         </w:rPr>
         <w:t>world-id</w:t>
       </w:r>
+      <w:proofErr w:type="spellEnd"/>
       <w:r>
         <w:rPr>
           <w:rFonts w:cs="Times New Roman"/>
@@ -371,7 +676,63 @@
         <w:rPr>
           <w:color w:val="FF0000"/>
         </w:rPr>
-        <w:t>Market (offer_id, player_id, material_name, priceMaterial_name)</w:t>
+        <w:t>Market (</w:t>
+      </w:r>
+      <w:proofErr w:type="spellStart"/>
+      <w:r>
+        <w:rPr>
+          <w:color w:val="FF0000"/>
+        </w:rPr>
+        <w:t>offer_id</w:t>
+      </w:r>
+      <w:proofErr w:type="spellEnd"/>
+      <w:r>
+        <w:rPr>
+          <w:color w:val="FF0000"/>
+        </w:rPr>
+        <w:t xml:space="preserve">, </w:t>
+      </w:r>
+      <w:proofErr w:type="spellStart"/>
+      <w:r>
+        <w:rPr>
+          <w:color w:val="FF0000"/>
+        </w:rPr>
+        <w:t>player_id</w:t>
+      </w:r>
+      <w:proofErr w:type="spellEnd"/>
+      <w:r>
+        <w:rPr>
+          <w:color w:val="FF0000"/>
+        </w:rPr>
+        <w:t xml:space="preserve">, </w:t>
+      </w:r>
+      <w:proofErr w:type="spellStart"/>
+      <w:r>
+        <w:rPr>
+          <w:color w:val="FF0000"/>
+        </w:rPr>
+        <w:t>material_name</w:t>
+      </w:r>
+      <w:proofErr w:type="spellEnd"/>
+      <w:r>
+        <w:rPr>
+          <w:color w:val="FF0000"/>
+        </w:rPr>
+        <w:t xml:space="preserve">, </w:t>
+      </w:r>
+      <w:proofErr w:type="spellStart"/>
+      <w:r>
+        <w:rPr>
+          <w:color w:val="FF0000"/>
+        </w:rPr>
+        <w:t>priceMaterial_name</w:t>
+      </w:r>
+      <w:proofErr w:type="spellEnd"/>
+      <w:r>
+        <w:rPr>
+          <w:color w:val="FF0000"/>
+        </w:rPr>
+        <w:t>)</w:t>
       </w:r>
     </w:p>
     <w:p>
@@ -382,6 +743,7 @@
           <w:szCs w:val="24"/>
         </w:rPr>
       </w:pPr>
+      <w:proofErr w:type="spellStart"/>
       <w:r>
         <w:rPr>
           <w:rFonts w:cs="Times New Roman"/>
@@ -396,6 +758,7 @@
         </w:rPr>
         <w:t>s</w:t>
       </w:r>
+      <w:proofErr w:type="spellEnd"/>
       <w:r>
         <w:rPr>
           <w:rFonts w:cs="Times New Roman"/>
@@ -403,6 +766,7 @@
         </w:rPr>
         <w:t xml:space="preserve"> (</w:t>
       </w:r>
+      <w:proofErr w:type="spellStart"/>
       <w:r>
         <w:rPr>
           <w:rFonts w:cs="Times New Roman"/>
@@ -412,20 +776,55 @@
         </w:rPr>
         <w:t>quest_id</w:t>
       </w:r>
-      <w:r>
-        <w:rPr>
-          <w:rFonts w:cs="Times New Roman"/>
-          <w:szCs w:val="24"/>
-        </w:rPr>
-        <w:t>, quest_name, description</w:t>
-      </w:r>
-      <w:r>
-        <w:rPr>
-          <w:rFonts w:cs="Times New Roman"/>
-          <w:szCs w:val="24"/>
-        </w:rPr>
-        <w:t>, IsMainStory</w:t>
-      </w:r>
+      <w:proofErr w:type="spellEnd"/>
+      <w:r>
+        <w:rPr>
+          <w:rFonts w:cs="Times New Roman"/>
+          <w:szCs w:val="24"/>
+        </w:rPr>
+        <w:t xml:space="preserve">, </w:t>
+      </w:r>
+      <w:proofErr w:type="spellStart"/>
+      <w:r>
+        <w:rPr>
+          <w:rFonts w:cs="Times New Roman"/>
+          <w:szCs w:val="24"/>
+        </w:rPr>
+        <w:t>quest_name</w:t>
+      </w:r>
+      <w:proofErr w:type="spellEnd"/>
+      <w:r>
+        <w:rPr>
+          <w:rFonts w:cs="Times New Roman"/>
+          <w:szCs w:val="24"/>
+        </w:rPr>
+        <w:t xml:space="preserve">, </w:t>
+      </w:r>
+      <w:proofErr w:type="spellStart"/>
+      <w:r>
+        <w:rPr>
+          <w:rFonts w:cs="Times New Roman"/>
+          <w:szCs w:val="24"/>
+        </w:rPr>
+        <w:t>description</w:t>
+      </w:r>
+      <w:proofErr w:type="spellEnd"/>
+      <w:r>
+        <w:rPr>
+          <w:rFonts w:cs="Times New Roman"/>
+          <w:szCs w:val="24"/>
+        </w:rPr>
+        <w:t xml:space="preserve">, </w:t>
+      </w:r>
+      <w:proofErr w:type="spellStart"/>
+      <w:r>
+        <w:rPr>
+          <w:rFonts w:cs="Times New Roman"/>
+          <w:szCs w:val="24"/>
+        </w:rPr>
+        <w:t>IsMainStory</w:t>
+      </w:r>
+      <w:proofErr w:type="spellEnd"/>
       <w:r>
         <w:rPr>
           <w:rFonts w:cs="Times New Roman"/>
@@ -442,6 +841,7 @@
           <w:szCs w:val="24"/>
         </w:rPr>
       </w:pPr>
+      <w:proofErr w:type="spellStart"/>
       <w:r>
         <w:rPr>
           <w:rFonts w:cs="Times New Roman"/>
@@ -456,6 +856,7 @@
         </w:rPr>
         <w:t>s</w:t>
       </w:r>
+      <w:proofErr w:type="spellEnd"/>
       <w:r>
         <w:rPr>
           <w:rFonts w:cs="Times New Roman"/>
@@ -463,6 +864,7 @@
         </w:rPr>
         <w:t xml:space="preserve"> (</w:t>
       </w:r>
+      <w:proofErr w:type="spellStart"/>
       <w:r>
         <w:rPr>
           <w:rFonts w:cs="Times New Roman"/>
@@ -472,6 +874,7 @@
         </w:rPr>
         <w:t>quest_id</w:t>
       </w:r>
+      <w:proofErr w:type="spellEnd"/>
       <w:r>
         <w:rPr>
           <w:rFonts w:cs="Times New Roman"/>
@@ -479,6 +882,7 @@
         </w:rPr>
         <w:t xml:space="preserve">, </w:t>
       </w:r>
+      <w:proofErr w:type="spellStart"/>
       <w:r>
         <w:rPr>
           <w:rFonts w:cs="Times New Roman"/>
@@ -488,12 +892,29 @@
         </w:rPr>
         <w:t>player_id</w:t>
       </w:r>
-      <w:r>
-        <w:rPr>
-          <w:rFonts w:cs="Times New Roman"/>
-          <w:szCs w:val="24"/>
-        </w:rPr>
-        <w:t>, IsCompleted)</w:t>
+      <w:proofErr w:type="spellEnd"/>
+      <w:r>
+        <w:rPr>
+          <w:rFonts w:cs="Times New Roman"/>
+          <w:szCs w:val="24"/>
+        </w:rPr>
+        <w:t xml:space="preserve">, </w:t>
+      </w:r>
+      <w:proofErr w:type="spellStart"/>
+      <w:r>
+        <w:rPr>
+          <w:rFonts w:cs="Times New Roman"/>
+          <w:szCs w:val="24"/>
+        </w:rPr>
+        <w:t>IsCompleted</w:t>
+      </w:r>
+      <w:proofErr w:type="spellEnd"/>
+      <w:r>
+        <w:rPr>
+          <w:rFonts w:cs="Times New Roman"/>
+          <w:szCs w:val="24"/>
+        </w:rPr>
+        <w:t>)</w:t>
       </w:r>
     </w:p>
     <w:p>
@@ -504,6 +925,7 @@
           <w:szCs w:val="24"/>
         </w:rPr>
       </w:pPr>
+      <w:proofErr w:type="spellStart"/>
       <w:r>
         <w:rPr>
           <w:rFonts w:cs="Times New Roman"/>
@@ -511,6 +933,7 @@
         </w:rPr>
         <w:t>Tools</w:t>
       </w:r>
+      <w:proofErr w:type="spellEnd"/>
       <w:r>
         <w:rPr>
           <w:rFonts w:cs="Times New Roman"/>
@@ -518,6 +941,7 @@
         </w:rPr>
         <w:t xml:space="preserve"> (</w:t>
       </w:r>
+      <w:proofErr w:type="spellStart"/>
       <w:r>
         <w:rPr>
           <w:rFonts w:cs="Times New Roman"/>
@@ -536,6 +960,7 @@
         </w:rPr>
         <w:t>_id</w:t>
       </w:r>
+      <w:proofErr w:type="spellEnd"/>
       <w:r>
         <w:rPr>
           <w:rFonts w:cs="Times New Roman"/>
@@ -543,6 +968,7 @@
         </w:rPr>
         <w:t xml:space="preserve">, </w:t>
       </w:r>
+      <w:proofErr w:type="spellStart"/>
       <w:r>
         <w:rPr>
           <w:rFonts w:cs="Times New Roman"/>
@@ -555,8 +981,17 @@
           <w:rFonts w:cs="Times New Roman"/>
           <w:szCs w:val="24"/>
         </w:rPr>
-        <w:t xml:space="preserve">_attack, </w:t>
-      </w:r>
+        <w:t>_attack</w:t>
+      </w:r>
+      <w:proofErr w:type="spellEnd"/>
+      <w:r>
+        <w:rPr>
+          <w:rFonts w:cs="Times New Roman"/>
+          <w:szCs w:val="24"/>
+        </w:rPr>
+        <w:t xml:space="preserve">, </w:t>
+      </w:r>
+      <w:proofErr w:type="spellStart"/>
       <w:r>
         <w:rPr>
           <w:rFonts w:cs="Times New Roman"/>
@@ -569,7 +1004,15 @@
           <w:rFonts w:cs="Times New Roman"/>
           <w:szCs w:val="24"/>
         </w:rPr>
-        <w:t>_level)</w:t>
+        <w:t>_level</w:t>
+      </w:r>
+      <w:proofErr w:type="spellEnd"/>
+      <w:r>
+        <w:rPr>
+          <w:rFonts w:cs="Times New Roman"/>
+          <w:szCs w:val="24"/>
+        </w:rPr>
+        <w:t>)</w:t>
       </w:r>
     </w:p>
     <w:p>
@@ -624,7 +1067,29 @@
                 <w:color w:val="FFFFFF" w:themeColor="background1"/>
                 <w:szCs w:val="24"/>
               </w:rPr>
-              <w:t>Alapanyagok (Itemek)</w:t>
+              <w:t>Alapanyagok (</w:t>
+            </w:r>
+            <w:proofErr w:type="spellStart"/>
+            <w:r>
+              <w:rPr>
+                <w:rFonts w:cs="Times New Roman"/>
+                <w:b/>
+                <w:bCs/>
+                <w:color w:val="FFFFFF" w:themeColor="background1"/>
+                <w:szCs w:val="24"/>
+              </w:rPr>
+              <w:t>Itemek</w:t>
+            </w:r>
+            <w:proofErr w:type="spellEnd"/>
+            <w:r>
+              <w:rPr>
+                <w:rFonts w:cs="Times New Roman"/>
+                <w:b/>
+                <w:bCs/>
+                <w:color w:val="FFFFFF" w:themeColor="background1"/>
+                <w:szCs w:val="24"/>
+              </w:rPr>
+              <w:t>)</w:t>
             </w:r>
           </w:p>
         </w:tc>
@@ -649,6 +1114,7 @@
                 <w:szCs w:val="24"/>
               </w:rPr>
             </w:pPr>
+            <w:proofErr w:type="spellStart"/>
             <w:r>
               <w:rPr>
                 <w:rFonts w:cs="Times New Roman"/>
@@ -657,7 +1123,18 @@
                 <w:color w:val="FFFFFF" w:themeColor="background1"/>
                 <w:szCs w:val="24"/>
               </w:rPr>
-              <w:t>Player munkák</w:t>
+              <w:t>Player</w:t>
+            </w:r>
+            <w:proofErr w:type="spellEnd"/>
+            <w:r>
+              <w:rPr>
+                <w:rFonts w:cs="Times New Roman"/>
+                <w:b/>
+                <w:bCs/>
+                <w:color w:val="FFFFFF" w:themeColor="background1"/>
+                <w:szCs w:val="24"/>
+              </w:rPr>
+              <w:t xml:space="preserve"> munkák</w:t>
             </w:r>
           </w:p>
         </w:tc>
@@ -685,6 +1162,7 @@
                 <w:szCs w:val="24"/>
               </w:rPr>
             </w:pPr>
+            <w:proofErr w:type="spellStart"/>
             <w:r>
               <w:rPr>
                 <w:rFonts w:cs="Times New Roman"/>
@@ -695,6 +1173,7 @@
               </w:rPr>
               <w:t>Szerzsámok</w:t>
             </w:r>
+            <w:proofErr w:type="spellEnd"/>
           </w:p>
         </w:tc>
         <w:tc>
@@ -719,6 +1198,7 @@
                 <w:szCs w:val="24"/>
               </w:rPr>
             </w:pPr>
+            <w:proofErr w:type="spellStart"/>
             <w:r>
               <w:rPr>
                 <w:rFonts w:cs="Times New Roman"/>
@@ -729,6 +1209,7 @@
               </w:rPr>
               <w:t>Armor</w:t>
             </w:r>
+            <w:proofErr w:type="spellEnd"/>
           </w:p>
         </w:tc>
         <w:tc>
@@ -1070,6 +1551,7 @@
                 <w:szCs w:val="24"/>
               </w:rPr>
             </w:pPr>
+            <w:proofErr w:type="spellStart"/>
             <w:r>
               <w:rPr>
                 <w:rFonts w:cs="Times New Roman"/>
@@ -1077,6 +1559,7 @@
               </w:rPr>
               <w:t>farmolás</w:t>
             </w:r>
+            <w:proofErr w:type="spellEnd"/>
           </w:p>
         </w:tc>
       </w:tr>
@@ -1084,12 +1567,57 @@
     <w:p/>
     <w:p>
       <w:r>
-        <w:t>mi fogjuk adni a fő küldiket</w:t>
-      </w:r>
-    </w:p>
-    <w:p>
-      <w:r>
-        <w:t>random npc-k fognak adni egyszerű küldiket (fa vágás, bányászás, horgászás, farmolás) --</w:t>
+        <w:t xml:space="preserve">mi fogjuk adni a fő </w:t>
+      </w:r>
+      <w:proofErr w:type="spellStart"/>
+      <w:r>
+        <w:t>küldiket</w:t>
+      </w:r>
+      <w:proofErr w:type="spellEnd"/>
+    </w:p>
+    <w:p>
+      <w:r>
+        <w:t xml:space="preserve">random </w:t>
+      </w:r>
+      <w:proofErr w:type="spellStart"/>
+      <w:r>
+        <w:t>npc</w:t>
+      </w:r>
+      <w:proofErr w:type="spellEnd"/>
+      <w:r>
+        <w:t xml:space="preserve">-k fognak adni egyszerű </w:t>
+      </w:r>
+      <w:proofErr w:type="spellStart"/>
+      <w:r>
+        <w:t>küldiket</w:t>
+      </w:r>
+      <w:proofErr w:type="spellEnd"/>
+      <w:r>
+        <w:t xml:space="preserve"> (</w:t>
+      </w:r>
+      <w:proofErr w:type="gramStart"/>
+      <w:r>
+        <w:t>fa vágás</w:t>
+      </w:r>
+      <w:proofErr w:type="gramEnd"/>
+      <w:r>
+        <w:t xml:space="preserve">, bányászás, </w:t>
+      </w:r>
+      <w:proofErr w:type="spellStart"/>
+      <w:r>
+        <w:t>horgászás</w:t>
+      </w:r>
+      <w:proofErr w:type="spellEnd"/>
+      <w:r>
+        <w:t xml:space="preserve">, </w:t>
+      </w:r>
+      <w:proofErr w:type="spellStart"/>
+      <w:r>
+        <w:t>farmolás</w:t>
+      </w:r>
+      <w:proofErr w:type="spellEnd"/>
+      <w:r>
+        <w:t>) --</w:t>
       </w:r>
       <w:r>
         <w:sym w:font="Wingdings" w:char="F0E0"/>
@@ -1108,7 +1636,23 @@
     </w:p>
     <w:p>
       <w:r>
-        <w:t>fegyver lvl up (sebzés növekszik)</w:t>
+        <w:t xml:space="preserve">fegyver </w:t>
+      </w:r>
+      <w:proofErr w:type="spellStart"/>
+      <w:r>
+        <w:t>lvl</w:t>
+      </w:r>
+      <w:proofErr w:type="spellEnd"/>
+      <w:r>
+        <w:t xml:space="preserve"> </w:t>
+      </w:r>
+      <w:proofErr w:type="spellStart"/>
+      <w:r>
+        <w:t>up</w:t>
+      </w:r>
+      <w:proofErr w:type="spellEnd"/>
+      <w:r>
+        <w:t xml:space="preserve"> (sebzés növekszik)</w:t>
       </w:r>
       <w:r>
         <w:sym w:font="Wingdings" w:char="F0E0"/>
@@ -1171,7 +1715,31 @@
         <w:t>→</w:t>
       </w:r>
       <w:r>
-        <w:t xml:space="preserve"> Entry point, itt hívjuk meg az összes függvényt requestanimationframe animációs függvénnyel</w:t>
+        <w:t xml:space="preserve"> </w:t>
+      </w:r>
+      <w:proofErr w:type="spellStart"/>
+      <w:r>
+        <w:t>Entry</w:t>
+      </w:r>
+      <w:proofErr w:type="spellEnd"/>
+      <w:r>
+        <w:t xml:space="preserve"> </w:t>
+      </w:r>
+      <w:proofErr w:type="spellStart"/>
+      <w:r>
+        <w:t>point</w:t>
+      </w:r>
+      <w:proofErr w:type="spellEnd"/>
+      <w:r>
+        <w:t xml:space="preserve">, itt hívjuk meg az összes függvényt </w:t>
+      </w:r>
+      <w:proofErr w:type="spellStart"/>
+      <w:r>
+        <w:t>requestanimationframe</w:t>
+      </w:r>
+      <w:proofErr w:type="spellEnd"/>
+      <w:r>
+        <w:t xml:space="preserve"> animációs függvénnyel</w:t>
       </w:r>
     </w:p>
     <w:p>
@@ -1189,8 +1757,58 @@
         <w:rPr>
           <w:rFonts w:cs="Times New Roman"/>
         </w:rPr>
-        <w:t>→ Itt tároljuk az összes objektumot és adataikat, player, enemies, npcs, buildings</w:t>
-      </w:r>
+        <w:t xml:space="preserve">→ Itt tároljuk az összes objektumot és adataikat, </w:t>
+      </w:r>
+      <w:proofErr w:type="spellStart"/>
+      <w:r>
+        <w:rPr>
+          <w:rFonts w:cs="Times New Roman"/>
+        </w:rPr>
+        <w:t>player</w:t>
+      </w:r>
+      <w:proofErr w:type="spellEnd"/>
+      <w:r>
+        <w:rPr>
+          <w:rFonts w:cs="Times New Roman"/>
+        </w:rPr>
+        <w:t xml:space="preserve">, </w:t>
+      </w:r>
+      <w:proofErr w:type="spellStart"/>
+      <w:r>
+        <w:rPr>
+          <w:rFonts w:cs="Times New Roman"/>
+        </w:rPr>
+        <w:t>enemies</w:t>
+      </w:r>
+      <w:proofErr w:type="spellEnd"/>
+      <w:r>
+        <w:rPr>
+          <w:rFonts w:cs="Times New Roman"/>
+        </w:rPr>
+        <w:t xml:space="preserve">, </w:t>
+      </w:r>
+      <w:proofErr w:type="spellStart"/>
+      <w:r>
+        <w:rPr>
+          <w:rFonts w:cs="Times New Roman"/>
+        </w:rPr>
+        <w:t>npcs</w:t>
+      </w:r>
+      <w:proofErr w:type="spellEnd"/>
+      <w:r>
+        <w:rPr>
+          <w:rFonts w:cs="Times New Roman"/>
+        </w:rPr>
+        <w:t xml:space="preserve">, </w:t>
+      </w:r>
+      <w:proofErr w:type="spellStart"/>
+      <w:r>
+        <w:rPr>
+          <w:rFonts w:cs="Times New Roman"/>
+        </w:rPr>
+        <w:t>buildings</w:t>
+      </w:r>
+      <w:proofErr w:type="spellEnd"/>
     </w:p>
     <w:p>
       <w:r>
@@ -1207,7 +1825,21 @@
         <w:rPr>
           <w:rFonts w:cs="Times New Roman"/>
         </w:rPr>
-        <w:t>→ Itt kezeljük azokat az eseményeket, amikor a player interakcióba lép vagy szeretne valamelyik másik objektummal</w:t>
+        <w:t xml:space="preserve">→ Itt kezeljük azokat az eseményeket, amikor a </w:t>
+      </w:r>
+      <w:proofErr w:type="spellStart"/>
+      <w:r>
+        <w:rPr>
+          <w:rFonts w:cs="Times New Roman"/>
+        </w:rPr>
+        <w:t>player</w:t>
+      </w:r>
+      <w:proofErr w:type="spellEnd"/>
+      <w:r>
+        <w:rPr>
+          <w:rFonts w:cs="Times New Roman"/>
+        </w:rPr>
+        <w:t xml:space="preserve"> interakcióba lép vagy szeretne valamelyik másik objektummal</w:t>
       </w:r>
     </w:p>
     <w:p>
@@ -1225,7 +1857,21 @@
         <w:rPr>
           <w:rFonts w:cs="Times New Roman"/>
         </w:rPr>
-        <w:t>→ A Canvas rétegeket itt frissítjük, hogy folyamatosan az aktuális állapotot mutassák</w:t>
+        <w:t xml:space="preserve">→ A </w:t>
+      </w:r>
+      <w:proofErr w:type="spellStart"/>
+      <w:r>
+        <w:rPr>
+          <w:rFonts w:cs="Times New Roman"/>
+        </w:rPr>
+        <w:t>Canvas</w:t>
+      </w:r>
+      <w:proofErr w:type="spellEnd"/>
+      <w:r>
+        <w:rPr>
+          <w:rFonts w:cs="Times New Roman"/>
+        </w:rPr>
+        <w:t xml:space="preserve"> rétegeket itt frissítjük, hogy folyamatosan az aktuális állapotot mutassák</w:t>
       </w:r>
     </w:p>
     <w:p>
@@ -1322,8 +1968,30 @@
           <w:rPr>
             <w:rStyle w:val="Hiperhivatkozs"/>
           </w:rPr>
-          <w:t>Free Hosting package</w:t>
+          <w:t xml:space="preserve">Free </w:t>
         </w:r>
+        <w:proofErr w:type="spellStart"/>
+        <w:r>
+          <w:rPr>
+            <w:rStyle w:val="Hiperhivatkozs"/>
+          </w:rPr>
+          <w:t>Hosting</w:t>
+        </w:r>
+        <w:proofErr w:type="spellEnd"/>
+        <w:r>
+          <w:rPr>
+            <w:rStyle w:val="Hiperhivatkozs"/>
+          </w:rPr>
+          <w:t xml:space="preserve"> </w:t>
+        </w:r>
+        <w:proofErr w:type="spellStart"/>
+        <w:r>
+          <w:rPr>
+            <w:rStyle w:val="Hiperhivatkozs"/>
+          </w:rPr>
+          <w:t>package</w:t>
+        </w:r>
+        <w:proofErr w:type="spellEnd"/>
       </w:hyperlink>
     </w:p>
     <w:p>
@@ -1353,11 +2021,66 @@
     <w:p/>
     <w:p>
       <w:r>
-        <w:t>/:playerID</w:t>
-      </w:r>
-      <w:r>
-        <w:t>/player</w:t>
-      </w:r>
+        <w:t>/</w:t>
+      </w:r>
+      <w:proofErr w:type="spellStart"/>
+      <w:r>
+        <w:t>user</w:t>
+      </w:r>
+      <w:proofErr w:type="spellEnd"/>
+    </w:p>
+    <w:p>
+      <w:r>
+        <w:tab/>
+        <w:t>POST /</w:t>
+      </w:r>
+      <w:r>
+        <w:t>register</w:t>
+      </w:r>
+      <w:bookmarkStart w:id="0" w:name="_GoBack"/>
+      <w:bookmarkEnd w:id="0"/>
+    </w:p>
+    <w:p>
+      <w:pPr>
+        <w:ind w:firstLine="720"/>
+      </w:pPr>
+      <w:r>
+        <w:t>POST /login</w:t>
+      </w:r>
+    </w:p>
+    <w:p>
+      <w:pPr>
+        <w:ind w:firstLine="720"/>
+      </w:pPr>
+    </w:p>
+    <w:p>
+      <w:pPr>
+        <w:ind w:firstLine="720"/>
+      </w:pPr>
+      <w:r>
+        <w:t>PUT /</w:t>
+      </w:r>
+    </w:p>
+    <w:p/>
+    <w:p>
+      <w:proofErr w:type="gramStart"/>
+      <w:r>
+        <w:t>/:</w:t>
+      </w:r>
+      <w:proofErr w:type="spellStart"/>
+      <w:r>
+        <w:t>playerID</w:t>
+      </w:r>
+      <w:proofErr w:type="spellEnd"/>
+      <w:proofErr w:type="gramEnd"/>
+      <w:r>
+        <w:t>/</w:t>
+      </w:r>
+      <w:proofErr w:type="spellStart"/>
+      <w:r>
+        <w:t>player</w:t>
+      </w:r>
+      <w:proofErr w:type="spellEnd"/>
     </w:p>
     <w:p>
       <w:pPr>
@@ -1372,16 +2095,15 @@
         <w:ind w:left="720"/>
       </w:pPr>
       <w:r>
-        <w:t>GET /i</w:t>
-      </w:r>
-      <w:r>
-        <w:t>n</w:t>
-      </w:r>
-      <w:r>
-        <w:t>v</w:t>
-      </w:r>
-      <w:r>
-        <w:t>entory – A játkos inventory (tool, alapanyagok)</w:t>
+        <w:t>GET /</w:t>
+      </w:r>
+      <w:proofErr w:type="spellStart"/>
+      <w:r>
+        <w:t>quests</w:t>
+      </w:r>
+      <w:proofErr w:type="spellEnd"/>
+      <w:r>
+        <w:t>/</w:t>
       </w:r>
     </w:p>
     <w:p>
@@ -1389,15 +2111,54 @@
         <w:ind w:left="720"/>
       </w:pPr>
       <w:r>
-        <w:t>GET /residents/:blockX/:blockY</w:t>
-      </w:r>
+        <w:t>GET /</w:t>
+      </w:r>
+      <w:proofErr w:type="spellStart"/>
+      <w:r>
+        <w:t>quests</w:t>
+      </w:r>
+      <w:proofErr w:type="spellEnd"/>
+      <w:proofErr w:type="gramStart"/>
+      <w:r>
+        <w:t>/:</w:t>
+      </w:r>
+      <w:proofErr w:type="spellStart"/>
+      <w:r>
+        <w:t>isActive</w:t>
+      </w:r>
+      <w:proofErr w:type="spellEnd"/>
+      <w:proofErr w:type="gramEnd"/>
     </w:p>
     <w:p>
       <w:pPr>
         <w:ind w:left="720"/>
       </w:pPr>
       <w:r>
-        <w:t>GET /quests/:isActive</w:t>
+        <w:t>GET /</w:t>
+      </w:r>
+      <w:proofErr w:type="spellStart"/>
+      <w:r>
+        <w:t>inventory</w:t>
+      </w:r>
+      <w:proofErr w:type="spellEnd"/>
+      <w:r>
+        <w:t xml:space="preserve"> – A játkos </w:t>
+      </w:r>
+      <w:proofErr w:type="spellStart"/>
+      <w:r>
+        <w:t>inventory</w:t>
+      </w:r>
+      <w:proofErr w:type="spellEnd"/>
+      <w:r>
+        <w:t xml:space="preserve"> (</w:t>
+      </w:r>
+      <w:proofErr w:type="spellStart"/>
+      <w:r>
+        <w:t>tool</w:t>
+      </w:r>
+      <w:proofErr w:type="spellEnd"/>
+      <w:r>
+        <w:t>, alapanyagok)</w:t>
       </w:r>
     </w:p>
     <w:p/>
@@ -1427,12 +2188,24 @@
     </w:p>
     <w:p/>
     <w:p>
-      <w:r>
-        <w:t>/:playerID</w:t>
-      </w:r>
-      <w:r>
-        <w:t>/enemies</w:t>
-      </w:r>
+      <w:proofErr w:type="gramStart"/>
+      <w:r>
+        <w:t>/:</w:t>
+      </w:r>
+      <w:proofErr w:type="spellStart"/>
+      <w:r>
+        <w:t>playerID</w:t>
+      </w:r>
+      <w:proofErr w:type="spellEnd"/>
+      <w:proofErr w:type="gramEnd"/>
+      <w:r>
+        <w:t>/</w:t>
+      </w:r>
+      <w:proofErr w:type="spellStart"/>
+      <w:r>
+        <w:t>enemies</w:t>
+      </w:r>
+      <w:proofErr w:type="spellEnd"/>
     </w:p>
     <w:p>
       <w:pPr>
@@ -1447,8 +2220,26 @@
         <w:ind w:left="720"/>
       </w:pPr>
       <w:r>
-        <w:t>GET/:blockX/:blockY</w:t>
-      </w:r>
+        <w:t>GET</w:t>
+      </w:r>
+      <w:proofErr w:type="gramStart"/>
+      <w:r>
+        <w:t>/:</w:t>
+      </w:r>
+      <w:proofErr w:type="spellStart"/>
+      <w:r>
+        <w:t>blockX</w:t>
+      </w:r>
+      <w:proofErr w:type="spellEnd"/>
+      <w:proofErr w:type="gramEnd"/>
+      <w:r>
+        <w:t>/:</w:t>
+      </w:r>
+      <w:proofErr w:type="spellStart"/>
+      <w:r>
+        <w:t>blockY</w:t>
+      </w:r>
+      <w:proofErr w:type="spellEnd"/>
     </w:p>
     <w:p>
       <w:pPr>
@@ -1460,7 +2251,7 @@
         <w:ind w:firstLine="720"/>
       </w:pPr>
       <w:r>
-        <w:t>POST/:enemyID</w:t>
+        <w:t>POST/</w:t>
       </w:r>
     </w:p>
     <w:p/>
@@ -1469,11 +2260,21 @@
         <w:ind w:firstLine="720"/>
       </w:pPr>
       <w:r>
-        <w:t>PUT/:enemy</w:t>
+        <w:t>PUT</w:t>
+      </w:r>
+      <w:proofErr w:type="gramStart"/>
+      <w:r>
+        <w:t>/:</w:t>
+      </w:r>
+      <w:proofErr w:type="spellStart"/>
+      <w:r>
+        <w:t>enemy</w:t>
       </w:r>
       <w:r>
         <w:t>ID</w:t>
       </w:r>
+      <w:proofErr w:type="spellEnd"/>
+      <w:proofErr w:type="gramEnd"/>
     </w:p>
     <w:p/>
     <w:p>
@@ -1481,11 +2282,121 @@
         <w:ind w:firstLine="720"/>
       </w:pPr>
       <w:r>
-        <w:t>DELETE/:enemy</w:t>
+        <w:t>DELETE</w:t>
+      </w:r>
+      <w:proofErr w:type="gramStart"/>
+      <w:r>
+        <w:t>/:</w:t>
+      </w:r>
+      <w:proofErr w:type="spellStart"/>
+      <w:r>
+        <w:t>enemy</w:t>
       </w:r>
       <w:r>
         <w:t>ID</w:t>
       </w:r>
+      <w:proofErr w:type="spellEnd"/>
+      <w:proofErr w:type="gramEnd"/>
+    </w:p>
+    <w:p>
+      <w:pPr>
+        <w:ind w:firstLine="720"/>
+      </w:pPr>
+    </w:p>
+    <w:p>
+      <w:proofErr w:type="gramStart"/>
+      <w:r>
+        <w:t>/:</w:t>
+      </w:r>
+      <w:proofErr w:type="spellStart"/>
+      <w:r>
+        <w:t>playerID</w:t>
+      </w:r>
+      <w:proofErr w:type="spellEnd"/>
+      <w:proofErr w:type="gramEnd"/>
+      <w:r>
+        <w:t>/</w:t>
+      </w:r>
+      <w:proofErr w:type="spellStart"/>
+      <w:r>
+        <w:t>residents</w:t>
+      </w:r>
+      <w:proofErr w:type="spellEnd"/>
+    </w:p>
+    <w:p>
+      <w:pPr>
+        <w:ind w:left="720"/>
+      </w:pPr>
+      <w:r>
+        <w:t>GET/</w:t>
+      </w:r>
+    </w:p>
+    <w:p>
+      <w:pPr>
+        <w:ind w:left="720"/>
+      </w:pPr>
+      <w:r>
+        <w:t xml:space="preserve">GET </w:t>
+      </w:r>
+      <w:proofErr w:type="gramStart"/>
+      <w:r>
+        <w:t>/:</w:t>
+      </w:r>
+      <w:proofErr w:type="spellStart"/>
+      <w:r>
+        <w:t>blockX</w:t>
+      </w:r>
+      <w:proofErr w:type="spellEnd"/>
+      <w:proofErr w:type="gramEnd"/>
+      <w:r>
+        <w:t>/:</w:t>
+      </w:r>
+      <w:proofErr w:type="spellStart"/>
+      <w:r>
+        <w:t>blockY</w:t>
+      </w:r>
+      <w:proofErr w:type="spellEnd"/>
+    </w:p>
+    <w:p>
+      <w:pPr>
+        <w:ind w:left="720"/>
+      </w:pPr>
+    </w:p>
+    <w:p>
+      <w:pPr>
+        <w:ind w:left="720"/>
+      </w:pPr>
+      <w:r>
+        <w:t>POST/</w:t>
+      </w:r>
+    </w:p>
+    <w:p>
+      <w:pPr>
+        <w:ind w:left="720"/>
+      </w:pPr>
+    </w:p>
+    <w:p>
+      <w:pPr>
+        <w:ind w:left="720"/>
+      </w:pPr>
+      <w:r>
+        <w:t>PUT</w:t>
+      </w:r>
+      <w:proofErr w:type="gramStart"/>
+      <w:r>
+        <w:t>/:</w:t>
+      </w:r>
+      <w:proofErr w:type="spellStart"/>
+      <w:r>
+        <w:t>residentID</w:t>
+      </w:r>
+      <w:proofErr w:type="spellEnd"/>
+      <w:proofErr w:type="gramEnd"/>
+    </w:p>
+    <w:p>
+      <w:pPr>
+        <w:ind w:firstLine="720"/>
+      </w:pPr>
     </w:p>
     <w:p/>
     <w:sectPr>
@@ -1499,7 +2410,7 @@
 </file>
 
 <file path=word/numbering.xml><?xml version="1.0" encoding="utf-8"?>
-<w:numbering xmlns:wpc="http://schemas.microsoft.com/office/word/2010/wordprocessingCanvas" xmlns:cx="http://schemas.microsoft.com/office/drawing/2014/chartex" xmlns:cx1="http://schemas.microsoft.com/office/drawing/2015/9/8/chartex" xmlns:cx2="http://schemas.microsoft.com/office/drawing/2015/10/21/chartex" xmlns:cx3="http://schemas.microsoft.com/office/drawing/2016/5/9/chartex" xmlns:cx4="http://schemas.microsoft.com/office/drawing/2016/5/10/chartex" xmlns:cx5="http://schemas.microsoft.com/office/drawing/2016/5/11/chartex" xmlns:cx6="http://schemas.microsoft.com/office/drawing/2016/5/12/chartex" xmlns:cx7="http://schemas.microsoft.com/office/drawing/2016/5/13/chartex" xmlns:cx8="http://schemas.microsoft.com/office/drawing/2016/5/14/chartex" xmlns:mc="http://schemas.openxmlformats.org/markup-compatibility/2006" xmlns:aink="http://schemas.microsoft.com/office/drawing/2016/ink" xmlns:am3d="http://schemas.microsoft.com/office/drawing/2017/model3d" xmlns:o="urn:schemas-microsoft-com:office:office" xmlns:oel="http://schemas.microsoft.com/office/2019/extlst" xmlns:r="http://schemas.openxmlformats.org/officeDocument/2006/relationships" xmlns:m="http://schemas.openxmlformats.org/officeDocument/2006/math" xmlns:v="urn:schemas-microsoft-com:vml" xmlns:wp14="http://schemas.microsoft.com/office/word/2010/wordprocessingDrawing" xmlns:wp="http://schemas.openxmlformats.org/drawingml/2006/wordprocessingDrawing" xmlns:w10="urn:schemas-microsoft-com:office:word" xmlns:w="http://schemas.openxmlformats.org/wordprocessingml/2006/main" xmlns:w14="http://schemas.microsoft.com/office/word/2010/wordml" xmlns:w15="http://schemas.microsoft.com/office/word/2012/wordml" xmlns:w16cex="http://schemas.microsoft.com/office/word/2018/wordml/cex" xmlns:w16cid="http://schemas.microsoft.com/office/word/2016/wordml/cid" xmlns:w16="http://schemas.microsoft.com/office/word/2018/wordml" xmlns:w16sdtdh="http://schemas.microsoft.com/office/word/2020/wordml/sdtdatahash" xmlns:w16se="http://schemas.microsoft.com/office/word/2015/wordml/symex" xmlns:wpg="http://schemas.microsoft.com/office/word/2010/wordprocessingGroup" xmlns:wpi="http://schemas.microsoft.com/office/word/2010/wordprocessingInk" xmlns:wne="http://schemas.microsoft.com/office/word/2006/wordml" xmlns:wps="http://schemas.microsoft.com/office/word/2010/wordprocessingShape" mc:Ignorable="w14 w15 w16se w16cid w16 w16cex w16sdtdh wp14">
+<w:numbering xmlns:wpc="http://schemas.microsoft.com/office/word/2010/wordprocessingCanvas" xmlns:cx="http://schemas.microsoft.com/office/drawing/2014/chartex" xmlns:cx1="http://schemas.microsoft.com/office/drawing/2015/9/8/chartex" xmlns:cx2="http://schemas.microsoft.com/office/drawing/2015/10/21/chartex" xmlns:cx3="http://schemas.microsoft.com/office/drawing/2016/5/9/chartex" xmlns:cx4="http://schemas.microsoft.com/office/drawing/2016/5/10/chartex" xmlns:cx5="http://schemas.microsoft.com/office/drawing/2016/5/11/chartex" xmlns:cx6="http://schemas.microsoft.com/office/drawing/2016/5/12/chartex" xmlns:cx7="http://schemas.microsoft.com/office/drawing/2016/5/13/chartex" xmlns:cx8="http://schemas.microsoft.com/office/drawing/2016/5/14/chartex" xmlns:mc="http://schemas.openxmlformats.org/markup-compatibility/2006" xmlns:aink="http://schemas.microsoft.com/office/drawing/2016/ink" xmlns:am3d="http://schemas.microsoft.com/office/drawing/2017/model3d" xmlns:o="urn:schemas-microsoft-com:office:office" xmlns:r="http://schemas.openxmlformats.org/officeDocument/2006/relationships" xmlns:m="http://schemas.openxmlformats.org/officeDocument/2006/math" xmlns:v="urn:schemas-microsoft-com:vml" xmlns:wp14="http://schemas.microsoft.com/office/word/2010/wordprocessingDrawing" xmlns:wp="http://schemas.openxmlformats.org/drawingml/2006/wordprocessingDrawing" xmlns:w10="urn:schemas-microsoft-com:office:word" xmlns:w="http://schemas.openxmlformats.org/wordprocessingml/2006/main" xmlns:w14="http://schemas.microsoft.com/office/word/2010/wordml" xmlns:w15="http://schemas.microsoft.com/office/word/2012/wordml" xmlns:w16cid="http://schemas.microsoft.com/office/word/2016/wordml/cid" xmlns:w16se="http://schemas.microsoft.com/office/word/2015/wordml/symex" xmlns:wpg="http://schemas.microsoft.com/office/word/2010/wordprocessingGroup" xmlns:wpi="http://schemas.microsoft.com/office/word/2010/wordprocessingInk" xmlns:wne="http://schemas.microsoft.com/office/word/2006/wordml" xmlns:wps="http://schemas.microsoft.com/office/word/2010/wordprocessingShape" mc:Ignorable="w14 w15 w16se w16cid wp14">
   <w:abstractNum w:abstractNumId="0" w15:restartNumberingAfterBreak="0">
     <w:nsid w:val="05570FE4"/>
     <w:multiLevelType w:val="hybridMultilevel"/>
@@ -2515,38 +3426,38 @@
       </w:rPr>
     </w:lvl>
   </w:abstractNum>
-  <w:num w:numId="1" w16cid:durableId="1938520089">
+  <w:num w:numId="1">
     <w:abstractNumId w:val="7"/>
   </w:num>
-  <w:num w:numId="2" w16cid:durableId="616065575">
+  <w:num w:numId="2">
     <w:abstractNumId w:val="0"/>
   </w:num>
-  <w:num w:numId="3" w16cid:durableId="550312838">
+  <w:num w:numId="3">
     <w:abstractNumId w:val="2"/>
   </w:num>
-  <w:num w:numId="4" w16cid:durableId="1837450588">
+  <w:num w:numId="4">
     <w:abstractNumId w:val="8"/>
   </w:num>
-  <w:num w:numId="5" w16cid:durableId="717126055">
+  <w:num w:numId="5">
     <w:abstractNumId w:val="6"/>
   </w:num>
-  <w:num w:numId="6" w16cid:durableId="1311179879">
+  <w:num w:numId="6">
     <w:abstractNumId w:val="4"/>
   </w:num>
-  <w:num w:numId="7" w16cid:durableId="884830046">
+  <w:num w:numId="7">
     <w:abstractNumId w:val="5"/>
   </w:num>
-  <w:num w:numId="8" w16cid:durableId="2124493744">
+  <w:num w:numId="8">
     <w:abstractNumId w:val="3"/>
   </w:num>
-  <w:num w:numId="9" w16cid:durableId="624196839">
+  <w:num w:numId="9">
     <w:abstractNumId w:val="1"/>
   </w:num>
 </w:numbering>
 </file>
 
 <file path=word/styles.xml><?xml version="1.0" encoding="utf-8"?>
-<w:styles xmlns:mc="http://schemas.openxmlformats.org/markup-compatibility/2006" xmlns:r="http://schemas.openxmlformats.org/officeDocument/2006/relationships" xmlns:w="http://schemas.openxmlformats.org/wordprocessingml/2006/main" xmlns:w14="http://schemas.microsoft.com/office/word/2010/wordml" xmlns:w15="http://schemas.microsoft.com/office/word/2012/wordml" xmlns:w16cex="http://schemas.microsoft.com/office/word/2018/wordml/cex" xmlns:w16cid="http://schemas.microsoft.com/office/word/2016/wordml/cid" xmlns:w16="http://schemas.microsoft.com/office/word/2018/wordml" xmlns:w16sdtdh="http://schemas.microsoft.com/office/word/2020/wordml/sdtdatahash" xmlns:w16se="http://schemas.microsoft.com/office/word/2015/wordml/symex" mc:Ignorable="w14 w15 w16se w16cid w16 w16cex w16sdtdh">
+<w:styles xmlns:mc="http://schemas.openxmlformats.org/markup-compatibility/2006" xmlns:r="http://schemas.openxmlformats.org/officeDocument/2006/relationships" xmlns:w="http://schemas.openxmlformats.org/wordprocessingml/2006/main" xmlns:w14="http://schemas.microsoft.com/office/word/2010/wordml" xmlns:w15="http://schemas.microsoft.com/office/word/2012/wordml" xmlns:w16cid="http://schemas.microsoft.com/office/word/2016/wordml/cid" xmlns:w16se="http://schemas.microsoft.com/office/word/2015/wordml/symex" mc:Ignorable="w14 w15 w16se w16cid">
   <w:docDefaults>
     <w:rPrDefault>
       <w:rPr>
@@ -2560,7 +3471,7 @@
     </w:rPrDefault>
     <w:pPrDefault/>
   </w:docDefaults>
-  <w:latentStyles w:defLockedState="0" w:defUIPriority="99" w:defSemiHidden="0" w:defUnhideWhenUsed="0" w:defQFormat="0" w:count="376">
+  <w:latentStyles w:defLockedState="0" w:defUIPriority="99" w:defSemiHidden="0" w:defUnhideWhenUsed="0" w:defQFormat="0" w:count="375">
     <w:lsdException w:name="Normal" w:uiPriority="0" w:qFormat="1"/>
     <w:lsdException w:name="heading 1" w:uiPriority="9" w:qFormat="1"/>
     <w:lsdException w:name="heading 2" w:semiHidden="1" w:uiPriority="9" w:unhideWhenUsed="1" w:qFormat="1"/>
@@ -2936,7 +3847,6 @@
     <w:lsdException w:name="Smart Hyperlink" w:semiHidden="1" w:unhideWhenUsed="1"/>
     <w:lsdException w:name="Hashtag" w:semiHidden="1" w:unhideWhenUsed="1"/>
     <w:lsdException w:name="Unresolved Mention" w:semiHidden="1" w:unhideWhenUsed="1"/>
-    <w:lsdException w:name="Smart Link" w:semiHidden="1" w:unhideWhenUsed="1"/>
   </w:latentStyles>
   <w:style w:type="paragraph" w:default="1" w:styleId="Norml">
     <w:name w:val="Normal"/>
@@ -3389,7 +4299,7 @@
 </file>
 
 <file path=customXml/itemProps1.xml><?xml version="1.0" encoding="utf-8"?>
-<ds:datastoreItem xmlns:ds="http://schemas.openxmlformats.org/officeDocument/2006/customXml" ds:itemID="{AB049BE2-44B4-42EC-A787-E3112EBE7E00}">
+<ds:datastoreItem xmlns:ds="http://schemas.openxmlformats.org/officeDocument/2006/customXml" ds:itemID="{C5479ED7-A681-4DEB-A90C-173ED238C928}">
   <ds:schemaRefs>
     <ds:schemaRef ds:uri="http://schemas.openxmlformats.org/officeDocument/2006/bibliography"/>
   </ds:schemaRefs>

</xml_diff>

<commit_message>
add market endpoints and thunder collection
</commit_message>
<xml_diff>
--- a/Docs/Docs.docx
+++ b/Docs/Docs.docx
@@ -2037,366 +2037,528 @@
       <w:r>
         <w:t>register</w:t>
       </w:r>
+    </w:p>
+    <w:p>
+      <w:pPr>
+        <w:ind w:firstLine="720"/>
+      </w:pPr>
+      <w:r>
+        <w:t>POST /login</w:t>
+      </w:r>
+    </w:p>
+    <w:p>
+      <w:pPr>
+        <w:ind w:firstLine="720"/>
+      </w:pPr>
+    </w:p>
+    <w:p>
+      <w:pPr>
+        <w:ind w:firstLine="720"/>
+      </w:pPr>
+      <w:r>
+        <w:t>PUT /</w:t>
+      </w:r>
+    </w:p>
+    <w:p/>
+    <w:p>
+      <w:proofErr w:type="gramStart"/>
+      <w:r>
+        <w:t>/:</w:t>
+      </w:r>
+      <w:proofErr w:type="spellStart"/>
+      <w:r>
+        <w:t>playerID</w:t>
+      </w:r>
+      <w:proofErr w:type="spellEnd"/>
+      <w:proofErr w:type="gramEnd"/>
+      <w:r>
+        <w:t>/</w:t>
+      </w:r>
+      <w:proofErr w:type="spellStart"/>
+      <w:r>
+        <w:t>player</w:t>
+      </w:r>
+      <w:proofErr w:type="spellEnd"/>
+    </w:p>
+    <w:p>
+      <w:pPr>
+        <w:ind w:left="720"/>
+      </w:pPr>
+      <w:r>
+        <w:t>GET / – A játékos összes adata</w:t>
+      </w:r>
+    </w:p>
+    <w:p>
+      <w:pPr>
+        <w:ind w:left="720"/>
+      </w:pPr>
+      <w:r>
+        <w:t>GET /</w:t>
+      </w:r>
+      <w:proofErr w:type="spellStart"/>
+      <w:r>
+        <w:t>quests</w:t>
+      </w:r>
+      <w:proofErr w:type="spellEnd"/>
+      <w:r>
+        <w:t>/</w:t>
+      </w:r>
+    </w:p>
+    <w:p>
+      <w:pPr>
+        <w:ind w:left="720"/>
+      </w:pPr>
+      <w:r>
+        <w:t>GET /</w:t>
+      </w:r>
+      <w:proofErr w:type="spellStart"/>
+      <w:r>
+        <w:t>quests</w:t>
+      </w:r>
+      <w:proofErr w:type="spellEnd"/>
+      <w:proofErr w:type="gramStart"/>
+      <w:r>
+        <w:t>/:</w:t>
+      </w:r>
+      <w:proofErr w:type="spellStart"/>
+      <w:r>
+        <w:t>isActive</w:t>
+      </w:r>
+      <w:proofErr w:type="spellEnd"/>
+      <w:proofErr w:type="gramEnd"/>
+    </w:p>
+    <w:p>
+      <w:pPr>
+        <w:ind w:left="720"/>
+      </w:pPr>
+      <w:r>
+        <w:t>GET /</w:t>
+      </w:r>
+      <w:proofErr w:type="spellStart"/>
+      <w:r>
+        <w:t>inventory</w:t>
+      </w:r>
+      <w:proofErr w:type="spellEnd"/>
+      <w:r>
+        <w:t xml:space="preserve"> – A játkos </w:t>
+      </w:r>
+      <w:proofErr w:type="spellStart"/>
+      <w:r>
+        <w:t>inventory</w:t>
+      </w:r>
+      <w:proofErr w:type="spellEnd"/>
+      <w:r>
+        <w:t xml:space="preserve"> (</w:t>
+      </w:r>
+      <w:proofErr w:type="spellStart"/>
+      <w:r>
+        <w:t>tool</w:t>
+      </w:r>
+      <w:proofErr w:type="spellEnd"/>
+      <w:r>
+        <w:t>, alapanyagok)</w:t>
+      </w:r>
+    </w:p>
+    <w:p/>
+    <w:p>
+      <w:pPr>
+        <w:ind w:firstLine="720"/>
+      </w:pPr>
+      <w:r>
+        <w:t>PUT</w:t>
+      </w:r>
+      <w:r>
+        <w:t xml:space="preserve"> </w:t>
+      </w:r>
+      <w:r>
+        <w:t>/</w:t>
+      </w:r>
+    </w:p>
+    <w:p>
+      <w:pPr>
+        <w:ind w:left="720"/>
+      </w:pPr>
+    </w:p>
+    <w:p>
+      <w:pPr>
+        <w:ind w:left="720"/>
+      </w:pPr>
+      <w:r>
+        <w:t xml:space="preserve">DELETE </w:t>
+      </w:r>
+      <w:r>
+        <w:t>/</w:t>
+      </w:r>
+    </w:p>
+    <w:p/>
+    <w:p>
+      <w:proofErr w:type="gramStart"/>
+      <w:r>
+        <w:t>/:</w:t>
+      </w:r>
+      <w:proofErr w:type="spellStart"/>
+      <w:r>
+        <w:t>playerID</w:t>
+      </w:r>
+      <w:proofErr w:type="spellEnd"/>
+      <w:proofErr w:type="gramEnd"/>
+      <w:r>
+        <w:t>/</w:t>
+      </w:r>
+      <w:proofErr w:type="spellStart"/>
+      <w:r>
+        <w:t>enemies</w:t>
+      </w:r>
+      <w:proofErr w:type="spellEnd"/>
+    </w:p>
+    <w:p>
+      <w:pPr>
+        <w:ind w:left="720"/>
+      </w:pPr>
+      <w:r>
+        <w:t>GET</w:t>
+      </w:r>
+      <w:r>
+        <w:t xml:space="preserve"> </w:t>
+      </w:r>
+      <w:r>
+        <w:t>/</w:t>
+      </w:r>
+      <w:r>
+        <w:t xml:space="preserve"> - összes ellenség a játékosnál</w:t>
+      </w:r>
+    </w:p>
+    <w:p>
+      <w:pPr>
+        <w:ind w:left="720"/>
+      </w:pPr>
+      <w:r>
+        <w:t>GET</w:t>
+      </w:r>
+      <w:r>
+        <w:t xml:space="preserve"> </w:t>
+      </w:r>
+      <w:proofErr w:type="gramStart"/>
+      <w:r>
+        <w:t>/:</w:t>
+      </w:r>
+      <w:proofErr w:type="spellStart"/>
+      <w:r>
+        <w:t>blockX</w:t>
+      </w:r>
+      <w:proofErr w:type="spellEnd"/>
+      <w:proofErr w:type="gramEnd"/>
+      <w:r>
+        <w:t>/:</w:t>
+      </w:r>
+      <w:proofErr w:type="spellStart"/>
+      <w:r>
+        <w:t>blockY</w:t>
+      </w:r>
+      <w:proofErr w:type="spellEnd"/>
+    </w:p>
+    <w:p>
+      <w:pPr>
+        <w:ind w:left="720"/>
+      </w:pPr>
+    </w:p>
+    <w:p>
+      <w:pPr>
+        <w:ind w:firstLine="720"/>
+      </w:pPr>
+      <w:r>
+        <w:t>POST</w:t>
+      </w:r>
+      <w:r>
+        <w:t xml:space="preserve"> </w:t>
+      </w:r>
+      <w:r>
+        <w:t>/</w:t>
+      </w:r>
+    </w:p>
+    <w:p/>
+    <w:p>
+      <w:pPr>
+        <w:ind w:firstLine="720"/>
+      </w:pPr>
+      <w:r>
+        <w:t>PUT</w:t>
+      </w:r>
+      <w:r>
+        <w:t xml:space="preserve"> </w:t>
+      </w:r>
+      <w:proofErr w:type="gramStart"/>
+      <w:r>
+        <w:t>/:</w:t>
+      </w:r>
+      <w:proofErr w:type="spellStart"/>
+      <w:r>
+        <w:t>enemy</w:t>
+      </w:r>
+      <w:r>
+        <w:t>ID</w:t>
+      </w:r>
+      <w:proofErr w:type="spellEnd"/>
+      <w:proofErr w:type="gramEnd"/>
+    </w:p>
+    <w:p/>
+    <w:p>
+      <w:pPr>
+        <w:ind w:firstLine="720"/>
+      </w:pPr>
+      <w:r>
+        <w:t>DELETE</w:t>
+      </w:r>
+      <w:r>
+        <w:t xml:space="preserve"> </w:t>
+      </w:r>
+      <w:proofErr w:type="gramStart"/>
+      <w:r>
+        <w:t>/:</w:t>
+      </w:r>
+      <w:proofErr w:type="spellStart"/>
+      <w:r>
+        <w:t>enemy</w:t>
+      </w:r>
+      <w:r>
+        <w:t>ID</w:t>
+      </w:r>
+      <w:proofErr w:type="spellEnd"/>
+      <w:proofErr w:type="gramEnd"/>
+    </w:p>
+    <w:p>
+      <w:pPr>
+        <w:ind w:firstLine="720"/>
+      </w:pPr>
+    </w:p>
+    <w:p>
+      <w:proofErr w:type="gramStart"/>
+      <w:r>
+        <w:t>/:</w:t>
+      </w:r>
+      <w:proofErr w:type="spellStart"/>
+      <w:r>
+        <w:t>playerID</w:t>
+      </w:r>
+      <w:proofErr w:type="spellEnd"/>
+      <w:proofErr w:type="gramEnd"/>
+      <w:r>
+        <w:t>/</w:t>
+      </w:r>
+      <w:proofErr w:type="spellStart"/>
+      <w:r>
+        <w:t>residents</w:t>
+      </w:r>
+      <w:proofErr w:type="spellEnd"/>
+    </w:p>
+    <w:p>
+      <w:pPr>
+        <w:ind w:left="720"/>
+      </w:pPr>
+      <w:r>
+        <w:t>GET</w:t>
+      </w:r>
+      <w:r>
+        <w:t xml:space="preserve"> </w:t>
+      </w:r>
+      <w:r>
+        <w:t>/</w:t>
+      </w:r>
+      <w:r>
+        <w:t xml:space="preserve"> - összes falusi a játékosnál</w:t>
+      </w:r>
+    </w:p>
+    <w:p>
+      <w:pPr>
+        <w:ind w:left="720"/>
+      </w:pPr>
+      <w:r>
+        <w:t xml:space="preserve">GET </w:t>
+      </w:r>
+      <w:proofErr w:type="gramStart"/>
+      <w:r>
+        <w:t>/:</w:t>
+      </w:r>
+      <w:proofErr w:type="spellStart"/>
+      <w:r>
+        <w:t>blockX</w:t>
+      </w:r>
+      <w:proofErr w:type="spellEnd"/>
+      <w:proofErr w:type="gramEnd"/>
+      <w:r>
+        <w:t>/:</w:t>
+      </w:r>
+      <w:proofErr w:type="spellStart"/>
+      <w:r>
+        <w:t>blockY</w:t>
+      </w:r>
+      <w:proofErr w:type="spellEnd"/>
+    </w:p>
+    <w:p>
+      <w:pPr>
+        <w:ind w:left="720"/>
+      </w:pPr>
+    </w:p>
+    <w:p>
+      <w:pPr>
+        <w:ind w:left="720"/>
+      </w:pPr>
+      <w:r>
+        <w:t>POST</w:t>
+      </w:r>
+      <w:r>
+        <w:t xml:space="preserve"> </w:t>
+      </w:r>
+      <w:r>
+        <w:t>/</w:t>
+      </w:r>
+    </w:p>
+    <w:p>
+      <w:pPr>
+        <w:ind w:left="720"/>
+      </w:pPr>
+    </w:p>
+    <w:p>
+      <w:pPr>
+        <w:ind w:left="720"/>
+      </w:pPr>
+      <w:r>
+        <w:t>PUT</w:t>
+      </w:r>
+      <w:r>
+        <w:t xml:space="preserve"> </w:t>
+      </w:r>
+      <w:proofErr w:type="gramStart"/>
+      <w:r>
+        <w:t>/:</w:t>
+      </w:r>
+      <w:proofErr w:type="spellStart"/>
+      <w:r>
+        <w:t>residentID</w:t>
+      </w:r>
+      <w:proofErr w:type="spellEnd"/>
+      <w:proofErr w:type="gramEnd"/>
+    </w:p>
+    <w:p>
+      <w:pPr>
+        <w:ind w:left="720"/>
+      </w:pPr>
+    </w:p>
+    <w:p>
+      <w:r>
+        <w:t>/market</w:t>
+      </w:r>
+    </w:p>
+    <w:p>
+      <w:r>
+        <w:tab/>
+        <w:t>GET</w:t>
+      </w:r>
+      <w:r>
+        <w:t xml:space="preserve"> </w:t>
+      </w:r>
+      <w:r>
+        <w:t>/ - összes ajánlat a piacon</w:t>
+      </w:r>
+    </w:p>
+    <w:p>
+      <w:r>
+        <w:tab/>
+        <w:t>GET</w:t>
+      </w:r>
+      <w:r>
+        <w:t xml:space="preserve"> </w:t>
+      </w:r>
+      <w:proofErr w:type="gramStart"/>
+      <w:r>
+        <w:t>/:</w:t>
+      </w:r>
+      <w:proofErr w:type="spellStart"/>
+      <w:r>
+        <w:t>playerID</w:t>
+      </w:r>
+      <w:proofErr w:type="spellEnd"/>
+      <w:proofErr w:type="gramEnd"/>
+      <w:r>
+        <w:t xml:space="preserve"> </w:t>
+      </w:r>
+      <w:r>
+        <w:t>-</w:t>
+      </w:r>
+      <w:r>
+        <w:t xml:space="preserve"> összes ajánlat a játékosnál</w:t>
+      </w:r>
+    </w:p>
+    <w:p>
+      <w:r>
+        <w:tab/>
+      </w:r>
+    </w:p>
+    <w:p>
+      <w:r>
+        <w:tab/>
+        <w:t xml:space="preserve">POST </w:t>
+      </w:r>
+      <w:proofErr w:type="gramStart"/>
+      <w:r>
+        <w:t>/:</w:t>
+      </w:r>
+      <w:proofErr w:type="spellStart"/>
+      <w:r>
+        <w:t>playerID</w:t>
+      </w:r>
+      <w:proofErr w:type="spellEnd"/>
+      <w:proofErr w:type="gramEnd"/>
+    </w:p>
+    <w:p/>
+    <w:p>
+      <w:r>
+        <w:tab/>
+        <w:t xml:space="preserve">PUT </w:t>
+      </w:r>
+      <w:proofErr w:type="gramStart"/>
+      <w:r>
+        <w:t>/:</w:t>
+      </w:r>
+      <w:proofErr w:type="spellStart"/>
+      <w:r>
+        <w:t>playerID</w:t>
+      </w:r>
+      <w:proofErr w:type="spellEnd"/>
+      <w:proofErr w:type="gramEnd"/>
+      <w:r>
+        <w:t>/:</w:t>
+      </w:r>
+      <w:proofErr w:type="spellStart"/>
+      <w:r>
+        <w:t>offer</w:t>
+      </w:r>
+      <w:r>
+        <w:t>ID</w:t>
+      </w:r>
+      <w:proofErr w:type="spellEnd"/>
+    </w:p>
+    <w:p/>
+    <w:p>
+      <w:r>
+        <w:tab/>
+        <w:t>DELETE /:</w:t>
+      </w:r>
+      <w:proofErr w:type="spellStart"/>
+      <w:r>
+        <w:t>playerID</w:t>
+      </w:r>
+      <w:proofErr w:type="spellEnd"/>
+      <w:r>
+        <w:t>/:</w:t>
+      </w:r>
+      <w:proofErr w:type="spellStart"/>
+      <w:r>
+        <w:t>offerID</w:t>
+      </w:r>
       <w:bookmarkStart w:id="0" w:name="_GoBack"/>
       <w:bookmarkEnd w:id="0"/>
-    </w:p>
-    <w:p>
-      <w:pPr>
-        <w:ind w:firstLine="720"/>
-      </w:pPr>
-      <w:r>
-        <w:t>POST /login</w:t>
-      </w:r>
-    </w:p>
-    <w:p>
-      <w:pPr>
-        <w:ind w:firstLine="720"/>
-      </w:pPr>
-    </w:p>
-    <w:p>
-      <w:pPr>
-        <w:ind w:firstLine="720"/>
-      </w:pPr>
-      <w:r>
-        <w:t>PUT /</w:t>
-      </w:r>
-    </w:p>
-    <w:p/>
-    <w:p>
-      <w:proofErr w:type="gramStart"/>
-      <w:r>
-        <w:t>/:</w:t>
-      </w:r>
-      <w:proofErr w:type="spellStart"/>
-      <w:r>
-        <w:t>playerID</w:t>
-      </w:r>
-      <w:proofErr w:type="spellEnd"/>
-      <w:proofErr w:type="gramEnd"/>
-      <w:r>
-        <w:t>/</w:t>
-      </w:r>
-      <w:proofErr w:type="spellStart"/>
-      <w:r>
-        <w:t>player</w:t>
-      </w:r>
-      <w:proofErr w:type="spellEnd"/>
-    </w:p>
-    <w:p>
-      <w:pPr>
-        <w:ind w:left="720"/>
-      </w:pPr>
-      <w:r>
-        <w:t>GET / – A játékos összes adata</w:t>
-      </w:r>
-    </w:p>
-    <w:p>
-      <w:pPr>
-        <w:ind w:left="720"/>
-      </w:pPr>
-      <w:r>
-        <w:t>GET /</w:t>
-      </w:r>
-      <w:proofErr w:type="spellStart"/>
-      <w:r>
-        <w:t>quests</w:t>
-      </w:r>
-      <w:proofErr w:type="spellEnd"/>
-      <w:r>
-        <w:t>/</w:t>
-      </w:r>
-    </w:p>
-    <w:p>
-      <w:pPr>
-        <w:ind w:left="720"/>
-      </w:pPr>
-      <w:r>
-        <w:t>GET /</w:t>
-      </w:r>
-      <w:proofErr w:type="spellStart"/>
-      <w:r>
-        <w:t>quests</w:t>
-      </w:r>
-      <w:proofErr w:type="spellEnd"/>
-      <w:proofErr w:type="gramStart"/>
-      <w:r>
-        <w:t>/:</w:t>
-      </w:r>
-      <w:proofErr w:type="spellStart"/>
-      <w:r>
-        <w:t>isActive</w:t>
-      </w:r>
-      <w:proofErr w:type="spellEnd"/>
-      <w:proofErr w:type="gramEnd"/>
-    </w:p>
-    <w:p>
-      <w:pPr>
-        <w:ind w:left="720"/>
-      </w:pPr>
-      <w:r>
-        <w:t>GET /</w:t>
-      </w:r>
-      <w:proofErr w:type="spellStart"/>
-      <w:r>
-        <w:t>inventory</w:t>
-      </w:r>
-      <w:proofErr w:type="spellEnd"/>
-      <w:r>
-        <w:t xml:space="preserve"> – A játkos </w:t>
-      </w:r>
-      <w:proofErr w:type="spellStart"/>
-      <w:r>
-        <w:t>inventory</w:t>
-      </w:r>
-      <w:proofErr w:type="spellEnd"/>
-      <w:r>
-        <w:t xml:space="preserve"> (</w:t>
-      </w:r>
-      <w:proofErr w:type="spellStart"/>
-      <w:r>
-        <w:t>tool</w:t>
-      </w:r>
-      <w:proofErr w:type="spellEnd"/>
-      <w:r>
-        <w:t>, alapanyagok)</w:t>
-      </w:r>
-    </w:p>
-    <w:p/>
-    <w:p>
-      <w:pPr>
-        <w:ind w:firstLine="720"/>
-      </w:pPr>
-      <w:r>
-        <w:t>PUT /</w:t>
-      </w:r>
-    </w:p>
-    <w:p>
-      <w:pPr>
-        <w:ind w:left="720"/>
-      </w:pPr>
-    </w:p>
-    <w:p>
-      <w:pPr>
-        <w:ind w:left="720"/>
-      </w:pPr>
-      <w:r>
-        <w:t xml:space="preserve">DELETE </w:t>
-      </w:r>
-      <w:r>
-        <w:t>/</w:t>
-      </w:r>
-    </w:p>
-    <w:p/>
-    <w:p>
-      <w:proofErr w:type="gramStart"/>
-      <w:r>
-        <w:t>/:</w:t>
-      </w:r>
-      <w:proofErr w:type="spellStart"/>
-      <w:r>
-        <w:t>playerID</w:t>
-      </w:r>
-      <w:proofErr w:type="spellEnd"/>
-      <w:proofErr w:type="gramEnd"/>
-      <w:r>
-        <w:t>/</w:t>
-      </w:r>
-      <w:proofErr w:type="spellStart"/>
-      <w:r>
-        <w:t>enemies</w:t>
-      </w:r>
-      <w:proofErr w:type="spellEnd"/>
-    </w:p>
-    <w:p>
-      <w:pPr>
-        <w:ind w:left="720"/>
-      </w:pPr>
-      <w:r>
-        <w:t>GET /</w:t>
-      </w:r>
-    </w:p>
-    <w:p>
-      <w:pPr>
-        <w:ind w:left="720"/>
-      </w:pPr>
-      <w:r>
-        <w:t>GET</w:t>
-      </w:r>
-      <w:proofErr w:type="gramStart"/>
-      <w:r>
-        <w:t>/:</w:t>
-      </w:r>
-      <w:proofErr w:type="spellStart"/>
-      <w:r>
-        <w:t>blockX</w:t>
-      </w:r>
-      <w:proofErr w:type="spellEnd"/>
-      <w:proofErr w:type="gramEnd"/>
-      <w:r>
-        <w:t>/:</w:t>
-      </w:r>
-      <w:proofErr w:type="spellStart"/>
-      <w:r>
-        <w:t>blockY</w:t>
-      </w:r>
-      <w:proofErr w:type="spellEnd"/>
-    </w:p>
-    <w:p>
-      <w:pPr>
-        <w:ind w:left="720"/>
-      </w:pPr>
-    </w:p>
-    <w:p>
-      <w:pPr>
-        <w:ind w:firstLine="720"/>
-      </w:pPr>
-      <w:r>
-        <w:t>POST/</w:t>
-      </w:r>
-    </w:p>
-    <w:p/>
-    <w:p>
-      <w:pPr>
-        <w:ind w:firstLine="720"/>
-      </w:pPr>
-      <w:r>
-        <w:t>PUT</w:t>
-      </w:r>
-      <w:proofErr w:type="gramStart"/>
-      <w:r>
-        <w:t>/:</w:t>
-      </w:r>
-      <w:proofErr w:type="spellStart"/>
-      <w:r>
-        <w:t>enemy</w:t>
-      </w:r>
-      <w:r>
-        <w:t>ID</w:t>
-      </w:r>
-      <w:proofErr w:type="spellEnd"/>
-      <w:proofErr w:type="gramEnd"/>
-    </w:p>
-    <w:p/>
-    <w:p>
-      <w:pPr>
-        <w:ind w:firstLine="720"/>
-      </w:pPr>
-      <w:r>
-        <w:t>DELETE</w:t>
-      </w:r>
-      <w:proofErr w:type="gramStart"/>
-      <w:r>
-        <w:t>/:</w:t>
-      </w:r>
-      <w:proofErr w:type="spellStart"/>
-      <w:r>
-        <w:t>enemy</w:t>
-      </w:r>
-      <w:r>
-        <w:t>ID</w:t>
-      </w:r>
-      <w:proofErr w:type="spellEnd"/>
-      <w:proofErr w:type="gramEnd"/>
-    </w:p>
-    <w:p>
-      <w:pPr>
-        <w:ind w:firstLine="720"/>
-      </w:pPr>
-    </w:p>
-    <w:p>
-      <w:proofErr w:type="gramStart"/>
-      <w:r>
-        <w:t>/:</w:t>
-      </w:r>
-      <w:proofErr w:type="spellStart"/>
-      <w:r>
-        <w:t>playerID</w:t>
-      </w:r>
-      <w:proofErr w:type="spellEnd"/>
-      <w:proofErr w:type="gramEnd"/>
-      <w:r>
-        <w:t>/</w:t>
-      </w:r>
-      <w:proofErr w:type="spellStart"/>
-      <w:r>
-        <w:t>residents</w:t>
-      </w:r>
-      <w:proofErr w:type="spellEnd"/>
-    </w:p>
-    <w:p>
-      <w:pPr>
-        <w:ind w:left="720"/>
-      </w:pPr>
-      <w:r>
-        <w:t>GET/</w:t>
-      </w:r>
-    </w:p>
-    <w:p>
-      <w:pPr>
-        <w:ind w:left="720"/>
-      </w:pPr>
-      <w:r>
-        <w:t xml:space="preserve">GET </w:t>
-      </w:r>
-      <w:proofErr w:type="gramStart"/>
-      <w:r>
-        <w:t>/:</w:t>
-      </w:r>
-      <w:proofErr w:type="spellStart"/>
-      <w:r>
-        <w:t>blockX</w:t>
-      </w:r>
-      <w:proofErr w:type="spellEnd"/>
-      <w:proofErr w:type="gramEnd"/>
-      <w:r>
-        <w:t>/:</w:t>
-      </w:r>
-      <w:proofErr w:type="spellStart"/>
-      <w:r>
-        <w:t>blockY</w:t>
-      </w:r>
-      <w:proofErr w:type="spellEnd"/>
-    </w:p>
-    <w:p>
-      <w:pPr>
-        <w:ind w:left="720"/>
-      </w:pPr>
-    </w:p>
-    <w:p>
-      <w:pPr>
-        <w:ind w:left="720"/>
-      </w:pPr>
-      <w:r>
-        <w:t>POST/</w:t>
-      </w:r>
-    </w:p>
-    <w:p>
-      <w:pPr>
-        <w:ind w:left="720"/>
-      </w:pPr>
-    </w:p>
-    <w:p>
-      <w:pPr>
-        <w:ind w:left="720"/>
-      </w:pPr>
-      <w:r>
-        <w:t>PUT</w:t>
-      </w:r>
-      <w:proofErr w:type="gramStart"/>
-      <w:r>
-        <w:t>/:</w:t>
-      </w:r>
-      <w:proofErr w:type="spellStart"/>
-      <w:r>
-        <w:t>residentID</w:t>
-      </w:r>
-      <w:proofErr w:type="spellEnd"/>
-      <w:proofErr w:type="gramEnd"/>
-    </w:p>
-    <w:p>
-      <w:pPr>
-        <w:ind w:firstLine="720"/>
-      </w:pPr>
+      <w:proofErr w:type="spellEnd"/>
     </w:p>
     <w:p/>
     <w:sectPr>
@@ -4299,7 +4461,7 @@
 </file>
 
 <file path=customXml/itemProps1.xml><?xml version="1.0" encoding="utf-8"?>
-<ds:datastoreItem xmlns:ds="http://schemas.openxmlformats.org/officeDocument/2006/customXml" ds:itemID="{C5479ED7-A681-4DEB-A90C-173ED238C928}">
+<ds:datastoreItem xmlns:ds="http://schemas.openxmlformats.org/officeDocument/2006/customXml" ds:itemID="{043C9E40-85E9-4EB1-B0D5-2C7A6B2E8421}">
   <ds:schemaRefs>
     <ds:schemaRef ds:uri="http://schemas.openxmlformats.org/officeDocument/2006/bibliography"/>
   </ds:schemaRefs>

</xml_diff>

<commit_message>
inventory and remove entity/barrier collision
</commit_message>
<xml_diff>
--- a/Docs/Docs.docx
+++ b/Docs/Docs.docx
@@ -2536,165 +2536,182 @@
       <w:r>
         <w:t>ID</w:t>
       </w:r>
+      <w:proofErr w:type="spellEnd"/>
+    </w:p>
+    <w:p/>
+    <w:p>
+      <w:r>
+        <w:tab/>
+        <w:t xml:space="preserve">DELETE </w:t>
+      </w:r>
+      <w:proofErr w:type="gramStart"/>
+      <w:r>
+        <w:t>/:</w:t>
+      </w:r>
+      <w:proofErr w:type="spellStart"/>
+      <w:r>
+        <w:t>playerID</w:t>
+      </w:r>
+      <w:proofErr w:type="spellEnd"/>
+      <w:proofErr w:type="gramEnd"/>
+      <w:r>
+        <w:t>/:</w:t>
+      </w:r>
+      <w:proofErr w:type="spellStart"/>
+      <w:r>
+        <w:t>offerID</w:t>
+      </w:r>
+      <w:proofErr w:type="spellEnd"/>
+    </w:p>
+    <w:p/>
+    <w:p>
+      <w:pPr>
+        <w:shd w:val="clear" w:color="auto" w:fill="FFFFFF"/>
+        <w:rPr>
+          <w:rFonts w:ascii="Arial" w:eastAsia="Times New Roman" w:hAnsi="Arial" w:cs="Arial"/>
+          <w:color w:val="222222"/>
+          <w:kern w:val="0"/>
+          <w:szCs w:val="24"/>
+          <w:lang w:eastAsia="hu-HU"/>
+          <w14:ligatures w14:val="none"/>
+        </w:rPr>
+      </w:pPr>
+      <w:r>
+        <w:rPr>
+          <w:rFonts w:ascii="Arial" w:eastAsia="Times New Roman" w:hAnsi="Arial" w:cs="Arial"/>
+          <w:color w:val="222222"/>
+          <w:kern w:val="0"/>
+          <w:szCs w:val="24"/>
+          <w:lang w:eastAsia="hu-HU"/>
+          <w14:ligatures w14:val="none"/>
+        </w:rPr>
+        <w:t>karakter fegyvere sebzés/szint -&gt; 10-20-30</w:t>
+      </w:r>
+    </w:p>
+    <w:p>
+      <w:pPr>
+        <w:shd w:val="clear" w:color="auto" w:fill="FFFFFF"/>
+        <w:rPr>
+          <w:rFonts w:ascii="Arial" w:eastAsia="Times New Roman" w:hAnsi="Arial" w:cs="Arial"/>
+          <w:color w:val="222222"/>
+          <w:kern w:val="0"/>
+          <w:szCs w:val="24"/>
+          <w:lang w:eastAsia="hu-HU"/>
+          <w14:ligatures w14:val="none"/>
+        </w:rPr>
+      </w:pPr>
+      <w:proofErr w:type="spellStart"/>
+      <w:r>
+        <w:rPr>
+          <w:rFonts w:ascii="Arial" w:eastAsia="Times New Roman" w:hAnsi="Arial" w:cs="Arial"/>
+          <w:color w:val="222222"/>
+          <w:kern w:val="0"/>
+          <w:szCs w:val="24"/>
+          <w:lang w:eastAsia="hu-HU"/>
+          <w14:ligatures w14:val="none"/>
+        </w:rPr>
+        <w:t>skeleton</w:t>
+      </w:r>
+      <w:proofErr w:type="spellEnd"/>
+      <w:r>
+        <w:rPr>
+          <w:rFonts w:ascii="Arial" w:eastAsia="Times New Roman" w:hAnsi="Arial" w:cs="Arial"/>
+          <w:color w:val="222222"/>
+          <w:kern w:val="0"/>
+          <w:szCs w:val="24"/>
+          <w:lang w:eastAsia="hu-HU"/>
+          <w14:ligatures w14:val="none"/>
+        </w:rPr>
+        <w:t xml:space="preserve"> – 30 – 60 – 90 (sebzés/mp -&gt; 5)</w:t>
+      </w:r>
+    </w:p>
+    <w:p>
+      <w:pPr>
+        <w:shd w:val="clear" w:color="auto" w:fill="FFFFFF"/>
+        <w:rPr>
+          <w:rFonts w:ascii="Arial" w:eastAsia="Times New Roman" w:hAnsi="Arial" w:cs="Arial"/>
+          <w:color w:val="222222"/>
+          <w:kern w:val="0"/>
+          <w:szCs w:val="24"/>
+          <w:lang w:eastAsia="hu-HU"/>
+          <w14:ligatures w14:val="none"/>
+        </w:rPr>
+      </w:pPr>
+      <w:proofErr w:type="spellStart"/>
+      <w:r>
+        <w:rPr>
+          <w:rFonts w:ascii="Arial" w:eastAsia="Times New Roman" w:hAnsi="Arial" w:cs="Arial"/>
+          <w:color w:val="222222"/>
+          <w:kern w:val="0"/>
+          <w:szCs w:val="24"/>
+          <w:lang w:eastAsia="hu-HU"/>
+          <w14:ligatures w14:val="none"/>
+        </w:rPr>
+        <w:t>goblin</w:t>
+      </w:r>
+      <w:proofErr w:type="spellEnd"/>
+      <w:r>
+        <w:rPr>
+          <w:rFonts w:ascii="Arial" w:eastAsia="Times New Roman" w:hAnsi="Arial" w:cs="Arial"/>
+          <w:color w:val="222222"/>
+          <w:kern w:val="0"/>
+          <w:szCs w:val="24"/>
+          <w:lang w:eastAsia="hu-HU"/>
+          <w14:ligatures w14:val="none"/>
+        </w:rPr>
+        <w:t xml:space="preserve"> – 60 – 120 – 180 (sebzés/mp -&gt; 10)</w:t>
+      </w:r>
+    </w:p>
+    <w:p>
+      <w:pPr>
+        <w:shd w:val="clear" w:color="auto" w:fill="FFFFFF"/>
+        <w:rPr>
+          <w:rFonts w:ascii="Arial" w:eastAsia="Times New Roman" w:hAnsi="Arial" w:cs="Arial"/>
+          <w:color w:val="222222"/>
+          <w:kern w:val="0"/>
+          <w:szCs w:val="24"/>
+          <w:lang w:eastAsia="hu-HU"/>
+          <w14:ligatures w14:val="none"/>
+        </w:rPr>
+      </w:pPr>
+      <w:proofErr w:type="spellStart"/>
+      <w:r>
+        <w:rPr>
+          <w:rFonts w:ascii="Arial" w:eastAsia="Times New Roman" w:hAnsi="Arial" w:cs="Arial"/>
+          <w:color w:val="222222"/>
+          <w:kern w:val="0"/>
+          <w:szCs w:val="24"/>
+          <w:lang w:eastAsia="hu-HU"/>
+          <w14:ligatures w14:val="none"/>
+        </w:rPr>
+        <w:t>wherewolf</w:t>
+      </w:r>
+      <w:proofErr w:type="spellEnd"/>
+      <w:r>
+        <w:rPr>
+          <w:rFonts w:ascii="Arial" w:eastAsia="Times New Roman" w:hAnsi="Arial" w:cs="Arial"/>
+          <w:color w:val="222222"/>
+          <w:kern w:val="0"/>
+          <w:szCs w:val="24"/>
+          <w:lang w:eastAsia="hu-HU"/>
+          <w14:ligatures w14:val="none"/>
+        </w:rPr>
+        <w:t xml:space="preserve"> – 90 - 18</w:t>
+      </w:r>
       <w:bookmarkStart w:id="0" w:name="_GoBack"/>
       <w:bookmarkEnd w:id="0"/>
-      <w:proofErr w:type="spellEnd"/>
-    </w:p>
-    <w:p/>
-    <w:p>
-      <w:r>
-        <w:tab/>
-        <w:t xml:space="preserve">DELETE </w:t>
-      </w:r>
-      <w:proofErr w:type="gramStart"/>
-      <w:r>
-        <w:t>/:</w:t>
-      </w:r>
-      <w:proofErr w:type="spellStart"/>
-      <w:r>
-        <w:t>playerID</w:t>
-      </w:r>
-      <w:proofErr w:type="spellEnd"/>
-      <w:proofErr w:type="gramEnd"/>
-      <w:r>
-        <w:t>/:</w:t>
-      </w:r>
-      <w:proofErr w:type="spellStart"/>
-      <w:r>
-        <w:t>offerID</w:t>
-      </w:r>
-      <w:proofErr w:type="spellEnd"/>
-    </w:p>
-    <w:p>
-      <w:proofErr w:type="spellStart"/>
-      <w:r>
-        <w:t>Combat</w:t>
-      </w:r>
-      <w:proofErr w:type="spellEnd"/>
-      <w:r>
-        <w:t>:</w:t>
-      </w:r>
-    </w:p>
-    <w:p>
-      <w:proofErr w:type="spellStart"/>
-      <w:r>
-        <w:t>player</w:t>
-      </w:r>
-      <w:proofErr w:type="spellEnd"/>
-      <w:r>
-        <w:t xml:space="preserve"> </w:t>
-      </w:r>
-      <w:proofErr w:type="spellStart"/>
-      <w:r>
-        <w:t>Hp</w:t>
-      </w:r>
-      <w:proofErr w:type="spellEnd"/>
-      <w:r>
-        <w:t xml:space="preserve"> </w:t>
-      </w:r>
-      <w:proofErr w:type="spellStart"/>
-      <w:r>
-        <w:t>heal</w:t>
-      </w:r>
-      <w:proofErr w:type="spellEnd"/>
-      <w:r>
-        <w:t xml:space="preserve">: 5s/+10HP </w:t>
-      </w:r>
-    </w:p>
-    <w:p>
-      <w:proofErr w:type="spellStart"/>
-      <w:r>
-        <w:t>Enemies</w:t>
-      </w:r>
-      <w:proofErr w:type="spellEnd"/>
-      <w:r>
-        <w:t>:</w:t>
-      </w:r>
-    </w:p>
-    <w:p>
-      <w:proofErr w:type="spellStart"/>
-      <w:r>
-        <w:t>Type</w:t>
-      </w:r>
-      <w:proofErr w:type="spellEnd"/>
-      <w:r>
-        <w:t xml:space="preserve"> – </w:t>
-      </w:r>
-      <w:proofErr w:type="spellStart"/>
-      <w:r>
-        <w:t>attacl</w:t>
-      </w:r>
-      <w:proofErr w:type="spellEnd"/>
-      <w:r>
-        <w:t xml:space="preserve"> –HP</w:t>
-      </w:r>
-      <w:r>
-        <w:br/>
-      </w:r>
-      <w:proofErr w:type="spellStart"/>
-      <w:r>
-        <w:t>Skeleton</w:t>
-      </w:r>
-      <w:proofErr w:type="spellEnd"/>
-      <w:r>
-        <w:t xml:space="preserve"> – 5 </w:t>
-      </w:r>
-      <w:r>
-        <w:t>–</w:t>
-      </w:r>
-      <w:r>
-        <w:t xml:space="preserve"> </w:t>
-      </w:r>
-      <w:r>
-        <w:t>50/100/150</w:t>
-      </w:r>
-    </w:p>
-    <w:p>
-      <w:proofErr w:type="spellStart"/>
-      <w:r>
-        <w:t>Goblin</w:t>
-      </w:r>
-      <w:proofErr w:type="spellEnd"/>
-      <w:r>
-        <w:t xml:space="preserve"> </w:t>
-      </w:r>
-      <w:r>
-        <w:t>–</w:t>
-      </w:r>
-      <w:r>
-        <w:t xml:space="preserve"> 10</w:t>
-      </w:r>
-      <w:r>
-        <w:t xml:space="preserve"> – 150/200/250</w:t>
-      </w:r>
-    </w:p>
-    <w:p>
-      <w:r>
-        <w:t>Vérfarkas – 20 – 2</w:t>
-      </w:r>
-      <w:r>
-        <w:t>50</w:t>
-      </w:r>
-      <w:r>
-        <w:t>/</w:t>
-      </w:r>
-      <w:r>
-        <w:t>30</w:t>
-      </w:r>
-      <w:r>
-        <w:t>0/3</w:t>
-      </w:r>
-      <w:r>
-        <w:t>5</w:t>
-      </w:r>
-      <w:r>
-        <w:tab/>
-      </w:r>
-      <w:r>
-        <w:t>0</w:t>
-      </w:r>
-    </w:p>
-    <w:p/>
+      <w:r>
+        <w:rPr>
+          <w:rFonts w:ascii="Arial" w:eastAsia="Times New Roman" w:hAnsi="Arial" w:cs="Arial"/>
+          <w:color w:val="222222"/>
+          <w:kern w:val="0"/>
+          <w:szCs w:val="24"/>
+          <w:lang w:eastAsia="hu-HU"/>
+          <w14:ligatures w14:val="none"/>
+        </w:rPr>
+        <w:t>0 – 270 (sebzés/mp -&gt; 15)</w:t>
+      </w:r>
+    </w:p>
     <w:sectPr>
       <w:pgSz w:w="12474" w:h="12242" w:orient="landscape"/>
       <w:pgMar w:top="720" w:right="720" w:bottom="720" w:left="720" w:header="720" w:footer="720" w:gutter="0"/>
@@ -4595,7 +4612,7 @@
 </file>
 
 <file path=customXml/itemProps1.xml><?xml version="1.0" encoding="utf-8"?>
-<ds:datastoreItem xmlns:ds="http://schemas.openxmlformats.org/officeDocument/2006/customXml" ds:itemID="{6DBB9309-CABE-4674-841E-DC96B098C01E}">
+<ds:datastoreItem xmlns:ds="http://schemas.openxmlformats.org/officeDocument/2006/customXml" ds:itemID="{93BDD7F8-ACC6-4649-BA36-C602EA8F6509}">
   <ds:schemaRefs>
     <ds:schemaRef ds:uri="http://schemas.openxmlformats.org/officeDocument/2006/bibliography"/>
   </ds:schemaRefs>

</xml_diff>